<commit_message>
MovableObstacle can push other Obstacle BreakingPlatform.cs added line breaking possible with wrapText method in DialogueScreen.cs, ä, ö, ü
</commit_message>
<xml_diff>
--- a/Dokumente/Game Design Document.docx
+++ b/Dokumente/Game Design Document.docx
@@ -4,8 +4,21 @@
   <w:body>
     <w:p>
       <w:pPr>
-        <w:spacing w:before="100" w:beforeAutospacing="1" w:after="100" w:afterAutospacing="1" w:line="240" w:lineRule="auto"/>
-        <w:outlineLvl w:val="0"/>
+        <w:pStyle w:val="berschrift1"/>
+      </w:pPr>
+      <w:bookmarkStart w:id="0" w:name="_Toc364153060"/>
+      <w:r>
+        <w:t xml:space="preserve">Game Design </w:t>
+      </w:r>
+      <w:proofErr w:type="spellStart"/>
+      <w:r>
+        <w:t>Document</w:t>
+      </w:r>
+      <w:bookmarkEnd w:id="0"/>
+      <w:proofErr w:type="spellEnd"/>
+    </w:p>
+    <w:p>
+      <w:pPr>
         <w:rPr>
           <w:rFonts w:ascii="Times New Roman" w:eastAsia="Times New Roman" w:hAnsi="Times New Roman" w:cs="Times New Roman"/>
           <w:b/>
@@ -17,56 +30,1259 @@
         </w:rPr>
       </w:pPr>
       <w:r>
-        <w:rPr>
-          <w:rFonts w:ascii="Times New Roman" w:eastAsia="Times New Roman" w:hAnsi="Times New Roman" w:cs="Times New Roman"/>
-          <w:b/>
-          <w:bCs/>
-          <w:kern w:val="36"/>
-          <w:sz w:val="48"/>
-          <w:szCs w:val="48"/>
-          <w:lang w:eastAsia="de-DE"/>
-        </w:rPr>
-        <w:t xml:space="preserve">Game Design </w:t>
-      </w:r>
+        <w:br w:type="page"/>
+      </w:r>
+    </w:p>
+    <w:p>
+      <w:pPr>
+        <w:pStyle w:val="berschrift2"/>
+      </w:pPr>
+      <w:bookmarkStart w:id="1" w:name="_Toc364153061"/>
+      <w:bookmarkStart w:id="2" w:name="_GoBack"/>
+      <w:bookmarkEnd w:id="2"/>
       <w:proofErr w:type="spellStart"/>
       <w:r>
-        <w:rPr>
-          <w:rFonts w:ascii="Times New Roman" w:eastAsia="Times New Roman" w:hAnsi="Times New Roman" w:cs="Times New Roman"/>
-          <w:b/>
-          <w:bCs/>
-          <w:kern w:val="36"/>
-          <w:sz w:val="48"/>
-          <w:szCs w:val="48"/>
-          <w:lang w:eastAsia="de-DE"/>
-        </w:rPr>
-        <w:t>Document</w:t>
-      </w:r>
+        <w:lastRenderedPageBreak/>
+        <w:t>Changelog</w:t>
+      </w:r>
+      <w:bookmarkEnd w:id="1"/>
       <w:proofErr w:type="spellEnd"/>
     </w:p>
     <w:p>
       <w:pPr>
-        <w:spacing w:before="100" w:beforeAutospacing="1" w:after="100" w:afterAutospacing="1" w:line="240" w:lineRule="auto"/>
-        <w:outlineLvl w:val="1"/>
-        <w:rPr>
-          <w:rFonts w:ascii="Times New Roman" w:eastAsia="Times New Roman" w:hAnsi="Times New Roman" w:cs="Times New Roman"/>
-          <w:b/>
-          <w:bCs/>
-          <w:sz w:val="36"/>
-          <w:szCs w:val="36"/>
-          <w:lang w:eastAsia="de-DE"/>
-        </w:rPr>
-      </w:pPr>
-      <w:r>
-        <w:rPr>
-          <w:rFonts w:ascii="Times New Roman" w:eastAsia="Times New Roman" w:hAnsi="Times New Roman" w:cs="Times New Roman"/>
-          <w:b/>
-          <w:bCs/>
-          <w:sz w:val="36"/>
-          <w:szCs w:val="36"/>
-          <w:lang w:eastAsia="de-DE"/>
-        </w:rPr>
+        <w:pStyle w:val="berschrift2"/>
+      </w:pPr>
+    </w:p>
+    <w:p>
+      <w:r>
+        <w:br w:type="page"/>
+      </w:r>
+    </w:p>
+    <w:p>
+      <w:pPr>
+        <w:pStyle w:val="berschrift2"/>
+        <w:rPr>
+          <w:rFonts w:eastAsiaTheme="minorHAnsi"/>
+        </w:rPr>
+      </w:pPr>
+      <w:bookmarkStart w:id="3" w:name="_Toc364153062"/>
+      <w:r>
+        <w:rPr>
+          <w:rFonts w:eastAsiaTheme="minorHAnsi"/>
+        </w:rPr>
+        <w:lastRenderedPageBreak/>
+        <w:t>Inhaltsverzeichnis</w:t>
+      </w:r>
+      <w:bookmarkEnd w:id="3"/>
+    </w:p>
+    <w:sdt>
+      <w:sdtPr>
+        <w:id w:val="-1798375793"/>
+        <w:docPartObj>
+          <w:docPartGallery w:val="Table of Contents"/>
+          <w:docPartUnique/>
+        </w:docPartObj>
+      </w:sdtPr>
+      <w:sdtEndPr>
+        <w:rPr>
+          <w:rFonts w:asciiTheme="minorHAnsi" w:eastAsiaTheme="minorHAnsi" w:hAnsiTheme="minorHAnsi" w:cstheme="minorBidi"/>
+          <w:color w:val="auto"/>
+          <w:sz w:val="22"/>
+          <w:szCs w:val="22"/>
+          <w:lang w:eastAsia="en-US"/>
+        </w:rPr>
+      </w:sdtEndPr>
+      <w:sdtContent>
+        <w:p>
+          <w:pPr>
+            <w:pStyle w:val="Inhaltsverzeichnisberschrift"/>
+          </w:pPr>
+        </w:p>
+        <w:p>
+          <w:pPr>
+            <w:pStyle w:val="Verzeichnis1"/>
+            <w:tabs>
+              <w:tab w:val="right" w:leader="dot" w:pos="9062"/>
+            </w:tabs>
+            <w:rPr>
+              <w:noProof/>
+            </w:rPr>
+          </w:pPr>
+          <w:r>
+            <w:fldChar w:fldCharType="begin"/>
+          </w:r>
+          <w:r>
+            <w:instrText xml:space="preserve"> TOC \o "1-3" \h \z \u </w:instrText>
+          </w:r>
+          <w:r>
+            <w:fldChar w:fldCharType="separate"/>
+          </w:r>
+          <w:hyperlink w:anchor="_Toc364153060" w:history="1">
+            <w:r>
+              <w:rPr>
+                <w:rStyle w:val="Hyperlink"/>
+                <w:noProof/>
+              </w:rPr>
+              <w:t>Game Design Document</w:t>
+            </w:r>
+            <w:r>
+              <w:rPr>
+                <w:noProof/>
+                <w:webHidden/>
+              </w:rPr>
+              <w:tab/>
+            </w:r>
+            <w:r>
+              <w:rPr>
+                <w:noProof/>
+                <w:webHidden/>
+              </w:rPr>
+              <w:fldChar w:fldCharType="begin"/>
+            </w:r>
+            <w:r>
+              <w:rPr>
+                <w:noProof/>
+                <w:webHidden/>
+              </w:rPr>
+              <w:instrText xml:space="preserve"> PAGEREF _Toc364153060 \h </w:instrText>
+            </w:r>
+            <w:r>
+              <w:rPr>
+                <w:noProof/>
+                <w:webHidden/>
+              </w:rPr>
+            </w:r>
+            <w:r>
+              <w:rPr>
+                <w:noProof/>
+                <w:webHidden/>
+              </w:rPr>
+              <w:fldChar w:fldCharType="separate"/>
+            </w:r>
+            <w:r>
+              <w:rPr>
+                <w:noProof/>
+                <w:webHidden/>
+              </w:rPr>
+              <w:t>1</w:t>
+            </w:r>
+            <w:r>
+              <w:rPr>
+                <w:noProof/>
+                <w:webHidden/>
+              </w:rPr>
+              <w:fldChar w:fldCharType="end"/>
+            </w:r>
+          </w:hyperlink>
+        </w:p>
+        <w:p>
+          <w:pPr>
+            <w:pStyle w:val="Verzeichnis2"/>
+            <w:tabs>
+              <w:tab w:val="right" w:leader="dot" w:pos="9062"/>
+            </w:tabs>
+            <w:rPr>
+              <w:noProof/>
+            </w:rPr>
+          </w:pPr>
+          <w:hyperlink w:anchor="_Toc364153061" w:history="1">
+            <w:r>
+              <w:rPr>
+                <w:rStyle w:val="Hyperlink"/>
+                <w:noProof/>
+              </w:rPr>
+              <w:t>Chang</w:t>
+            </w:r>
+            <w:r>
+              <w:rPr>
+                <w:rStyle w:val="Hyperlink"/>
+                <w:noProof/>
+              </w:rPr>
+              <w:t>e</w:t>
+            </w:r>
+            <w:r>
+              <w:rPr>
+                <w:rStyle w:val="Hyperlink"/>
+                <w:noProof/>
+              </w:rPr>
+              <w:t>log</w:t>
+            </w:r>
+            <w:r>
+              <w:rPr>
+                <w:noProof/>
+                <w:webHidden/>
+              </w:rPr>
+              <w:tab/>
+            </w:r>
+            <w:r>
+              <w:rPr>
+                <w:noProof/>
+                <w:webHidden/>
+              </w:rPr>
+              <w:fldChar w:fldCharType="begin"/>
+            </w:r>
+            <w:r>
+              <w:rPr>
+                <w:noProof/>
+                <w:webHidden/>
+              </w:rPr>
+              <w:instrText xml:space="preserve"> PAGEREF _Toc364153061 \h </w:instrText>
+            </w:r>
+            <w:r>
+              <w:rPr>
+                <w:noProof/>
+                <w:webHidden/>
+              </w:rPr>
+            </w:r>
+            <w:r>
+              <w:rPr>
+                <w:noProof/>
+                <w:webHidden/>
+              </w:rPr>
+              <w:fldChar w:fldCharType="separate"/>
+            </w:r>
+            <w:r>
+              <w:rPr>
+                <w:noProof/>
+                <w:webHidden/>
+              </w:rPr>
+              <w:t>2</w:t>
+            </w:r>
+            <w:r>
+              <w:rPr>
+                <w:noProof/>
+                <w:webHidden/>
+              </w:rPr>
+              <w:fldChar w:fldCharType="end"/>
+            </w:r>
+          </w:hyperlink>
+        </w:p>
+        <w:p>
+          <w:pPr>
+            <w:pStyle w:val="Verzeichnis2"/>
+            <w:tabs>
+              <w:tab w:val="right" w:leader="dot" w:pos="9062"/>
+            </w:tabs>
+            <w:rPr>
+              <w:noProof/>
+            </w:rPr>
+          </w:pPr>
+          <w:hyperlink w:anchor="_Toc364153062" w:history="1">
+            <w:r>
+              <w:rPr>
+                <w:rStyle w:val="Hyperlink"/>
+                <w:noProof/>
+              </w:rPr>
+              <w:t>Inhaltsverzeichnis</w:t>
+            </w:r>
+            <w:r>
+              <w:rPr>
+                <w:noProof/>
+                <w:webHidden/>
+              </w:rPr>
+              <w:tab/>
+            </w:r>
+            <w:r>
+              <w:rPr>
+                <w:noProof/>
+                <w:webHidden/>
+              </w:rPr>
+              <w:fldChar w:fldCharType="begin"/>
+            </w:r>
+            <w:r>
+              <w:rPr>
+                <w:noProof/>
+                <w:webHidden/>
+              </w:rPr>
+              <w:instrText xml:space="preserve"> PAGEREF _Toc364153062 \h </w:instrText>
+            </w:r>
+            <w:r>
+              <w:rPr>
+                <w:noProof/>
+                <w:webHidden/>
+              </w:rPr>
+            </w:r>
+            <w:r>
+              <w:rPr>
+                <w:noProof/>
+                <w:webHidden/>
+              </w:rPr>
+              <w:fldChar w:fldCharType="separate"/>
+            </w:r>
+            <w:r>
+              <w:rPr>
+                <w:noProof/>
+                <w:webHidden/>
+              </w:rPr>
+              <w:t>3</w:t>
+            </w:r>
+            <w:r>
+              <w:rPr>
+                <w:noProof/>
+                <w:webHidden/>
+              </w:rPr>
+              <w:fldChar w:fldCharType="end"/>
+            </w:r>
+          </w:hyperlink>
+        </w:p>
+        <w:p>
+          <w:pPr>
+            <w:pStyle w:val="Verzeichnis2"/>
+            <w:tabs>
+              <w:tab w:val="right" w:leader="dot" w:pos="9062"/>
+            </w:tabs>
+            <w:rPr>
+              <w:noProof/>
+            </w:rPr>
+          </w:pPr>
+          <w:hyperlink w:anchor="_Toc364153063" w:history="1">
+            <w:r>
+              <w:rPr>
+                <w:rStyle w:val="Hyperlink"/>
+                <w:noProof/>
+              </w:rPr>
+              <w:t>Übersicht</w:t>
+            </w:r>
+            <w:r>
+              <w:rPr>
+                <w:noProof/>
+                <w:webHidden/>
+              </w:rPr>
+              <w:tab/>
+            </w:r>
+            <w:r>
+              <w:rPr>
+                <w:noProof/>
+                <w:webHidden/>
+              </w:rPr>
+              <w:fldChar w:fldCharType="begin"/>
+            </w:r>
+            <w:r>
+              <w:rPr>
+                <w:noProof/>
+                <w:webHidden/>
+              </w:rPr>
+              <w:instrText xml:space="preserve"> PAGEREF _Toc364153063 \h </w:instrText>
+            </w:r>
+            <w:r>
+              <w:rPr>
+                <w:noProof/>
+                <w:webHidden/>
+              </w:rPr>
+            </w:r>
+            <w:r>
+              <w:rPr>
+                <w:noProof/>
+                <w:webHidden/>
+              </w:rPr>
+              <w:fldChar w:fldCharType="separate"/>
+            </w:r>
+            <w:r>
+              <w:rPr>
+                <w:noProof/>
+                <w:webHidden/>
+              </w:rPr>
+              <w:t>4</w:t>
+            </w:r>
+            <w:r>
+              <w:rPr>
+                <w:noProof/>
+                <w:webHidden/>
+              </w:rPr>
+              <w:fldChar w:fldCharType="end"/>
+            </w:r>
+          </w:hyperlink>
+        </w:p>
+        <w:p>
+          <w:pPr>
+            <w:pStyle w:val="Verzeichnis3"/>
+            <w:tabs>
+              <w:tab w:val="right" w:leader="dot" w:pos="9062"/>
+            </w:tabs>
+            <w:rPr>
+              <w:noProof/>
+            </w:rPr>
+          </w:pPr>
+          <w:hyperlink w:anchor="_Toc364153064" w:history="1">
+            <w:r>
+              <w:rPr>
+                <w:rStyle w:val="Hyperlink"/>
+                <w:noProof/>
+              </w:rPr>
+              <w:t>Teammitglieder</w:t>
+            </w:r>
+            <w:r>
+              <w:rPr>
+                <w:noProof/>
+                <w:webHidden/>
+              </w:rPr>
+              <w:tab/>
+            </w:r>
+            <w:r>
+              <w:rPr>
+                <w:noProof/>
+                <w:webHidden/>
+              </w:rPr>
+              <w:fldChar w:fldCharType="begin"/>
+            </w:r>
+            <w:r>
+              <w:rPr>
+                <w:noProof/>
+                <w:webHidden/>
+              </w:rPr>
+              <w:instrText xml:space="preserve"> PAGEREF _Toc364153064 \h </w:instrText>
+            </w:r>
+            <w:r>
+              <w:rPr>
+                <w:noProof/>
+                <w:webHidden/>
+              </w:rPr>
+            </w:r>
+            <w:r>
+              <w:rPr>
+                <w:noProof/>
+                <w:webHidden/>
+              </w:rPr>
+              <w:fldChar w:fldCharType="separate"/>
+            </w:r>
+            <w:r>
+              <w:rPr>
+                <w:noProof/>
+                <w:webHidden/>
+              </w:rPr>
+              <w:t>4</w:t>
+            </w:r>
+            <w:r>
+              <w:rPr>
+                <w:noProof/>
+                <w:webHidden/>
+              </w:rPr>
+              <w:fldChar w:fldCharType="end"/>
+            </w:r>
+          </w:hyperlink>
+        </w:p>
+        <w:p>
+          <w:pPr>
+            <w:pStyle w:val="Verzeichnis3"/>
+            <w:tabs>
+              <w:tab w:val="right" w:leader="dot" w:pos="9062"/>
+            </w:tabs>
+            <w:rPr>
+              <w:noProof/>
+            </w:rPr>
+          </w:pPr>
+          <w:hyperlink w:anchor="_Toc364153065" w:history="1">
+            <w:r>
+              <w:rPr>
+                <w:rStyle w:val="Hyperlink"/>
+                <w:noProof/>
+              </w:rPr>
+              <w:t>Titel des Spiels (Arbeitstitel)</w:t>
+            </w:r>
+            <w:r>
+              <w:rPr>
+                <w:noProof/>
+                <w:webHidden/>
+              </w:rPr>
+              <w:tab/>
+            </w:r>
+            <w:r>
+              <w:rPr>
+                <w:noProof/>
+                <w:webHidden/>
+              </w:rPr>
+              <w:fldChar w:fldCharType="begin"/>
+            </w:r>
+            <w:r>
+              <w:rPr>
+                <w:noProof/>
+                <w:webHidden/>
+              </w:rPr>
+              <w:instrText xml:space="preserve"> PAGEREF _Toc364153065 \h </w:instrText>
+            </w:r>
+            <w:r>
+              <w:rPr>
+                <w:noProof/>
+                <w:webHidden/>
+              </w:rPr>
+            </w:r>
+            <w:r>
+              <w:rPr>
+                <w:noProof/>
+                <w:webHidden/>
+              </w:rPr>
+              <w:fldChar w:fldCharType="separate"/>
+            </w:r>
+            <w:r>
+              <w:rPr>
+                <w:noProof/>
+                <w:webHidden/>
+              </w:rPr>
+              <w:t>4</w:t>
+            </w:r>
+            <w:r>
+              <w:rPr>
+                <w:noProof/>
+                <w:webHidden/>
+              </w:rPr>
+              <w:fldChar w:fldCharType="end"/>
+            </w:r>
+          </w:hyperlink>
+        </w:p>
+        <w:p>
+          <w:pPr>
+            <w:pStyle w:val="Verzeichnis3"/>
+            <w:tabs>
+              <w:tab w:val="right" w:leader="dot" w:pos="9062"/>
+            </w:tabs>
+            <w:rPr>
+              <w:noProof/>
+            </w:rPr>
+          </w:pPr>
+          <w:hyperlink w:anchor="_Toc364153066" w:history="1">
+            <w:r>
+              <w:rPr>
+                <w:rStyle w:val="Hyperlink"/>
+                <w:noProof/>
+              </w:rPr>
+              <w:t>Kurze Beschreibung (3-4 Sätze)</w:t>
+            </w:r>
+            <w:r>
+              <w:rPr>
+                <w:noProof/>
+                <w:webHidden/>
+              </w:rPr>
+              <w:tab/>
+            </w:r>
+            <w:r>
+              <w:rPr>
+                <w:noProof/>
+                <w:webHidden/>
+              </w:rPr>
+              <w:fldChar w:fldCharType="begin"/>
+            </w:r>
+            <w:r>
+              <w:rPr>
+                <w:noProof/>
+                <w:webHidden/>
+              </w:rPr>
+              <w:instrText xml:space="preserve"> PAGEREF _Toc364153066 \h </w:instrText>
+            </w:r>
+            <w:r>
+              <w:rPr>
+                <w:noProof/>
+                <w:webHidden/>
+              </w:rPr>
+            </w:r>
+            <w:r>
+              <w:rPr>
+                <w:noProof/>
+                <w:webHidden/>
+              </w:rPr>
+              <w:fldChar w:fldCharType="separate"/>
+            </w:r>
+            <w:r>
+              <w:rPr>
+                <w:noProof/>
+                <w:webHidden/>
+              </w:rPr>
+              <w:t>4</w:t>
+            </w:r>
+            <w:r>
+              <w:rPr>
+                <w:noProof/>
+                <w:webHidden/>
+              </w:rPr>
+              <w:fldChar w:fldCharType="end"/>
+            </w:r>
+          </w:hyperlink>
+        </w:p>
+        <w:p>
+          <w:pPr>
+            <w:pStyle w:val="Verzeichnis3"/>
+            <w:tabs>
+              <w:tab w:val="right" w:leader="dot" w:pos="9062"/>
+            </w:tabs>
+            <w:rPr>
+              <w:noProof/>
+            </w:rPr>
+          </w:pPr>
+          <w:hyperlink w:anchor="_Toc364153067" w:history="1">
+            <w:r>
+              <w:rPr>
+                <w:rStyle w:val="Hyperlink"/>
+                <w:noProof/>
+              </w:rPr>
+              <w:t>Genre</w:t>
+            </w:r>
+            <w:r>
+              <w:rPr>
+                <w:noProof/>
+                <w:webHidden/>
+              </w:rPr>
+              <w:tab/>
+            </w:r>
+            <w:r>
+              <w:rPr>
+                <w:noProof/>
+                <w:webHidden/>
+              </w:rPr>
+              <w:fldChar w:fldCharType="begin"/>
+            </w:r>
+            <w:r>
+              <w:rPr>
+                <w:noProof/>
+                <w:webHidden/>
+              </w:rPr>
+              <w:instrText xml:space="preserve"> PAGEREF _Toc364153067 \h </w:instrText>
+            </w:r>
+            <w:r>
+              <w:rPr>
+                <w:noProof/>
+                <w:webHidden/>
+              </w:rPr>
+            </w:r>
+            <w:r>
+              <w:rPr>
+                <w:noProof/>
+                <w:webHidden/>
+              </w:rPr>
+              <w:fldChar w:fldCharType="separate"/>
+            </w:r>
+            <w:r>
+              <w:rPr>
+                <w:noProof/>
+                <w:webHidden/>
+              </w:rPr>
+              <w:t>4</w:t>
+            </w:r>
+            <w:r>
+              <w:rPr>
+                <w:noProof/>
+                <w:webHidden/>
+              </w:rPr>
+              <w:fldChar w:fldCharType="end"/>
+            </w:r>
+          </w:hyperlink>
+        </w:p>
+        <w:p>
+          <w:pPr>
+            <w:pStyle w:val="Verzeichnis3"/>
+            <w:tabs>
+              <w:tab w:val="right" w:leader="dot" w:pos="9062"/>
+            </w:tabs>
+            <w:rPr>
+              <w:noProof/>
+            </w:rPr>
+          </w:pPr>
+          <w:hyperlink w:anchor="_Toc364153068" w:history="1">
+            <w:r>
+              <w:rPr>
+                <w:rStyle w:val="Hyperlink"/>
+                <w:noProof/>
+              </w:rPr>
+              <w:t>Erfolgskriterien</w:t>
+            </w:r>
+            <w:r>
+              <w:rPr>
+                <w:noProof/>
+                <w:webHidden/>
+              </w:rPr>
+              <w:tab/>
+            </w:r>
+            <w:r>
+              <w:rPr>
+                <w:noProof/>
+                <w:webHidden/>
+              </w:rPr>
+              <w:fldChar w:fldCharType="begin"/>
+            </w:r>
+            <w:r>
+              <w:rPr>
+                <w:noProof/>
+                <w:webHidden/>
+              </w:rPr>
+              <w:instrText xml:space="preserve"> PAGEREF _Toc364153068 \h </w:instrText>
+            </w:r>
+            <w:r>
+              <w:rPr>
+                <w:noProof/>
+                <w:webHidden/>
+              </w:rPr>
+            </w:r>
+            <w:r>
+              <w:rPr>
+                <w:noProof/>
+                <w:webHidden/>
+              </w:rPr>
+              <w:fldChar w:fldCharType="separate"/>
+            </w:r>
+            <w:r>
+              <w:rPr>
+                <w:noProof/>
+                <w:webHidden/>
+              </w:rPr>
+              <w:t>4</w:t>
+            </w:r>
+            <w:r>
+              <w:rPr>
+                <w:noProof/>
+                <w:webHidden/>
+              </w:rPr>
+              <w:fldChar w:fldCharType="end"/>
+            </w:r>
+          </w:hyperlink>
+        </w:p>
+        <w:p>
+          <w:pPr>
+            <w:pStyle w:val="Verzeichnis2"/>
+            <w:tabs>
+              <w:tab w:val="right" w:leader="dot" w:pos="9062"/>
+            </w:tabs>
+            <w:rPr>
+              <w:noProof/>
+            </w:rPr>
+          </w:pPr>
+          <w:hyperlink w:anchor="_Toc364153069" w:history="1">
+            <w:r>
+              <w:rPr>
+                <w:rStyle w:val="Hyperlink"/>
+                <w:noProof/>
+              </w:rPr>
+              <w:t>Game Play</w:t>
+            </w:r>
+            <w:r>
+              <w:rPr>
+                <w:noProof/>
+                <w:webHidden/>
+              </w:rPr>
+              <w:tab/>
+            </w:r>
+            <w:r>
+              <w:rPr>
+                <w:noProof/>
+                <w:webHidden/>
+              </w:rPr>
+              <w:fldChar w:fldCharType="begin"/>
+            </w:r>
+            <w:r>
+              <w:rPr>
+                <w:noProof/>
+                <w:webHidden/>
+              </w:rPr>
+              <w:instrText xml:space="preserve"> PAGEREF _Toc364153069 \h </w:instrText>
+            </w:r>
+            <w:r>
+              <w:rPr>
+                <w:noProof/>
+                <w:webHidden/>
+              </w:rPr>
+            </w:r>
+            <w:r>
+              <w:rPr>
+                <w:noProof/>
+                <w:webHidden/>
+              </w:rPr>
+              <w:fldChar w:fldCharType="separate"/>
+            </w:r>
+            <w:r>
+              <w:rPr>
+                <w:noProof/>
+                <w:webHidden/>
+              </w:rPr>
+              <w:t>5</w:t>
+            </w:r>
+            <w:r>
+              <w:rPr>
+                <w:noProof/>
+                <w:webHidden/>
+              </w:rPr>
+              <w:fldChar w:fldCharType="end"/>
+            </w:r>
+          </w:hyperlink>
+        </w:p>
+        <w:p>
+          <w:pPr>
+            <w:pStyle w:val="Verzeichnis3"/>
+            <w:tabs>
+              <w:tab w:val="right" w:leader="dot" w:pos="9062"/>
+            </w:tabs>
+            <w:rPr>
+              <w:noProof/>
+            </w:rPr>
+          </w:pPr>
+          <w:hyperlink w:anchor="_Toc364153070" w:history="1">
+            <w:r>
+              <w:rPr>
+                <w:rStyle w:val="Hyperlink"/>
+                <w:rFonts w:ascii="Times New Roman" w:eastAsia="Times New Roman" w:hAnsi="Times New Roman" w:cs="Times New Roman"/>
+                <w:b/>
+                <w:bCs/>
+                <w:noProof/>
+                <w:lang w:eastAsia="de-DE"/>
+              </w:rPr>
+              <w:t>Core Mechanics</w:t>
+            </w:r>
+            <w:r>
+              <w:rPr>
+                <w:noProof/>
+                <w:webHidden/>
+              </w:rPr>
+              <w:tab/>
+            </w:r>
+            <w:r>
+              <w:rPr>
+                <w:noProof/>
+                <w:webHidden/>
+              </w:rPr>
+              <w:fldChar w:fldCharType="begin"/>
+            </w:r>
+            <w:r>
+              <w:rPr>
+                <w:noProof/>
+                <w:webHidden/>
+              </w:rPr>
+              <w:instrText xml:space="preserve"> PAGEREF _Toc364153070 \h </w:instrText>
+            </w:r>
+            <w:r>
+              <w:rPr>
+                <w:noProof/>
+                <w:webHidden/>
+              </w:rPr>
+            </w:r>
+            <w:r>
+              <w:rPr>
+                <w:noProof/>
+                <w:webHidden/>
+              </w:rPr>
+              <w:fldChar w:fldCharType="separate"/>
+            </w:r>
+            <w:r>
+              <w:rPr>
+                <w:noProof/>
+                <w:webHidden/>
+              </w:rPr>
+              <w:t>5</w:t>
+            </w:r>
+            <w:r>
+              <w:rPr>
+                <w:noProof/>
+                <w:webHidden/>
+              </w:rPr>
+              <w:fldChar w:fldCharType="end"/>
+            </w:r>
+          </w:hyperlink>
+        </w:p>
+        <w:p>
+          <w:pPr>
+            <w:pStyle w:val="Verzeichnis3"/>
+            <w:tabs>
+              <w:tab w:val="right" w:leader="dot" w:pos="9062"/>
+            </w:tabs>
+            <w:rPr>
+              <w:noProof/>
+            </w:rPr>
+          </w:pPr>
+          <w:hyperlink w:anchor="_Toc364153071" w:history="1">
+            <w:r>
+              <w:rPr>
+                <w:rStyle w:val="Hyperlink"/>
+                <w:rFonts w:ascii="Times New Roman" w:eastAsia="Times New Roman" w:hAnsi="Times New Roman" w:cs="Times New Roman"/>
+                <w:b/>
+                <w:bCs/>
+                <w:noProof/>
+                <w:lang w:eastAsia="de-DE"/>
+              </w:rPr>
+              <w:t>Meta-Game</w:t>
+            </w:r>
+            <w:r>
+              <w:rPr>
+                <w:noProof/>
+                <w:webHidden/>
+              </w:rPr>
+              <w:tab/>
+            </w:r>
+            <w:r>
+              <w:rPr>
+                <w:noProof/>
+                <w:webHidden/>
+              </w:rPr>
+              <w:fldChar w:fldCharType="begin"/>
+            </w:r>
+            <w:r>
+              <w:rPr>
+                <w:noProof/>
+                <w:webHidden/>
+              </w:rPr>
+              <w:instrText xml:space="preserve"> PAGEREF _Toc364153071 \h </w:instrText>
+            </w:r>
+            <w:r>
+              <w:rPr>
+                <w:noProof/>
+                <w:webHidden/>
+              </w:rPr>
+            </w:r>
+            <w:r>
+              <w:rPr>
+                <w:noProof/>
+                <w:webHidden/>
+              </w:rPr>
+              <w:fldChar w:fldCharType="separate"/>
+            </w:r>
+            <w:r>
+              <w:rPr>
+                <w:noProof/>
+                <w:webHidden/>
+              </w:rPr>
+              <w:t>5</w:t>
+            </w:r>
+            <w:r>
+              <w:rPr>
+                <w:noProof/>
+                <w:webHidden/>
+              </w:rPr>
+              <w:fldChar w:fldCharType="end"/>
+            </w:r>
+          </w:hyperlink>
+        </w:p>
+        <w:p>
+          <w:pPr>
+            <w:pStyle w:val="Verzeichnis3"/>
+            <w:tabs>
+              <w:tab w:val="right" w:leader="dot" w:pos="9062"/>
+            </w:tabs>
+            <w:rPr>
+              <w:noProof/>
+            </w:rPr>
+          </w:pPr>
+          <w:hyperlink w:anchor="_Toc364153072" w:history="1">
+            <w:r>
+              <w:rPr>
+                <w:rStyle w:val="Hyperlink"/>
+                <w:rFonts w:ascii="Times New Roman" w:eastAsia="Times New Roman" w:hAnsi="Times New Roman" w:cs="Times New Roman"/>
+                <w:b/>
+                <w:bCs/>
+                <w:noProof/>
+                <w:lang w:eastAsia="de-DE"/>
+              </w:rPr>
+              <w:t>Scenario / Setting</w:t>
+            </w:r>
+            <w:r>
+              <w:rPr>
+                <w:noProof/>
+                <w:webHidden/>
+              </w:rPr>
+              <w:tab/>
+            </w:r>
+            <w:r>
+              <w:rPr>
+                <w:noProof/>
+                <w:webHidden/>
+              </w:rPr>
+              <w:fldChar w:fldCharType="begin"/>
+            </w:r>
+            <w:r>
+              <w:rPr>
+                <w:noProof/>
+                <w:webHidden/>
+              </w:rPr>
+              <w:instrText xml:space="preserve"> PAGEREF _Toc364153072 \h </w:instrText>
+            </w:r>
+            <w:r>
+              <w:rPr>
+                <w:noProof/>
+                <w:webHidden/>
+              </w:rPr>
+            </w:r>
+            <w:r>
+              <w:rPr>
+                <w:noProof/>
+                <w:webHidden/>
+              </w:rPr>
+              <w:fldChar w:fldCharType="separate"/>
+            </w:r>
+            <w:r>
+              <w:rPr>
+                <w:noProof/>
+                <w:webHidden/>
+              </w:rPr>
+              <w:t>5</w:t>
+            </w:r>
+            <w:r>
+              <w:rPr>
+                <w:noProof/>
+                <w:webHidden/>
+              </w:rPr>
+              <w:fldChar w:fldCharType="end"/>
+            </w:r>
+          </w:hyperlink>
+        </w:p>
+        <w:p>
+          <w:pPr>
+            <w:pStyle w:val="Verzeichnis3"/>
+            <w:tabs>
+              <w:tab w:val="right" w:leader="dot" w:pos="9062"/>
+            </w:tabs>
+            <w:rPr>
+              <w:noProof/>
+            </w:rPr>
+          </w:pPr>
+          <w:hyperlink w:anchor="_Toc364153073" w:history="1">
+            <w:r>
+              <w:rPr>
+                <w:rStyle w:val="Hyperlink"/>
+                <w:rFonts w:ascii="Times New Roman" w:eastAsia="Times New Roman" w:hAnsi="Times New Roman" w:cs="Times New Roman"/>
+                <w:b/>
+                <w:bCs/>
+                <w:noProof/>
+                <w:lang w:eastAsia="de-DE"/>
+              </w:rPr>
+              <w:t>Struktur des Spiels</w:t>
+            </w:r>
+            <w:r>
+              <w:rPr>
+                <w:noProof/>
+                <w:webHidden/>
+              </w:rPr>
+              <w:tab/>
+            </w:r>
+            <w:r>
+              <w:rPr>
+                <w:noProof/>
+                <w:webHidden/>
+              </w:rPr>
+              <w:fldChar w:fldCharType="begin"/>
+            </w:r>
+            <w:r>
+              <w:rPr>
+                <w:noProof/>
+                <w:webHidden/>
+              </w:rPr>
+              <w:instrText xml:space="preserve"> PAGEREF _Toc364153073 \h </w:instrText>
+            </w:r>
+            <w:r>
+              <w:rPr>
+                <w:noProof/>
+                <w:webHidden/>
+              </w:rPr>
+            </w:r>
+            <w:r>
+              <w:rPr>
+                <w:noProof/>
+                <w:webHidden/>
+              </w:rPr>
+              <w:fldChar w:fldCharType="separate"/>
+            </w:r>
+            <w:r>
+              <w:rPr>
+                <w:noProof/>
+                <w:webHidden/>
+              </w:rPr>
+              <w:t>5</w:t>
+            </w:r>
+            <w:r>
+              <w:rPr>
+                <w:noProof/>
+                <w:webHidden/>
+              </w:rPr>
+              <w:fldChar w:fldCharType="end"/>
+            </w:r>
+          </w:hyperlink>
+        </w:p>
+        <w:p>
+          <w:pPr>
+            <w:pStyle w:val="Verzeichnis3"/>
+            <w:tabs>
+              <w:tab w:val="right" w:leader="dot" w:pos="9062"/>
+            </w:tabs>
+            <w:rPr>
+              <w:noProof/>
+            </w:rPr>
+          </w:pPr>
+          <w:hyperlink w:anchor="_Toc364153074" w:history="1">
+            <w:r>
+              <w:rPr>
+                <w:rStyle w:val="Hyperlink"/>
+                <w:rFonts w:ascii="Times New Roman" w:eastAsia="Times New Roman" w:hAnsi="Times New Roman" w:cs="Times New Roman"/>
+                <w:b/>
+                <w:bCs/>
+                <w:noProof/>
+                <w:lang w:eastAsia="de-DE"/>
+              </w:rPr>
+              <w:t>Feedback</w:t>
+            </w:r>
+            <w:r>
+              <w:rPr>
+                <w:noProof/>
+                <w:webHidden/>
+              </w:rPr>
+              <w:tab/>
+            </w:r>
+            <w:r>
+              <w:rPr>
+                <w:noProof/>
+                <w:webHidden/>
+              </w:rPr>
+              <w:fldChar w:fldCharType="begin"/>
+            </w:r>
+            <w:r>
+              <w:rPr>
+                <w:noProof/>
+                <w:webHidden/>
+              </w:rPr>
+              <w:instrText xml:space="preserve"> PAGEREF _Toc364153074 \h </w:instrText>
+            </w:r>
+            <w:r>
+              <w:rPr>
+                <w:noProof/>
+                <w:webHidden/>
+              </w:rPr>
+            </w:r>
+            <w:r>
+              <w:rPr>
+                <w:noProof/>
+                <w:webHidden/>
+              </w:rPr>
+              <w:fldChar w:fldCharType="separate"/>
+            </w:r>
+            <w:r>
+              <w:rPr>
+                <w:noProof/>
+                <w:webHidden/>
+              </w:rPr>
+              <w:t>5</w:t>
+            </w:r>
+            <w:r>
+              <w:rPr>
+                <w:noProof/>
+                <w:webHidden/>
+              </w:rPr>
+              <w:fldChar w:fldCharType="end"/>
+            </w:r>
+          </w:hyperlink>
+        </w:p>
+        <w:p>
+          <w:pPr>
+            <w:pStyle w:val="Verzeichnis3"/>
+            <w:tabs>
+              <w:tab w:val="right" w:leader="dot" w:pos="9062"/>
+            </w:tabs>
+            <w:rPr>
+              <w:noProof/>
+            </w:rPr>
+          </w:pPr>
+          <w:hyperlink w:anchor="_Toc364153075" w:history="1">
+            <w:r>
+              <w:rPr>
+                <w:rStyle w:val="Hyperlink"/>
+                <w:rFonts w:ascii="Times New Roman" w:eastAsia="Times New Roman" w:hAnsi="Times New Roman" w:cs="Times New Roman"/>
+                <w:b/>
+                <w:bCs/>
+                <w:noProof/>
+                <w:lang w:eastAsia="de-DE"/>
+              </w:rPr>
+              <w:t>Ausführliche Beschreibung des Spiels</w:t>
+            </w:r>
+            <w:r>
+              <w:rPr>
+                <w:noProof/>
+                <w:webHidden/>
+              </w:rPr>
+              <w:tab/>
+            </w:r>
+            <w:r>
+              <w:rPr>
+                <w:noProof/>
+                <w:webHidden/>
+              </w:rPr>
+              <w:fldChar w:fldCharType="begin"/>
+            </w:r>
+            <w:r>
+              <w:rPr>
+                <w:noProof/>
+                <w:webHidden/>
+              </w:rPr>
+              <w:instrText xml:space="preserve"> PAGEREF _Toc364153075 \h </w:instrText>
+            </w:r>
+            <w:r>
+              <w:rPr>
+                <w:noProof/>
+                <w:webHidden/>
+              </w:rPr>
+            </w:r>
+            <w:r>
+              <w:rPr>
+                <w:noProof/>
+                <w:webHidden/>
+              </w:rPr>
+              <w:fldChar w:fldCharType="separate"/>
+            </w:r>
+            <w:r>
+              <w:rPr>
+                <w:noProof/>
+                <w:webHidden/>
+              </w:rPr>
+              <w:t>6</w:t>
+            </w:r>
+            <w:r>
+              <w:rPr>
+                <w:noProof/>
+                <w:webHidden/>
+              </w:rPr>
+              <w:fldChar w:fldCharType="end"/>
+            </w:r>
+          </w:hyperlink>
+        </w:p>
+        <w:p>
+          <w:r>
+            <w:rPr>
+              <w:b/>
+              <w:bCs/>
+            </w:rPr>
+            <w:fldChar w:fldCharType="end"/>
+          </w:r>
+        </w:p>
+      </w:sdtContent>
+    </w:sdt>
+    <w:p>
+      <w:r>
+        <w:br w:type="page"/>
+      </w:r>
+    </w:p>
+    <w:p>
+      <w:pPr>
+        <w:pStyle w:val="berschrift2"/>
+        <w:rPr>
+          <w:rFonts w:eastAsiaTheme="minorHAnsi"/>
+        </w:rPr>
+      </w:pPr>
+      <w:bookmarkStart w:id="4" w:name="_Toc364153063"/>
+      <w:r>
+        <w:rPr>
+          <w:rFonts w:eastAsiaTheme="minorHAnsi"/>
+        </w:rPr>
+        <w:lastRenderedPageBreak/>
+        <w:t>Übersicht</w:t>
+      </w:r>
+      <w:bookmarkEnd w:id="4"/>
+    </w:p>
+    <w:p>
+      <w:pPr>
+        <w:pStyle w:val="berschrift2"/>
+        <w:rPr>
+          <w:rFonts w:eastAsiaTheme="minorHAnsi"/>
+        </w:rPr>
+      </w:pPr>
+    </w:p>
+    <w:p>
+      <w:pPr>
+        <w:pStyle w:val="berschrift3"/>
+      </w:pPr>
+      <w:bookmarkStart w:id="5" w:name="_Toc364153064"/>
+      <w:r>
         <w:t>Teammitglieder</w:t>
       </w:r>
+      <w:bookmarkEnd w:id="5"/>
     </w:p>
     <w:p>
       <w:pPr>
@@ -151,28 +1367,13 @@
     </w:p>
     <w:p>
       <w:pPr>
-        <w:spacing w:before="100" w:beforeAutospacing="1" w:after="100" w:afterAutospacing="1" w:line="240" w:lineRule="auto"/>
-        <w:outlineLvl w:val="1"/>
-        <w:rPr>
-          <w:rFonts w:ascii="Times New Roman" w:eastAsia="Times New Roman" w:hAnsi="Times New Roman" w:cs="Times New Roman"/>
-          <w:b/>
-          <w:bCs/>
-          <w:sz w:val="36"/>
-          <w:szCs w:val="36"/>
-          <w:lang w:eastAsia="de-DE"/>
-        </w:rPr>
-      </w:pPr>
-      <w:r>
-        <w:rPr>
-          <w:rFonts w:ascii="Times New Roman" w:eastAsia="Times New Roman" w:hAnsi="Times New Roman" w:cs="Times New Roman"/>
-          <w:b/>
-          <w:bCs/>
-          <w:sz w:val="36"/>
-          <w:szCs w:val="36"/>
-          <w:lang w:eastAsia="de-DE"/>
-        </w:rPr>
+        <w:pStyle w:val="berschrift3"/>
+      </w:pPr>
+      <w:bookmarkStart w:id="6" w:name="_Toc364153065"/>
+      <w:r>
         <w:t>Titel des Spiels (Arbeitstitel)</w:t>
       </w:r>
+      <w:bookmarkEnd w:id="6"/>
     </w:p>
     <w:p>
       <w:pPr>
@@ -216,28 +1417,13 @@
     </w:p>
     <w:p>
       <w:pPr>
-        <w:spacing w:before="100" w:beforeAutospacing="1" w:after="100" w:afterAutospacing="1" w:line="240" w:lineRule="auto"/>
-        <w:outlineLvl w:val="1"/>
-        <w:rPr>
-          <w:rFonts w:ascii="Times New Roman" w:eastAsia="Times New Roman" w:hAnsi="Times New Roman" w:cs="Times New Roman"/>
-          <w:b/>
-          <w:bCs/>
-          <w:sz w:val="36"/>
-          <w:szCs w:val="36"/>
-          <w:lang w:eastAsia="de-DE"/>
-        </w:rPr>
-      </w:pPr>
-      <w:r>
-        <w:rPr>
-          <w:rFonts w:ascii="Times New Roman" w:eastAsia="Times New Roman" w:hAnsi="Times New Roman" w:cs="Times New Roman"/>
-          <w:b/>
-          <w:bCs/>
-          <w:sz w:val="36"/>
-          <w:szCs w:val="36"/>
-          <w:lang w:eastAsia="de-DE"/>
-        </w:rPr>
+        <w:pStyle w:val="berschrift3"/>
+      </w:pPr>
+      <w:bookmarkStart w:id="7" w:name="_Toc364153066"/>
+      <w:r>
         <w:t>Kurze Beschreibung (3-4 Sätze)</w:t>
       </w:r>
+      <w:bookmarkEnd w:id="7"/>
     </w:p>
     <w:p>
       <w:pPr>
@@ -291,28 +1477,13 @@
     </w:p>
     <w:p>
       <w:pPr>
-        <w:spacing w:before="100" w:beforeAutospacing="1" w:after="100" w:afterAutospacing="1" w:line="240" w:lineRule="auto"/>
-        <w:outlineLvl w:val="1"/>
-        <w:rPr>
-          <w:rFonts w:ascii="Times New Roman" w:eastAsia="Times New Roman" w:hAnsi="Times New Roman" w:cs="Times New Roman"/>
-          <w:b/>
-          <w:bCs/>
-          <w:sz w:val="36"/>
-          <w:szCs w:val="36"/>
-          <w:lang w:eastAsia="de-DE"/>
-        </w:rPr>
-      </w:pPr>
-      <w:r>
-        <w:rPr>
-          <w:rFonts w:ascii="Times New Roman" w:eastAsia="Times New Roman" w:hAnsi="Times New Roman" w:cs="Times New Roman"/>
-          <w:b/>
-          <w:bCs/>
-          <w:sz w:val="36"/>
-          <w:szCs w:val="36"/>
-          <w:lang w:eastAsia="de-DE"/>
-        </w:rPr>
+        <w:pStyle w:val="berschrift3"/>
+      </w:pPr>
+      <w:bookmarkStart w:id="8" w:name="_Toc364153067"/>
+      <w:r>
         <w:t>Genre</w:t>
       </w:r>
+      <w:bookmarkEnd w:id="8"/>
     </w:p>
     <w:p>
       <w:pPr>
@@ -336,28 +1507,13 @@
     </w:p>
     <w:p>
       <w:pPr>
-        <w:spacing w:before="100" w:beforeAutospacing="1" w:after="100" w:afterAutospacing="1" w:line="240" w:lineRule="auto"/>
-        <w:outlineLvl w:val="1"/>
-        <w:rPr>
-          <w:rFonts w:ascii="Times New Roman" w:eastAsia="Times New Roman" w:hAnsi="Times New Roman" w:cs="Times New Roman"/>
-          <w:b/>
-          <w:bCs/>
-          <w:sz w:val="36"/>
-          <w:szCs w:val="36"/>
-          <w:lang w:eastAsia="de-DE"/>
-        </w:rPr>
-      </w:pPr>
-      <w:r>
-        <w:rPr>
-          <w:rFonts w:ascii="Times New Roman" w:eastAsia="Times New Roman" w:hAnsi="Times New Roman" w:cs="Times New Roman"/>
-          <w:b/>
-          <w:bCs/>
-          <w:sz w:val="36"/>
-          <w:szCs w:val="36"/>
-          <w:lang w:eastAsia="de-DE"/>
-        </w:rPr>
+        <w:pStyle w:val="berschrift3"/>
+      </w:pPr>
+      <w:bookmarkStart w:id="9" w:name="_Toc364153068"/>
+      <w:r>
         <w:t>Erfolgskriterien</w:t>
       </w:r>
+      <w:bookmarkEnd w:id="9"/>
     </w:p>
     <w:p>
       <w:pPr>
@@ -613,28 +1769,33 @@
     </w:p>
     <w:p>
       <w:pPr>
-        <w:spacing w:before="100" w:beforeAutospacing="1" w:after="100" w:afterAutospacing="1" w:line="240" w:lineRule="auto"/>
-        <w:outlineLvl w:val="1"/>
-        <w:rPr>
-          <w:rFonts w:ascii="Times New Roman" w:eastAsia="Times New Roman" w:hAnsi="Times New Roman" w:cs="Times New Roman"/>
-          <w:b/>
-          <w:bCs/>
-          <w:sz w:val="36"/>
-          <w:szCs w:val="36"/>
-          <w:lang w:eastAsia="de-DE"/>
-        </w:rPr>
-      </w:pPr>
-      <w:r>
-        <w:rPr>
-          <w:rFonts w:ascii="Times New Roman" w:eastAsia="Times New Roman" w:hAnsi="Times New Roman" w:cs="Times New Roman"/>
-          <w:b/>
-          <w:bCs/>
-          <w:sz w:val="36"/>
-          <w:szCs w:val="36"/>
-          <w:lang w:eastAsia="de-DE"/>
-        </w:rPr>
+        <w:rPr>
+          <w:rFonts w:ascii="Times New Roman" w:eastAsia="Times New Roman" w:hAnsi="Times New Roman" w:cs="Times New Roman"/>
+          <w:sz w:val="24"/>
+          <w:szCs w:val="24"/>
+          <w:lang w:eastAsia="de-DE"/>
+        </w:rPr>
+      </w:pPr>
+      <w:r>
+        <w:rPr>
+          <w:rFonts w:ascii="Times New Roman" w:eastAsia="Times New Roman" w:hAnsi="Times New Roman" w:cs="Times New Roman"/>
+          <w:sz w:val="24"/>
+          <w:szCs w:val="24"/>
+          <w:lang w:eastAsia="de-DE"/>
+        </w:rPr>
+        <w:br w:type="page"/>
+      </w:r>
+    </w:p>
+    <w:p>
+      <w:pPr>
+        <w:pStyle w:val="berschrift2"/>
+      </w:pPr>
+      <w:bookmarkStart w:id="10" w:name="_Toc364153069"/>
+      <w:r>
+        <w:lastRenderedPageBreak/>
         <w:t>Game Play</w:t>
       </w:r>
+      <w:bookmarkEnd w:id="10"/>
     </w:p>
     <w:p>
       <w:pPr>
@@ -649,6 +1810,7 @@
           <w:lang w:eastAsia="de-DE"/>
         </w:rPr>
       </w:pPr>
+      <w:bookmarkStart w:id="11" w:name="_Toc364153070"/>
       <w:r>
         <w:rPr>
           <w:rFonts w:ascii="Times New Roman" w:eastAsia="Times New Roman" w:hAnsi="Times New Roman" w:cs="Times New Roman"/>
@@ -672,6 +1834,7 @@
         </w:rPr>
         <w:t>Mechanics</w:t>
       </w:r>
+      <w:bookmarkEnd w:id="11"/>
       <w:proofErr w:type="spellEnd"/>
     </w:p>
     <w:p>
@@ -695,7 +1858,6 @@
           <w:szCs w:val="24"/>
           <w:lang w:eastAsia="de-DE"/>
         </w:rPr>
-        <w:lastRenderedPageBreak/>
         <w:t>Kamerasteuerung (3rd-Person, nutzt Gamepad)</w:t>
       </w:r>
     </w:p>
@@ -784,6 +1946,7 @@
           <w:lang w:eastAsia="de-DE"/>
         </w:rPr>
       </w:pPr>
+      <w:bookmarkStart w:id="12" w:name="_Toc364153071"/>
       <w:r>
         <w:rPr>
           <w:rFonts w:ascii="Times New Roman" w:eastAsia="Times New Roman" w:hAnsi="Times New Roman" w:cs="Times New Roman"/>
@@ -795,6 +1958,7 @@
         </w:rPr>
         <w:t>Meta-Game</w:t>
       </w:r>
+      <w:bookmarkEnd w:id="12"/>
     </w:p>
     <w:p>
       <w:pPr>
@@ -973,6 +2137,7 @@
           <w:lang w:eastAsia="de-DE"/>
         </w:rPr>
       </w:pPr>
+      <w:bookmarkStart w:id="13" w:name="_Toc364153072"/>
       <w:r>
         <w:rPr>
           <w:rFonts w:ascii="Times New Roman" w:eastAsia="Times New Roman" w:hAnsi="Times New Roman" w:cs="Times New Roman"/>
@@ -984,6 +2149,7 @@
         </w:rPr>
         <w:t>Scenario / Setting</w:t>
       </w:r>
+      <w:bookmarkEnd w:id="13"/>
     </w:p>
     <w:p>
       <w:pPr>
@@ -1118,6 +2284,7 @@
           <w:lang w:eastAsia="de-DE"/>
         </w:rPr>
       </w:pPr>
+      <w:bookmarkStart w:id="14" w:name="_Toc364153073"/>
       <w:r>
         <w:rPr>
           <w:rFonts w:ascii="Times New Roman" w:eastAsia="Times New Roman" w:hAnsi="Times New Roman" w:cs="Times New Roman"/>
@@ -1129,6 +2296,7 @@
         </w:rPr>
         <w:t>Struktur des Spiels</w:t>
       </w:r>
+      <w:bookmarkEnd w:id="14"/>
     </w:p>
     <w:p>
       <w:pPr>
@@ -1292,6 +2460,7 @@
           <w:lang w:eastAsia="de-DE"/>
         </w:rPr>
       </w:pPr>
+      <w:bookmarkStart w:id="15" w:name="_Toc364153074"/>
       <w:r>
         <w:rPr>
           <w:rFonts w:ascii="Times New Roman" w:eastAsia="Times New Roman" w:hAnsi="Times New Roman" w:cs="Times New Roman"/>
@@ -1303,6 +2472,7 @@
         </w:rPr>
         <w:t>Feedback</w:t>
       </w:r>
+      <w:bookmarkEnd w:id="15"/>
     </w:p>
     <w:p>
       <w:pPr>
@@ -1326,6 +2496,7 @@
           <w:szCs w:val="24"/>
           <w:lang w:eastAsia="de-DE"/>
         </w:rPr>
+        <w:lastRenderedPageBreak/>
         <w:t>Visuelles Feedback</w:t>
       </w:r>
     </w:p>
@@ -1399,7 +2570,6 @@
           <w:szCs w:val="24"/>
           <w:lang w:val="en-US" w:eastAsia="de-DE"/>
         </w:rPr>
-        <w:lastRenderedPageBreak/>
         <w:t>Rumble Feedback (</w:t>
       </w:r>
       <w:proofErr w:type="spellStart"/>
@@ -1673,6 +2843,7 @@
           <w:lang w:eastAsia="de-DE"/>
         </w:rPr>
       </w:pPr>
+      <w:bookmarkStart w:id="16" w:name="_Toc364153075"/>
       <w:r>
         <w:rPr>
           <w:rFonts w:ascii="Times New Roman" w:eastAsia="Times New Roman" w:hAnsi="Times New Roman" w:cs="Times New Roman"/>
@@ -1684,6 +2855,7 @@
         </w:rPr>
         <w:t>Ausführliche Beschreibung des Spiels</w:t>
       </w:r>
+      <w:bookmarkEnd w:id="16"/>
     </w:p>
     <w:p>
       <w:pPr>
@@ -2076,6 +3248,7 @@
           <w:szCs w:val="24"/>
           <w:lang w:eastAsia="de-DE"/>
         </w:rPr>
+        <w:lastRenderedPageBreak/>
         <w:t xml:space="preserve">Der Spieler bewegt sich wie auch in den Korridoren. </w:t>
       </w:r>
     </w:p>
@@ -2144,7 +3317,6 @@
           <w:szCs w:val="24"/>
           <w:lang w:eastAsia="de-DE"/>
         </w:rPr>
-        <w:lastRenderedPageBreak/>
         <w:t>Neigt der Spieler sich etwas stärker nach vorne, wenn er an einem Hindernis steht, so wird dieses in Bewegung gesetzt. (Abhängig von der Stärke der Neigung; falls die Steuerung so unangenehm ist, kann man alternativ einen Knopf des Gamepads drücken.)</w:t>
       </w:r>
     </w:p>
@@ -2971,6 +4143,7 @@
           <w:szCs w:val="24"/>
           <w:lang w:eastAsia="de-DE"/>
         </w:rPr>
+        <w:lastRenderedPageBreak/>
         <w:t>Die Charaktere</w:t>
       </w:r>
     </w:p>
@@ -3016,7 +4189,6 @@
           <w:szCs w:val="24"/>
           <w:lang w:eastAsia="de-DE"/>
         </w:rPr>
-        <w:lastRenderedPageBreak/>
         <w:t>Der Protagonist ist ein Einwohner von "</w:t>
       </w:r>
       <w:proofErr w:type="spellStart"/>
@@ -3632,6 +4804,7 @@
           <w:szCs w:val="24"/>
           <w:lang w:eastAsia="de-DE"/>
         </w:rPr>
+        <w:lastRenderedPageBreak/>
         <w:t>Candyland</w:t>
       </w:r>
       <w:proofErr w:type="spellEnd"/>
@@ -3662,17 +4835,7 @@
           <w:szCs w:val="24"/>
           <w:lang w:eastAsia="de-DE"/>
         </w:rPr>
-        <w:t xml:space="preserve">, den er rettet und der sich ihm daraufhin anschließt. Um den Bösewicht letztendlich zu besiegen, muss unser Protagonist gemeinsam mit seinem neuen Freund einige knifflige </w:t>
-      </w:r>
-      <w:r>
-        <w:rPr>
-          <w:rFonts w:ascii="Times New Roman" w:eastAsia="Times New Roman" w:hAnsi="Times New Roman" w:cs="Times New Roman"/>
-          <w:sz w:val="24"/>
-          <w:szCs w:val="24"/>
-          <w:lang w:eastAsia="de-DE"/>
-        </w:rPr>
-        <w:lastRenderedPageBreak/>
-        <w:t xml:space="preserve">Herausforderungen meistern. Erst dann kann er sich ihm entgegenstellen. Sollte es ihm gelingen, das Böse zu besiegen, wartet auf ihn eine satte Belohnung: König von </w:t>
+        <w:t xml:space="preserve">, den er rettet und der sich ihm daraufhin anschließt. Um den Bösewicht letztendlich zu besiegen, muss unser Protagonist gemeinsam mit seinem neuen Freund einige knifflige Herausforderungen meistern. Erst dann kann er sich ihm entgegenstellen. Sollte es ihm gelingen, das Böse zu besiegen, wartet auf ihn eine satte Belohnung: König von </w:t>
       </w:r>
       <w:proofErr w:type="spellStart"/>
       <w:r>
@@ -4130,6 +5293,7 @@
           <w:szCs w:val="24"/>
           <w:lang w:eastAsia="de-DE"/>
         </w:rPr>
+        <w:lastRenderedPageBreak/>
         <w:t>Belohnung und Bestrafung</w:t>
       </w:r>
     </w:p>
@@ -4174,7 +5338,6 @@
           <w:szCs w:val="24"/>
           <w:lang w:eastAsia="de-DE"/>
         </w:rPr>
-        <w:lastRenderedPageBreak/>
         <w:t>Fähigkeiten erweitern</w:t>
       </w:r>
     </w:p>
@@ -4507,11 +5670,9 @@
         <w:t xml:space="preserve"> verschiedener Größe und Schwierigkeit.</w:t>
       </w:r>
     </w:p>
-    <w:p>
-      <w:bookmarkStart w:id="0" w:name="_GoBack"/>
-      <w:bookmarkEnd w:id="0"/>
-    </w:p>
+    <w:p/>
     <w:sectPr>
+      <w:footerReference w:type="default" r:id="rId9"/>
       <w:pgSz w:w="11906" w:h="16838"/>
       <w:pgMar w:top="1417" w:right="1417" w:bottom="1134" w:left="1417" w:header="708" w:footer="708" w:gutter="0"/>
       <w:cols w:space="708"/>
@@ -4519,6 +5680,101 @@
     </w:sectPr>
   </w:body>
 </w:document>
+</file>
+
+<file path=word/endnotes.xml><?xml version="1.0" encoding="utf-8"?>
+<w:endnotes xmlns:wpc="http://schemas.microsoft.com/office/word/2010/wordprocessingCanvas" xmlns:mc="http://schemas.openxmlformats.org/markup-compatibility/2006" xmlns:o="urn:schemas-microsoft-com:office:office" xmlns:r="http://schemas.openxmlformats.org/officeDocument/2006/relationships" xmlns:m="http://schemas.openxmlformats.org/officeDocument/2006/math" xmlns:v="urn:schemas-microsoft-com:vml" xmlns:wp14="http://schemas.microsoft.com/office/word/2010/wordprocessingDrawing" xmlns:wp="http://schemas.openxmlformats.org/drawingml/2006/wordprocessingDrawing" xmlns:w10="urn:schemas-microsoft-com:office:word" xmlns:w="http://schemas.openxmlformats.org/wordprocessingml/2006/main" xmlns:w14="http://schemas.microsoft.com/office/word/2010/wordml" xmlns:wpg="http://schemas.microsoft.com/office/word/2010/wordprocessingGroup" xmlns:wpi="http://schemas.microsoft.com/office/word/2010/wordprocessingInk" xmlns:wne="http://schemas.microsoft.com/office/word/2006/wordml" xmlns:wps="http://schemas.microsoft.com/office/word/2010/wordprocessingShape" mc:Ignorable="w14 wp14">
+  <w:endnote w:type="separator" w:id="-1">
+    <w:p>
+      <w:pPr>
+        <w:spacing w:after="0" w:line="240" w:lineRule="auto"/>
+      </w:pPr>
+      <w:r>
+        <w:separator/>
+      </w:r>
+    </w:p>
+  </w:endnote>
+  <w:endnote w:type="continuationSeparator" w:id="0">
+    <w:p>
+      <w:pPr>
+        <w:spacing w:after="0" w:line="240" w:lineRule="auto"/>
+      </w:pPr>
+      <w:r>
+        <w:continuationSeparator/>
+      </w:r>
+    </w:p>
+  </w:endnote>
+</w:endnotes>
+</file>
+
+<file path=word/footer1.xml><?xml version="1.0" encoding="utf-8"?>
+<w:ftr xmlns:wpc="http://schemas.microsoft.com/office/word/2010/wordprocessingCanvas" xmlns:mc="http://schemas.openxmlformats.org/markup-compatibility/2006" xmlns:o="urn:schemas-microsoft-com:office:office" xmlns:r="http://schemas.openxmlformats.org/officeDocument/2006/relationships" xmlns:m="http://schemas.openxmlformats.org/officeDocument/2006/math" xmlns:v="urn:schemas-microsoft-com:vml" xmlns:wp14="http://schemas.microsoft.com/office/word/2010/wordprocessingDrawing" xmlns:wp="http://schemas.openxmlformats.org/drawingml/2006/wordprocessingDrawing" xmlns:w10="urn:schemas-microsoft-com:office:word" xmlns:w="http://schemas.openxmlformats.org/wordprocessingml/2006/main" xmlns:w14="http://schemas.microsoft.com/office/word/2010/wordml" xmlns:wpg="http://schemas.microsoft.com/office/word/2010/wordprocessingGroup" xmlns:wpi="http://schemas.microsoft.com/office/word/2010/wordprocessingInk" xmlns:wne="http://schemas.microsoft.com/office/word/2006/wordml" xmlns:wps="http://schemas.microsoft.com/office/word/2010/wordprocessingShape" mc:Ignorable="w14 wp14">
+  <w:sdt>
+    <w:sdtPr>
+      <w:id w:val="1338583010"/>
+      <w:docPartObj>
+        <w:docPartGallery w:val="Page Numbers (Bottom of Page)"/>
+        <w:docPartUnique/>
+      </w:docPartObj>
+    </w:sdtPr>
+    <w:sdtContent>
+      <w:p>
+        <w:pPr>
+          <w:pStyle w:val="Fuzeile"/>
+          <w:jc w:val="center"/>
+        </w:pPr>
+        <w:r>
+          <w:fldChar w:fldCharType="begin"/>
+        </w:r>
+        <w:r>
+          <w:instrText>PAGE   \* MERGEFORMAT</w:instrText>
+        </w:r>
+        <w:r>
+          <w:fldChar w:fldCharType="separate"/>
+        </w:r>
+        <w:r>
+          <w:rPr>
+            <w:noProof/>
+          </w:rPr>
+          <w:t>6</w:t>
+        </w:r>
+        <w:r>
+          <w:fldChar w:fldCharType="end"/>
+        </w:r>
+      </w:p>
+    </w:sdtContent>
+  </w:sdt>
+  <w:p>
+    <w:pPr>
+      <w:pStyle w:val="Fuzeile"/>
+    </w:pPr>
+  </w:p>
+</w:ftr>
+</file>
+
+<file path=word/footnotes.xml><?xml version="1.0" encoding="utf-8"?>
+<w:footnotes xmlns:wpc="http://schemas.microsoft.com/office/word/2010/wordprocessingCanvas" xmlns:mc="http://schemas.openxmlformats.org/markup-compatibility/2006" xmlns:o="urn:schemas-microsoft-com:office:office" xmlns:r="http://schemas.openxmlformats.org/officeDocument/2006/relationships" xmlns:m="http://schemas.openxmlformats.org/officeDocument/2006/math" xmlns:v="urn:schemas-microsoft-com:vml" xmlns:wp14="http://schemas.microsoft.com/office/word/2010/wordprocessingDrawing" xmlns:wp="http://schemas.openxmlformats.org/drawingml/2006/wordprocessingDrawing" xmlns:w10="urn:schemas-microsoft-com:office:word" xmlns:w="http://schemas.openxmlformats.org/wordprocessingml/2006/main" xmlns:w14="http://schemas.microsoft.com/office/word/2010/wordml" xmlns:wpg="http://schemas.microsoft.com/office/word/2010/wordprocessingGroup" xmlns:wpi="http://schemas.microsoft.com/office/word/2010/wordprocessingInk" xmlns:wne="http://schemas.microsoft.com/office/word/2006/wordml" xmlns:wps="http://schemas.microsoft.com/office/word/2010/wordprocessingShape" mc:Ignorable="w14 wp14">
+  <w:footnote w:type="separator" w:id="-1">
+    <w:p>
+      <w:pPr>
+        <w:spacing w:after="0" w:line="240" w:lineRule="auto"/>
+      </w:pPr>
+      <w:r>
+        <w:separator/>
+      </w:r>
+    </w:p>
+  </w:footnote>
+  <w:footnote w:type="continuationSeparator" w:id="0">
+    <w:p>
+      <w:pPr>
+        <w:spacing w:after="0" w:line="240" w:lineRule="auto"/>
+      </w:pPr>
+      <w:r>
+        <w:continuationSeparator/>
+      </w:r>
+    </w:p>
+  </w:footnote>
+</w:footnotes>
 </file>
 
 <file path=word/numbering.xml><?xml version="1.0" encoding="utf-8"?>
@@ -7187,6 +8443,152 @@
       <w:lang w:eastAsia="de-DE"/>
     </w:rPr>
   </w:style>
+  <w:style w:type="paragraph" w:styleId="Inhaltsverzeichnisberschrift">
+    <w:name w:val="TOC Heading"/>
+    <w:basedOn w:val="berschrift1"/>
+    <w:next w:val="Standard"/>
+    <w:uiPriority w:val="39"/>
+    <w:semiHidden/>
+    <w:unhideWhenUsed/>
+    <w:qFormat/>
+    <w:rsid w:val="008A7987"/>
+    <w:pPr>
+      <w:keepNext/>
+      <w:keepLines/>
+      <w:spacing w:before="480" w:beforeAutospacing="0" w:after="0" w:afterAutospacing="0" w:line="276" w:lineRule="auto"/>
+      <w:outlineLvl w:val="9"/>
+    </w:pPr>
+    <w:rPr>
+      <w:rFonts w:asciiTheme="majorHAnsi" w:eastAsiaTheme="majorEastAsia" w:hAnsiTheme="majorHAnsi" w:cstheme="majorBidi"/>
+      <w:color w:val="365F91" w:themeColor="accent1" w:themeShade="BF"/>
+      <w:kern w:val="0"/>
+      <w:sz w:val="28"/>
+      <w:szCs w:val="28"/>
+    </w:rPr>
+  </w:style>
+  <w:style w:type="paragraph" w:styleId="Verzeichnis1">
+    <w:name w:val="toc 1"/>
+    <w:basedOn w:val="Standard"/>
+    <w:next w:val="Standard"/>
+    <w:autoRedefine/>
+    <w:uiPriority w:val="39"/>
+    <w:unhideWhenUsed/>
+    <w:rsid w:val="008A7987"/>
+    <w:pPr>
+      <w:spacing w:after="100"/>
+    </w:pPr>
+  </w:style>
+  <w:style w:type="paragraph" w:styleId="Verzeichnis2">
+    <w:name w:val="toc 2"/>
+    <w:basedOn w:val="Standard"/>
+    <w:next w:val="Standard"/>
+    <w:autoRedefine/>
+    <w:uiPriority w:val="39"/>
+    <w:unhideWhenUsed/>
+    <w:rsid w:val="008A7987"/>
+    <w:pPr>
+      <w:spacing w:after="100"/>
+      <w:ind w:left="220"/>
+    </w:pPr>
+  </w:style>
+  <w:style w:type="paragraph" w:styleId="Verzeichnis3">
+    <w:name w:val="toc 3"/>
+    <w:basedOn w:val="Standard"/>
+    <w:next w:val="Standard"/>
+    <w:autoRedefine/>
+    <w:uiPriority w:val="39"/>
+    <w:unhideWhenUsed/>
+    <w:rsid w:val="008A7987"/>
+    <w:pPr>
+      <w:spacing w:after="100"/>
+      <w:ind w:left="440"/>
+    </w:pPr>
+  </w:style>
+  <w:style w:type="character" w:styleId="Hyperlink">
+    <w:name w:val="Hyperlink"/>
+    <w:basedOn w:val="Absatz-Standardschriftart"/>
+    <w:uiPriority w:val="99"/>
+    <w:unhideWhenUsed/>
+    <w:rsid w:val="008A7987"/>
+    <w:rPr>
+      <w:color w:val="0000FF" w:themeColor="hyperlink"/>
+      <w:u w:val="single"/>
+    </w:rPr>
+  </w:style>
+  <w:style w:type="paragraph" w:styleId="Sprechblasentext">
+    <w:name w:val="Balloon Text"/>
+    <w:basedOn w:val="Standard"/>
+    <w:link w:val="SprechblasentextZchn"/>
+    <w:uiPriority w:val="99"/>
+    <w:semiHidden/>
+    <w:unhideWhenUsed/>
+    <w:rsid w:val="008A7987"/>
+    <w:pPr>
+      <w:spacing w:after="0" w:line="240" w:lineRule="auto"/>
+    </w:pPr>
+    <w:rPr>
+      <w:rFonts w:ascii="Tahoma" w:hAnsi="Tahoma" w:cs="Tahoma"/>
+      <w:sz w:val="16"/>
+      <w:szCs w:val="16"/>
+    </w:rPr>
+  </w:style>
+  <w:style w:type="character" w:customStyle="1" w:styleId="SprechblasentextZchn">
+    <w:name w:val="Sprechblasentext Zchn"/>
+    <w:basedOn w:val="Absatz-Standardschriftart"/>
+    <w:link w:val="Sprechblasentext"/>
+    <w:uiPriority w:val="99"/>
+    <w:semiHidden/>
+    <w:rsid w:val="008A7987"/>
+    <w:rPr>
+      <w:rFonts w:ascii="Tahoma" w:hAnsi="Tahoma" w:cs="Tahoma"/>
+      <w:sz w:val="16"/>
+      <w:szCs w:val="16"/>
+    </w:rPr>
+  </w:style>
+  <w:style w:type="paragraph" w:styleId="Kopfzeile">
+    <w:name w:val="header"/>
+    <w:basedOn w:val="Standard"/>
+    <w:link w:val="KopfzeileZchn"/>
+    <w:uiPriority w:val="99"/>
+    <w:unhideWhenUsed/>
+    <w:rsid w:val="008A7987"/>
+    <w:pPr>
+      <w:tabs>
+        <w:tab w:val="center" w:pos="4536"/>
+        <w:tab w:val="right" w:pos="9072"/>
+      </w:tabs>
+      <w:spacing w:after="0" w:line="240" w:lineRule="auto"/>
+    </w:pPr>
+  </w:style>
+  <w:style w:type="character" w:customStyle="1" w:styleId="KopfzeileZchn">
+    <w:name w:val="Kopfzeile Zchn"/>
+    <w:basedOn w:val="Absatz-Standardschriftart"/>
+    <w:link w:val="Kopfzeile"/>
+    <w:uiPriority w:val="99"/>
+    <w:rsid w:val="008A7987"/>
+  </w:style>
+  <w:style w:type="paragraph" w:styleId="Fuzeile">
+    <w:name w:val="footer"/>
+    <w:basedOn w:val="Standard"/>
+    <w:link w:val="FuzeileZchn"/>
+    <w:uiPriority w:val="99"/>
+    <w:unhideWhenUsed/>
+    <w:rsid w:val="008A7987"/>
+    <w:pPr>
+      <w:tabs>
+        <w:tab w:val="center" w:pos="4536"/>
+        <w:tab w:val="right" w:pos="9072"/>
+      </w:tabs>
+      <w:spacing w:after="0" w:line="240" w:lineRule="auto"/>
+    </w:pPr>
+  </w:style>
+  <w:style w:type="character" w:customStyle="1" w:styleId="FuzeileZchn">
+    <w:name w:val="Fußzeile Zchn"/>
+    <w:basedOn w:val="Absatz-Standardschriftart"/>
+    <w:link w:val="Fuzeile"/>
+    <w:uiPriority w:val="99"/>
+    <w:rsid w:val="008A7987"/>
+  </w:style>
 </w:styles>
 </file>
 
@@ -7571,6 +8973,152 @@
       <w:lang w:eastAsia="de-DE"/>
     </w:rPr>
   </w:style>
+  <w:style w:type="paragraph" w:styleId="Inhaltsverzeichnisberschrift">
+    <w:name w:val="TOC Heading"/>
+    <w:basedOn w:val="berschrift1"/>
+    <w:next w:val="Standard"/>
+    <w:uiPriority w:val="39"/>
+    <w:semiHidden/>
+    <w:unhideWhenUsed/>
+    <w:qFormat/>
+    <w:rsid w:val="008A7987"/>
+    <w:pPr>
+      <w:keepNext/>
+      <w:keepLines/>
+      <w:spacing w:before="480" w:beforeAutospacing="0" w:after="0" w:afterAutospacing="0" w:line="276" w:lineRule="auto"/>
+      <w:outlineLvl w:val="9"/>
+    </w:pPr>
+    <w:rPr>
+      <w:rFonts w:asciiTheme="majorHAnsi" w:eastAsiaTheme="majorEastAsia" w:hAnsiTheme="majorHAnsi" w:cstheme="majorBidi"/>
+      <w:color w:val="365F91" w:themeColor="accent1" w:themeShade="BF"/>
+      <w:kern w:val="0"/>
+      <w:sz w:val="28"/>
+      <w:szCs w:val="28"/>
+    </w:rPr>
+  </w:style>
+  <w:style w:type="paragraph" w:styleId="Verzeichnis1">
+    <w:name w:val="toc 1"/>
+    <w:basedOn w:val="Standard"/>
+    <w:next w:val="Standard"/>
+    <w:autoRedefine/>
+    <w:uiPriority w:val="39"/>
+    <w:unhideWhenUsed/>
+    <w:rsid w:val="008A7987"/>
+    <w:pPr>
+      <w:spacing w:after="100"/>
+    </w:pPr>
+  </w:style>
+  <w:style w:type="paragraph" w:styleId="Verzeichnis2">
+    <w:name w:val="toc 2"/>
+    <w:basedOn w:val="Standard"/>
+    <w:next w:val="Standard"/>
+    <w:autoRedefine/>
+    <w:uiPriority w:val="39"/>
+    <w:unhideWhenUsed/>
+    <w:rsid w:val="008A7987"/>
+    <w:pPr>
+      <w:spacing w:after="100"/>
+      <w:ind w:left="220"/>
+    </w:pPr>
+  </w:style>
+  <w:style w:type="paragraph" w:styleId="Verzeichnis3">
+    <w:name w:val="toc 3"/>
+    <w:basedOn w:val="Standard"/>
+    <w:next w:val="Standard"/>
+    <w:autoRedefine/>
+    <w:uiPriority w:val="39"/>
+    <w:unhideWhenUsed/>
+    <w:rsid w:val="008A7987"/>
+    <w:pPr>
+      <w:spacing w:after="100"/>
+      <w:ind w:left="440"/>
+    </w:pPr>
+  </w:style>
+  <w:style w:type="character" w:styleId="Hyperlink">
+    <w:name w:val="Hyperlink"/>
+    <w:basedOn w:val="Absatz-Standardschriftart"/>
+    <w:uiPriority w:val="99"/>
+    <w:unhideWhenUsed/>
+    <w:rsid w:val="008A7987"/>
+    <w:rPr>
+      <w:color w:val="0000FF" w:themeColor="hyperlink"/>
+      <w:u w:val="single"/>
+    </w:rPr>
+  </w:style>
+  <w:style w:type="paragraph" w:styleId="Sprechblasentext">
+    <w:name w:val="Balloon Text"/>
+    <w:basedOn w:val="Standard"/>
+    <w:link w:val="SprechblasentextZchn"/>
+    <w:uiPriority w:val="99"/>
+    <w:semiHidden/>
+    <w:unhideWhenUsed/>
+    <w:rsid w:val="008A7987"/>
+    <w:pPr>
+      <w:spacing w:after="0" w:line="240" w:lineRule="auto"/>
+    </w:pPr>
+    <w:rPr>
+      <w:rFonts w:ascii="Tahoma" w:hAnsi="Tahoma" w:cs="Tahoma"/>
+      <w:sz w:val="16"/>
+      <w:szCs w:val="16"/>
+    </w:rPr>
+  </w:style>
+  <w:style w:type="character" w:customStyle="1" w:styleId="SprechblasentextZchn">
+    <w:name w:val="Sprechblasentext Zchn"/>
+    <w:basedOn w:val="Absatz-Standardschriftart"/>
+    <w:link w:val="Sprechblasentext"/>
+    <w:uiPriority w:val="99"/>
+    <w:semiHidden/>
+    <w:rsid w:val="008A7987"/>
+    <w:rPr>
+      <w:rFonts w:ascii="Tahoma" w:hAnsi="Tahoma" w:cs="Tahoma"/>
+      <w:sz w:val="16"/>
+      <w:szCs w:val="16"/>
+    </w:rPr>
+  </w:style>
+  <w:style w:type="paragraph" w:styleId="Kopfzeile">
+    <w:name w:val="header"/>
+    <w:basedOn w:val="Standard"/>
+    <w:link w:val="KopfzeileZchn"/>
+    <w:uiPriority w:val="99"/>
+    <w:unhideWhenUsed/>
+    <w:rsid w:val="008A7987"/>
+    <w:pPr>
+      <w:tabs>
+        <w:tab w:val="center" w:pos="4536"/>
+        <w:tab w:val="right" w:pos="9072"/>
+      </w:tabs>
+      <w:spacing w:after="0" w:line="240" w:lineRule="auto"/>
+    </w:pPr>
+  </w:style>
+  <w:style w:type="character" w:customStyle="1" w:styleId="KopfzeileZchn">
+    <w:name w:val="Kopfzeile Zchn"/>
+    <w:basedOn w:val="Absatz-Standardschriftart"/>
+    <w:link w:val="Kopfzeile"/>
+    <w:uiPriority w:val="99"/>
+    <w:rsid w:val="008A7987"/>
+  </w:style>
+  <w:style w:type="paragraph" w:styleId="Fuzeile">
+    <w:name w:val="footer"/>
+    <w:basedOn w:val="Standard"/>
+    <w:link w:val="FuzeileZchn"/>
+    <w:uiPriority w:val="99"/>
+    <w:unhideWhenUsed/>
+    <w:rsid w:val="008A7987"/>
+    <w:pPr>
+      <w:tabs>
+        <w:tab w:val="center" w:pos="4536"/>
+        <w:tab w:val="right" w:pos="9072"/>
+      </w:tabs>
+      <w:spacing w:after="0" w:line="240" w:lineRule="auto"/>
+    </w:pPr>
+  </w:style>
+  <w:style w:type="character" w:customStyle="1" w:styleId="FuzeileZchn">
+    <w:name w:val="Fußzeile Zchn"/>
+    <w:basedOn w:val="Absatz-Standardschriftart"/>
+    <w:link w:val="Fuzeile"/>
+    <w:uiPriority w:val="99"/>
+    <w:rsid w:val="008A7987"/>
+  </w:style>
 </w:styles>
 </file>
 
@@ -7857,4 +9405,16 @@
   <a:objectDefaults/>
   <a:extraClrSchemeLst/>
 </a:theme>
+</file>
+
+<file path=customXml/item1.xml><?xml version="1.0" encoding="utf-8"?>
+<b:Sources xmlns:b="http://schemas.openxmlformats.org/officeDocument/2006/bibliography" xmlns="http://schemas.openxmlformats.org/officeDocument/2006/bibliography" SelectedStyle="\APA.XSL" StyleName="APA"/>
+</file>
+
+<file path=customXml/itemProps1.xml><?xml version="1.0" encoding="utf-8"?>
+<ds:datastoreItem xmlns:ds="http://schemas.openxmlformats.org/officeDocument/2006/customXml" ds:itemID="{516EB4B0-B137-48B0-BCD9-8C8E735ABFC5}">
+  <ds:schemaRefs>
+    <ds:schemaRef ds:uri="http://schemas.openxmlformats.org/officeDocument/2006/bibliography"/>
+  </ds:schemaRefs>
+</ds:datastoreItem>
 </file>
</xml_diff>

<commit_message>
fairy can teleport candyhelper now. added Salesman.cs dialog text is better wrapped now (array)
</commit_message>
<xml_diff>
--- a/Dokumente/Game Design Document.docx
+++ b/Dokumente/Game Design Document.docx
@@ -6091,6 +6091,1186 @@
     </w:p>
     <w:p>
       <w:pPr>
+        <w:spacing w:before="100" w:beforeAutospacing="1" w:after="100" w:afterAutospacing="1" w:line="240" w:lineRule="auto"/>
+        <w:rPr>
+          <w:rFonts w:eastAsia="Times New Roman" w:cs="Times New Roman"/>
+          <w:szCs w:val="24"/>
+          <w:lang w:eastAsia="de-DE"/>
+        </w:rPr>
+      </w:pPr>
+    </w:p>
+    <w:p>
+      <w:pPr>
+        <w:rPr>
+          <w:lang w:eastAsia="de-DE"/>
+        </w:rPr>
+      </w:pPr>
+      <w:r>
+        <w:rPr>
+          <w:lang w:eastAsia="de-DE"/>
+        </w:rPr>
+        <w:br w:type="page"/>
+      </w:r>
+    </w:p>
+    <w:p>
+      <w:pPr>
+        <w:spacing w:before="100" w:beforeAutospacing="1" w:after="100" w:afterAutospacing="1" w:line="240" w:lineRule="auto"/>
+        <w:rPr>
+          <w:rFonts w:eastAsia="Times New Roman" w:cs="Times New Roman"/>
+          <w:szCs w:val="24"/>
+          <w:lang w:eastAsia="de-DE"/>
+        </w:rPr>
+      </w:pPr>
+      <w:r>
+        <w:rPr>
+          <w:rFonts w:eastAsia="Times New Roman" w:cs="Times New Roman"/>
+          <w:noProof/>
+          <w:szCs w:val="24"/>
+          <w:lang w:eastAsia="de-DE"/>
+        </w:rPr>
+        <w:lastRenderedPageBreak/>
+        <mc:AlternateContent>
+          <mc:Choice Requires="wps">
+            <w:drawing>
+              <wp:anchor distT="0" distB="0" distL="114300" distR="114300" simplePos="0" relativeHeight="251664384" behindDoc="0" locked="0" layoutInCell="1" allowOverlap="1" wp14:anchorId="5D900A00" wp14:editId="79DC9144">
+                <wp:simplePos x="0" y="0"/>
+                <wp:positionH relativeFrom="column">
+                  <wp:posOffset>-252095</wp:posOffset>
+                </wp:positionH>
+                <wp:positionV relativeFrom="paragraph">
+                  <wp:posOffset>-614045</wp:posOffset>
+                </wp:positionV>
+                <wp:extent cx="6343650" cy="1752600"/>
+                <wp:effectExtent l="0" t="0" r="19050" b="19050"/>
+                <wp:wrapNone/>
+                <wp:docPr id="9" name="Abgerundetes Rechteck 9"/>
+                <wp:cNvGraphicFramePr/>
+                <a:graphic xmlns:a="http://schemas.openxmlformats.org/drawingml/2006/main">
+                  <a:graphicData uri="http://schemas.microsoft.com/office/word/2010/wordprocessingShape">
+                    <wps:wsp>
+                      <wps:cNvSpPr/>
+                      <wps:spPr>
+                        <a:xfrm>
+                          <a:off x="0" y="0"/>
+                          <a:ext cx="6343650" cy="1752600"/>
+                        </a:xfrm>
+                        <a:prstGeom prst="roundRect">
+                          <a:avLst/>
+                        </a:prstGeom>
+                      </wps:spPr>
+                      <wps:style>
+                        <a:lnRef idx="2">
+                          <a:schemeClr val="accent6"/>
+                        </a:lnRef>
+                        <a:fillRef idx="1">
+                          <a:schemeClr val="lt1"/>
+                        </a:fillRef>
+                        <a:effectRef idx="0">
+                          <a:schemeClr val="accent6"/>
+                        </a:effectRef>
+                        <a:fontRef idx="minor">
+                          <a:schemeClr val="dk1"/>
+                        </a:fontRef>
+                      </wps:style>
+                      <wps:txbx>
+                        <w:txbxContent>
+                          <w:p>
+                            <w:r>
+                              <w:t>Area 0</w:t>
+                            </w:r>
+                          </w:p>
+                        </w:txbxContent>
+                      </wps:txbx>
+                      <wps:bodyPr rot="0" spcFirstLastPara="0" vertOverflow="overflow" horzOverflow="overflow" vert="horz" wrap="square" lIns="91440" tIns="45720" rIns="91440" bIns="45720" numCol="1" spcCol="0" rtlCol="0" fromWordArt="0" anchor="t" anchorCtr="0" forceAA="0" compatLnSpc="1">
+                        <a:prstTxWarp prst="textNoShape">
+                          <a:avLst/>
+                        </a:prstTxWarp>
+                        <a:noAutofit/>
+                      </wps:bodyPr>
+                    </wps:wsp>
+                  </a:graphicData>
+                </a:graphic>
+              </wp:anchor>
+            </w:drawing>
+          </mc:Choice>
+          <mc:Fallback>
+            <w:pict>
+              <v:roundrect id="Abgerundetes Rechteck 9" o:spid="_x0000_s1026" style="position:absolute;margin-left:-19.85pt;margin-top:-48.35pt;width:499.5pt;height:138pt;z-index:251664384;visibility:visible;mso-wrap-style:square;mso-wrap-distance-left:9pt;mso-wrap-distance-top:0;mso-wrap-distance-right:9pt;mso-wrap-distance-bottom:0;mso-position-horizontal:absolute;mso-position-horizontal-relative:text;mso-position-vertical:absolute;mso-position-vertical-relative:text;v-text-anchor:top" arcsize="10923f" o:gfxdata="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" fillcolor="white [3201]" strokecolor="#f79646 [3209]" strokeweight="2pt">
+                <v:textbox>
+                  <w:txbxContent>
+                    <w:p>
+                      <w:r>
+                        <w:t>Area 0</w:t>
+                      </w:r>
+                    </w:p>
+                  </w:txbxContent>
+                </v:textbox>
+              </v:roundrect>
+            </w:pict>
+          </mc:Fallback>
+        </mc:AlternateContent>
+      </w:r>
+      <w:r>
+        <w:rPr>
+          <w:rFonts w:eastAsia="Times New Roman" w:cs="Times New Roman"/>
+          <w:noProof/>
+          <w:szCs w:val="24"/>
+          <w:lang w:eastAsia="de-DE"/>
+        </w:rPr>
+        <mc:AlternateContent>
+          <mc:Choice Requires="wpg">
+            <w:drawing>
+              <wp:anchor distT="0" distB="0" distL="114300" distR="114300" simplePos="0" relativeHeight="251665408" behindDoc="0" locked="0" layoutInCell="1" allowOverlap="1" wp14:anchorId="251C07F2" wp14:editId="3F698696">
+                <wp:simplePos x="0" y="0"/>
+                <wp:positionH relativeFrom="column">
+                  <wp:posOffset>2091055</wp:posOffset>
+                </wp:positionH>
+                <wp:positionV relativeFrom="paragraph">
+                  <wp:posOffset>-223520</wp:posOffset>
+                </wp:positionV>
+                <wp:extent cx="3562350" cy="438150"/>
+                <wp:effectExtent l="0" t="0" r="19050" b="19050"/>
+                <wp:wrapNone/>
+                <wp:docPr id="11" name="Gruppieren 11"/>
+                <wp:cNvGraphicFramePr/>
+                <a:graphic xmlns:a="http://schemas.openxmlformats.org/drawingml/2006/main">
+                  <a:graphicData uri="http://schemas.microsoft.com/office/word/2010/wordprocessingGroup">
+                    <wpg:wgp>
+                      <wpg:cNvGrpSpPr/>
+                      <wpg:grpSpPr>
+                        <a:xfrm>
+                          <a:off x="0" y="0"/>
+                          <a:ext cx="3562350" cy="438150"/>
+                          <a:chOff x="0" y="0"/>
+                          <a:chExt cx="3562350" cy="438150"/>
+                        </a:xfrm>
+                      </wpg:grpSpPr>
+                      <wps:wsp>
+                        <wps:cNvPr id="3" name="Abgerundetes Rechteck 3"/>
+                        <wps:cNvSpPr/>
+                        <wps:spPr>
+                          <a:xfrm>
+                            <a:off x="0" y="0"/>
+                            <a:ext cx="1009650" cy="381000"/>
+                          </a:xfrm>
+                          <a:prstGeom prst="roundRect">
+                            <a:avLst/>
+                          </a:prstGeom>
+                        </wps:spPr>
+                        <wps:style>
+                          <a:lnRef idx="2">
+                            <a:schemeClr val="accent1">
+                              <a:shade val="50000"/>
+                            </a:schemeClr>
+                          </a:lnRef>
+                          <a:fillRef idx="1">
+                            <a:schemeClr val="accent1"/>
+                          </a:fillRef>
+                          <a:effectRef idx="0">
+                            <a:schemeClr val="accent1"/>
+                          </a:effectRef>
+                          <a:fontRef idx="minor">
+                            <a:schemeClr val="lt1"/>
+                          </a:fontRef>
+                        </wps:style>
+                        <wps:txbx>
+                          <w:txbxContent>
+                            <w:p>
+                              <w:pPr>
+                                <w:jc w:val="center"/>
+                                <w:rPr>
+                                  <w:b/>
+                                  <w:outline/>
+                                  <w:color w:val="C0504D" w:themeColor="accent2"/>
+                                  <w14:shadow w14:blurRad="25501" w14:dist="22999" w14:dir="7020000" w14:sx="100000" w14:sy="100000" w14:kx="0" w14:ky="0" w14:algn="tl">
+                                    <w14:srgbClr w14:val="000000">
+                                      <w14:alpha w14:val="50000"/>
+                                    </w14:srgbClr>
+                                  </w14:shadow>
+                                  <w14:textOutline w14:w="9004" w14:cap="flat" w14:cmpd="sng" w14:algn="ctr">
+                                    <w14:solidFill>
+                                      <w14:schemeClr w14:val="accent2">
+                                        <w14:satMod w14:val="140000"/>
+                                      </w14:schemeClr>
+                                    </w14:solidFill>
+                                    <w14:prstDash w14:val="solid"/>
+                                    <w14:miter w14:lim="0"/>
+                                  </w14:textOutline>
+                                  <w14:textFill>
+                                    <w14:noFill/>
+                                  </w14:textFill>
+                                </w:rPr>
+                              </w:pPr>
+                              <w:r>
+                                <w:t>Tutorial</w:t>
+                              </w:r>
+                            </w:p>
+                          </w:txbxContent>
+                        </wps:txbx>
+                        <wps:bodyPr rot="0" spcFirstLastPara="0" vertOverflow="overflow" horzOverflow="overflow" vert="horz" wrap="square" lIns="91440" tIns="45720" rIns="91440" bIns="45720" numCol="1" spcCol="0" rtlCol="0" fromWordArt="0" anchor="ctr" anchorCtr="0" forceAA="0" compatLnSpc="1">
+                          <a:prstTxWarp prst="textNoShape">
+                            <a:avLst/>
+                          </a:prstTxWarp>
+                          <a:noAutofit/>
+                        </wps:bodyPr>
+                      </wps:wsp>
+                      <wps:wsp>
+                        <wps:cNvPr id="307" name="Textfeld 2"/>
+                        <wps:cNvSpPr txBox="1">
+                          <a:spLocks noChangeArrowheads="1"/>
+                        </wps:cNvSpPr>
+                        <wps:spPr bwMode="auto">
+                          <a:xfrm>
+                            <a:off x="1276350" y="0"/>
+                            <a:ext cx="2286000" cy="438150"/>
+                          </a:xfrm>
+                          <a:prstGeom prst="rect">
+                            <a:avLst/>
+                          </a:prstGeom>
+                          <a:solidFill>
+                            <a:srgbClr val="FFFFFF"/>
+                          </a:solidFill>
+                          <a:ln w="9525">
+                            <a:solidFill>
+                              <a:srgbClr val="000000"/>
+                            </a:solidFill>
+                            <a:miter lim="800000"/>
+                            <a:headEnd/>
+                            <a:tailEnd/>
+                          </a:ln>
+                        </wps:spPr>
+                        <wps:txbx>
+                          <w:txbxContent>
+                            <w:p>
+                              <w:r>
+                                <w:t>+ Helper, Steuerung, Reset, Schokolinsen, movable obstacle</w:t>
+                              </w:r>
+                            </w:p>
+                          </w:txbxContent>
+                        </wps:txbx>
+                        <wps:bodyPr rot="0" vert="horz" wrap="square" lIns="91440" tIns="45720" rIns="91440" bIns="45720" anchor="t" anchorCtr="0">
+                          <a:noAutofit/>
+                        </wps:bodyPr>
+                      </wps:wsp>
+                    </wpg:wgp>
+                  </a:graphicData>
+                </a:graphic>
+              </wp:anchor>
+            </w:drawing>
+          </mc:Choice>
+          <mc:Fallback>
+            <w:pict>
+              <v:group id="Gruppieren 11" o:spid="_x0000_s1027" style="position:absolute;margin-left:164.65pt;margin-top:-17.6pt;width:280.5pt;height:34.5pt;z-index:251665408" coordsize="35623,4381" o:gfxdata="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">
+                <v:roundrect id="Abgerundetes Rechteck 3" o:spid="_x0000_s1028" style="position:absolute;width:10096;height:3810;visibility:visible;mso-wrap-style:square;v-text-anchor:middle" arcsize="10923f" o:gfxdata="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" fillcolor="#4f81bd [3204]" strokecolor="#243f60 [1604]" strokeweight="2pt">
+                  <v:textbox>
+                    <w:txbxContent>
+                      <w:p>
+                        <w:pPr>
+                          <w:jc w:val="center"/>
+                          <w:rPr>
+                            <w:b/>
+                            <w:outline/>
+                            <w:color w:val="C0504D" w:themeColor="accent2"/>
+                            <w14:shadow w14:blurRad="25501" w14:dist="22999" w14:dir="7020000" w14:sx="100000" w14:sy="100000" w14:kx="0" w14:ky="0" w14:algn="tl">
+                              <w14:srgbClr w14:val="000000">
+                                <w14:alpha w14:val="50000"/>
+                              </w14:srgbClr>
+                            </w14:shadow>
+                            <w14:textOutline w14:w="9004" w14:cap="flat" w14:cmpd="sng" w14:algn="ctr">
+                              <w14:solidFill>
+                                <w14:schemeClr w14:val="accent2">
+                                  <w14:satMod w14:val="140000"/>
+                                </w14:schemeClr>
+                              </w14:solidFill>
+                              <w14:prstDash w14:val="solid"/>
+                              <w14:miter w14:lim="0"/>
+                            </w14:textOutline>
+                            <w14:textFill>
+                              <w14:noFill/>
+                            </w14:textFill>
+                          </w:rPr>
+                        </w:pPr>
+                        <w:r>
+                          <w:t>Tutorial</w:t>
+                        </w:r>
+                      </w:p>
+                    </w:txbxContent>
+                  </v:textbox>
+                </v:roundrect>
+                <v:shapetype id="_x0000_t202" coordsize="21600,21600" o:spt="202" path="m,l,21600r21600,l21600,xe">
+                  <v:stroke joinstyle="miter"/>
+                  <v:path gradientshapeok="t" o:connecttype="rect"/>
+                </v:shapetype>
+                <v:shape id="Textfeld 2" o:spid="_x0000_s1029" type="#_x0000_t202" style="position:absolute;left:12763;width:22860;height:4381;visibility:visible;mso-wrap-style:square;v-text-anchor:top" o:gfxdata="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">
+                  <v:textbox>
+                    <w:txbxContent>
+                      <w:p>
+                        <w:r>
+                          <w:t>+ Helper, Steuerung, Reset, Schokolinsen, movable obstacle</w:t>
+                        </w:r>
+                      </w:p>
+                    </w:txbxContent>
+                  </v:textbox>
+                </v:shape>
+              </v:group>
+            </w:pict>
+          </mc:Fallback>
+        </mc:AlternateContent>
+      </w:r>
+    </w:p>
+    <w:p>
+      <w:pPr>
+        <w:rPr>
+          <w:lang w:eastAsia="de-DE"/>
+        </w:rPr>
+      </w:pPr>
+      <w:r>
+        <w:rPr>
+          <w:rFonts w:eastAsia="Times New Roman" w:cs="Times New Roman"/>
+          <w:noProof/>
+          <w:szCs w:val="24"/>
+          <w:lang w:eastAsia="de-DE"/>
+        </w:rPr>
+        <mc:AlternateContent>
+          <mc:Choice Requires="wps">
+            <w:drawing>
+              <wp:anchor distT="0" distB="0" distL="114300" distR="114300" simplePos="0" relativeHeight="251674624" behindDoc="0" locked="0" layoutInCell="1" allowOverlap="1">
+                <wp:simplePos x="0" y="0"/>
+                <wp:positionH relativeFrom="column">
+                  <wp:posOffset>1976755</wp:posOffset>
+                </wp:positionH>
+                <wp:positionV relativeFrom="paragraph">
+                  <wp:posOffset>2595245</wp:posOffset>
+                </wp:positionV>
+                <wp:extent cx="1181100" cy="333375"/>
+                <wp:effectExtent l="0" t="0" r="19050" b="28575"/>
+                <wp:wrapNone/>
+                <wp:docPr id="22" name="Abgerundetes Rechteck 22"/>
+                <wp:cNvGraphicFramePr/>
+                <a:graphic xmlns:a="http://schemas.openxmlformats.org/drawingml/2006/main">
+                  <a:graphicData uri="http://schemas.microsoft.com/office/word/2010/wordprocessingShape">
+                    <wps:wsp>
+                      <wps:cNvSpPr/>
+                      <wps:spPr>
+                        <a:xfrm>
+                          <a:off x="0" y="0"/>
+                          <a:ext cx="1181100" cy="333375"/>
+                        </a:xfrm>
+                        <a:prstGeom prst="roundRect">
+                          <a:avLst/>
+                        </a:prstGeom>
+                      </wps:spPr>
+                      <wps:style>
+                        <a:lnRef idx="2">
+                          <a:schemeClr val="accent1">
+                            <a:shade val="50000"/>
+                          </a:schemeClr>
+                        </a:lnRef>
+                        <a:fillRef idx="1">
+                          <a:schemeClr val="accent1"/>
+                        </a:fillRef>
+                        <a:effectRef idx="0">
+                          <a:schemeClr val="accent1"/>
+                        </a:effectRef>
+                        <a:fontRef idx="minor">
+                          <a:schemeClr val="lt1"/>
+                        </a:fontRef>
+                      </wps:style>
+                      <wps:txbx>
+                        <w:txbxContent>
+                          <w:p>
+                            <w:pPr>
+                              <w:jc w:val="center"/>
+                            </w:pPr>
+                            <w:r>
+                              <w:t>Schiebelevel</w:t>
+                            </w:r>
+                            <w:r>
+                              <w:t xml:space="preserve"> 4</w:t>
+                            </w:r>
+                          </w:p>
+                        </w:txbxContent>
+                      </wps:txbx>
+                      <wps:bodyPr rot="0" spcFirstLastPara="0" vertOverflow="overflow" horzOverflow="overflow" vert="horz" wrap="square" lIns="91440" tIns="45720" rIns="91440" bIns="45720" numCol="1" spcCol="0" rtlCol="0" fromWordArt="0" anchor="ctr" anchorCtr="0" forceAA="0" compatLnSpc="1">
+                        <a:prstTxWarp prst="textNoShape">
+                          <a:avLst/>
+                        </a:prstTxWarp>
+                        <a:noAutofit/>
+                      </wps:bodyPr>
+                    </wps:wsp>
+                  </a:graphicData>
+                </a:graphic>
+              </wp:anchor>
+            </w:drawing>
+          </mc:Choice>
+          <mc:Fallback>
+            <w:pict>
+              <v:roundrect id="Abgerundetes Rechteck 22" o:spid="_x0000_s1030" style="position:absolute;margin-left:155.65pt;margin-top:204.35pt;width:93pt;height:26.25pt;z-index:251674624;visibility:visible;mso-wrap-style:square;mso-wrap-distance-left:9pt;mso-wrap-distance-top:0;mso-wrap-distance-right:9pt;mso-wrap-distance-bottom:0;mso-position-horizontal:absolute;mso-position-horizontal-relative:text;mso-position-vertical:absolute;mso-position-vertical-relative:text;v-text-anchor:middle" arcsize="10923f" o:gfxdata="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" fillcolor="#4f81bd [3204]" strokecolor="#243f60 [1604]" strokeweight="2pt">
+                <v:textbox>
+                  <w:txbxContent>
+                    <w:p>
+                      <w:pPr>
+                        <w:jc w:val="center"/>
+                      </w:pPr>
+                      <w:r>
+                        <w:t>Schiebelevel</w:t>
+                      </w:r>
+                      <w:r>
+                        <w:t xml:space="preserve"> 4</w:t>
+                      </w:r>
+                    </w:p>
+                  </w:txbxContent>
+                </v:textbox>
+              </v:roundrect>
+            </w:pict>
+          </mc:Fallback>
+        </mc:AlternateContent>
+      </w:r>
+      <w:r>
+        <w:rPr>
+          <w:rFonts w:eastAsia="Times New Roman" w:cs="Times New Roman"/>
+          <w:noProof/>
+          <w:szCs w:val="24"/>
+          <w:lang w:eastAsia="de-DE"/>
+        </w:rPr>
+        <mc:AlternateContent>
+          <mc:Choice Requires="wps">
+            <w:drawing>
+              <wp:anchor distT="0" distB="0" distL="114300" distR="114300" simplePos="0" relativeHeight="251653118" behindDoc="0" locked="0" layoutInCell="1" allowOverlap="1" wp14:anchorId="5DB7224C" wp14:editId="55ABA0BD">
+                <wp:simplePos x="0" y="0"/>
+                <wp:positionH relativeFrom="column">
+                  <wp:posOffset>-252095</wp:posOffset>
+                </wp:positionH>
+                <wp:positionV relativeFrom="paragraph">
+                  <wp:posOffset>966470</wp:posOffset>
+                </wp:positionV>
+                <wp:extent cx="6343650" cy="2152650"/>
+                <wp:effectExtent l="0" t="0" r="19050" b="19050"/>
+                <wp:wrapNone/>
+                <wp:docPr id="10" name="Abgerundetes Rechteck 10"/>
+                <wp:cNvGraphicFramePr/>
+                <a:graphic xmlns:a="http://schemas.openxmlformats.org/drawingml/2006/main">
+                  <a:graphicData uri="http://schemas.microsoft.com/office/word/2010/wordprocessingShape">
+                    <wps:wsp>
+                      <wps:cNvSpPr/>
+                      <wps:spPr>
+                        <a:xfrm>
+                          <a:off x="0" y="0"/>
+                          <a:ext cx="6343650" cy="2152650"/>
+                        </a:xfrm>
+                        <a:prstGeom prst="roundRect">
+                          <a:avLst/>
+                        </a:prstGeom>
+                      </wps:spPr>
+                      <wps:style>
+                        <a:lnRef idx="2">
+                          <a:schemeClr val="accent6"/>
+                        </a:lnRef>
+                        <a:fillRef idx="1">
+                          <a:schemeClr val="lt1"/>
+                        </a:fillRef>
+                        <a:effectRef idx="0">
+                          <a:schemeClr val="accent6"/>
+                        </a:effectRef>
+                        <a:fontRef idx="minor">
+                          <a:schemeClr val="dk1"/>
+                        </a:fontRef>
+                      </wps:style>
+                      <wps:txbx>
+                        <w:txbxContent>
+                          <w:p>
+                            <w:r>
+                              <w:t>Area 1</w:t>
+                            </w:r>
+                          </w:p>
+                        </w:txbxContent>
+                      </wps:txbx>
+                      <wps:bodyPr rot="0" spcFirstLastPara="0" vertOverflow="overflow" horzOverflow="overflow" vert="horz" wrap="square" lIns="91440" tIns="45720" rIns="91440" bIns="45720" numCol="1" spcCol="0" rtlCol="0" fromWordArt="0" anchor="t" anchorCtr="0" forceAA="0" compatLnSpc="1">
+                        <a:prstTxWarp prst="textNoShape">
+                          <a:avLst/>
+                        </a:prstTxWarp>
+                        <a:noAutofit/>
+                      </wps:bodyPr>
+                    </wps:wsp>
+                  </a:graphicData>
+                </a:graphic>
+                <wp14:sizeRelV relativeFrom="margin">
+                  <wp14:pctHeight>0</wp14:pctHeight>
+                </wp14:sizeRelV>
+              </wp:anchor>
+            </w:drawing>
+          </mc:Choice>
+          <mc:Fallback>
+            <w:pict>
+              <v:roundrect id="Abgerundetes Rechteck 10" o:spid="_x0000_s1031" style="position:absolute;margin-left:-19.85pt;margin-top:76.1pt;width:499.5pt;height:169.5pt;z-index:251653118;visibility:visible;mso-wrap-style:square;mso-height-percent:0;mso-wrap-distance-left:9pt;mso-wrap-distance-top:0;mso-wrap-distance-right:9pt;mso-wrap-distance-bottom:0;mso-position-horizontal:absolute;mso-position-horizontal-relative:text;mso-position-vertical:absolute;mso-position-vertical-relative:text;mso-height-percent:0;mso-height-relative:margin;v-text-anchor:top" arcsize="10923f" o:gfxdata="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" fillcolor="white [3201]" strokecolor="#f79646 [3209]" strokeweight="2pt">
+                <v:textbox>
+                  <w:txbxContent>
+                    <w:p>
+                      <w:r>
+                        <w:t>Area 1</w:t>
+                      </w:r>
+                    </w:p>
+                  </w:txbxContent>
+                </v:textbox>
+              </v:roundrect>
+            </w:pict>
+          </mc:Fallback>
+        </mc:AlternateContent>
+      </w:r>
+      <w:r>
+        <w:rPr>
+          <w:rFonts w:eastAsia="Times New Roman" w:cs="Times New Roman"/>
+          <w:noProof/>
+          <w:szCs w:val="24"/>
+          <w:lang w:eastAsia="de-DE"/>
+        </w:rPr>
+        <mc:AlternateContent>
+          <mc:Choice Requires="wpg">
+            <w:drawing>
+              <wp:anchor distT="0" distB="0" distL="114300" distR="114300" simplePos="0" relativeHeight="251666432" behindDoc="0" locked="0" layoutInCell="1" allowOverlap="1" wp14:anchorId="612860CC" wp14:editId="65164AAC">
+                <wp:simplePos x="0" y="0"/>
+                <wp:positionH relativeFrom="column">
+                  <wp:posOffset>2091055</wp:posOffset>
+                </wp:positionH>
+                <wp:positionV relativeFrom="paragraph">
+                  <wp:posOffset>223520</wp:posOffset>
+                </wp:positionV>
+                <wp:extent cx="3562350" cy="314325"/>
+                <wp:effectExtent l="0" t="0" r="19050" b="28575"/>
+                <wp:wrapNone/>
+                <wp:docPr id="12" name="Gruppieren 12"/>
+                <wp:cNvGraphicFramePr/>
+                <a:graphic xmlns:a="http://schemas.openxmlformats.org/drawingml/2006/main">
+                  <a:graphicData uri="http://schemas.microsoft.com/office/word/2010/wordprocessingGroup">
+                    <wpg:wgp>
+                      <wpg:cNvGrpSpPr/>
+                      <wpg:grpSpPr>
+                        <a:xfrm>
+                          <a:off x="0" y="0"/>
+                          <a:ext cx="3562350" cy="314325"/>
+                          <a:chOff x="0" y="0"/>
+                          <a:chExt cx="3562350" cy="314325"/>
+                        </a:xfrm>
+                      </wpg:grpSpPr>
+                      <wps:wsp>
+                        <wps:cNvPr id="4" name="Abgerundetes Rechteck 4"/>
+                        <wps:cNvSpPr/>
+                        <wps:spPr>
+                          <a:xfrm>
+                            <a:off x="0" y="0"/>
+                            <a:ext cx="1019175" cy="314325"/>
+                          </a:xfrm>
+                          <a:prstGeom prst="roundRect">
+                            <a:avLst/>
+                          </a:prstGeom>
+                        </wps:spPr>
+                        <wps:style>
+                          <a:lnRef idx="2">
+                            <a:schemeClr val="accent1">
+                              <a:shade val="50000"/>
+                            </a:schemeClr>
+                          </a:lnRef>
+                          <a:fillRef idx="1">
+                            <a:schemeClr val="accent1"/>
+                          </a:fillRef>
+                          <a:effectRef idx="0">
+                            <a:schemeClr val="accent1"/>
+                          </a:effectRef>
+                          <a:fontRef idx="minor">
+                            <a:schemeClr val="lt1"/>
+                          </a:fontRef>
+                        </wps:style>
+                        <wps:txbx>
+                          <w:txbxContent>
+                            <w:p>
+                              <w:pPr>
+                                <w:jc w:val="center"/>
+                              </w:pPr>
+                              <w:r>
+                                <w:t>Korridor 1</w:t>
+                              </w:r>
+                            </w:p>
+                          </w:txbxContent>
+                        </wps:txbx>
+                        <wps:bodyPr rot="0" spcFirstLastPara="0" vertOverflow="overflow" horzOverflow="overflow" vert="horz" wrap="square" lIns="91440" tIns="45720" rIns="91440" bIns="45720" numCol="1" spcCol="0" rtlCol="0" fromWordArt="0" anchor="ctr" anchorCtr="0" forceAA="0" compatLnSpc="1">
+                          <a:prstTxWarp prst="textNoShape">
+                            <a:avLst/>
+                          </a:prstTxWarp>
+                          <a:noAutofit/>
+                        </wps:bodyPr>
+                      </wps:wsp>
+                      <wps:wsp>
+                        <wps:cNvPr id="6" name="Textfeld 2"/>
+                        <wps:cNvSpPr txBox="1">
+                          <a:spLocks noChangeArrowheads="1"/>
+                        </wps:cNvSpPr>
+                        <wps:spPr bwMode="auto">
+                          <a:xfrm>
+                            <a:off x="1276350" y="0"/>
+                            <a:ext cx="2286000" cy="295275"/>
+                          </a:xfrm>
+                          <a:prstGeom prst="rect">
+                            <a:avLst/>
+                          </a:prstGeom>
+                          <a:solidFill>
+                            <a:srgbClr val="FFFFFF"/>
+                          </a:solidFill>
+                          <a:ln w="9525">
+                            <a:solidFill>
+                              <a:srgbClr val="000000"/>
+                            </a:solidFill>
+                            <a:miter lim="800000"/>
+                            <a:headEnd/>
+                            <a:tailEnd/>
+                          </a:ln>
+                        </wps:spPr>
+                        <wps:txbx>
+                          <w:txbxContent>
+                            <w:p>
+                              <w:r>
+                                <w:t>+ H</w:t>
+                              </w:r>
+                              <w:r>
+                                <w:t>ändler</w:t>
+                              </w:r>
+                              <w:r>
+                                <w:t xml:space="preserve"> (ohne Teleport)</w:t>
+                              </w:r>
+                            </w:p>
+                          </w:txbxContent>
+                        </wps:txbx>
+                        <wps:bodyPr rot="0" vert="horz" wrap="square" lIns="91440" tIns="45720" rIns="91440" bIns="45720" anchor="t" anchorCtr="0">
+                          <a:noAutofit/>
+                        </wps:bodyPr>
+                      </wps:wsp>
+                    </wpg:wgp>
+                  </a:graphicData>
+                </a:graphic>
+              </wp:anchor>
+            </w:drawing>
+          </mc:Choice>
+          <mc:Fallback>
+            <w:pict>
+              <v:group id="Gruppieren 12" o:spid="_x0000_s1032" style="position:absolute;margin-left:164.65pt;margin-top:17.6pt;width:280.5pt;height:24.75pt;z-index:251666432" coordsize="35623,3143" o:gfxdata="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">
+                <v:roundrect id="Abgerundetes Rechteck 4" o:spid="_x0000_s1033" style="position:absolute;width:10191;height:3143;visibility:visible;mso-wrap-style:square;v-text-anchor:middle" arcsize="10923f" o:gfxdata="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" fillcolor="#4f81bd [3204]" strokecolor="#243f60 [1604]" strokeweight="2pt">
+                  <v:textbox>
+                    <w:txbxContent>
+                      <w:p>
+                        <w:pPr>
+                          <w:jc w:val="center"/>
+                        </w:pPr>
+                        <w:r>
+                          <w:t>Korridor 1</w:t>
+                        </w:r>
+                      </w:p>
+                    </w:txbxContent>
+                  </v:textbox>
+                </v:roundrect>
+                <v:shape id="Textfeld 2" o:spid="_x0000_s1034" type="#_x0000_t202" style="position:absolute;left:12763;width:22860;height:2952;visibility:visible;mso-wrap-style:square;v-text-anchor:top" o:gfxdata="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">
+                  <v:textbox>
+                    <w:txbxContent>
+                      <w:p>
+                        <w:r>
+                          <w:t>+ H</w:t>
+                        </w:r>
+                        <w:r>
+                          <w:t>ändler</w:t>
+                        </w:r>
+                        <w:r>
+                          <w:t xml:space="preserve"> (ohne Teleport)</w:t>
+                        </w:r>
+                      </w:p>
+                    </w:txbxContent>
+                  </v:textbox>
+                </v:shape>
+              </v:group>
+            </w:pict>
+          </mc:Fallback>
+        </mc:AlternateContent>
+      </w:r>
+      <w:r>
+        <w:rPr>
+          <w:rFonts w:eastAsia="Times New Roman" w:cs="Times New Roman"/>
+          <w:noProof/>
+          <w:szCs w:val="24"/>
+          <w:lang w:eastAsia="de-DE"/>
+        </w:rPr>
+        <mc:AlternateContent>
+          <mc:Choice Requires="wpg">
+            <w:drawing>
+              <wp:anchor distT="0" distB="0" distL="114300" distR="114300" simplePos="0" relativeHeight="251672576" behindDoc="0" locked="0" layoutInCell="1" allowOverlap="1" wp14:anchorId="345519BF" wp14:editId="3FC990D9">
+                <wp:simplePos x="0" y="0"/>
+                <wp:positionH relativeFrom="column">
+                  <wp:posOffset>1976755</wp:posOffset>
+                </wp:positionH>
+                <wp:positionV relativeFrom="paragraph">
+                  <wp:posOffset>2109470</wp:posOffset>
+                </wp:positionV>
+                <wp:extent cx="3629025" cy="333375"/>
+                <wp:effectExtent l="0" t="0" r="28575" b="28575"/>
+                <wp:wrapNone/>
+                <wp:docPr id="16" name="Gruppieren 16"/>
+                <wp:cNvGraphicFramePr/>
+                <a:graphic xmlns:a="http://schemas.openxmlformats.org/drawingml/2006/main">
+                  <a:graphicData uri="http://schemas.microsoft.com/office/word/2010/wordprocessingGroup">
+                    <wpg:wgp>
+                      <wpg:cNvGrpSpPr/>
+                      <wpg:grpSpPr>
+                        <a:xfrm>
+                          <a:off x="0" y="0"/>
+                          <a:ext cx="3629025" cy="333375"/>
+                          <a:chOff x="0" y="0"/>
+                          <a:chExt cx="3629025" cy="333375"/>
+                        </a:xfrm>
+                      </wpg:grpSpPr>
+                      <wps:wsp>
+                        <wps:cNvPr id="17" name="Textfeld 2"/>
+                        <wps:cNvSpPr txBox="1">
+                          <a:spLocks noChangeArrowheads="1"/>
+                        </wps:cNvSpPr>
+                        <wps:spPr bwMode="auto">
+                          <a:xfrm>
+                            <a:off x="1343025" y="0"/>
+                            <a:ext cx="2286000" cy="295275"/>
+                          </a:xfrm>
+                          <a:prstGeom prst="rect">
+                            <a:avLst/>
+                          </a:prstGeom>
+                          <a:solidFill>
+                            <a:srgbClr val="FFFFFF"/>
+                          </a:solidFill>
+                          <a:ln w="9525">
+                            <a:solidFill>
+                              <a:srgbClr val="000000"/>
+                            </a:solidFill>
+                            <a:miter lim="800000"/>
+                            <a:headEnd/>
+                            <a:tailEnd/>
+                          </a:ln>
+                        </wps:spPr>
+                        <wps:txbx>
+                          <w:txbxContent>
+                            <w:p>
+                              <w:r>
+                                <w:t xml:space="preserve">+ </w:t>
+                              </w:r>
+                              <w:r>
+                                <w:t>slippery platforms</w:t>
+                              </w:r>
+                              <w:r>
+                                <w:t xml:space="preserve"> </w:t>
+                              </w:r>
+                            </w:p>
+                          </w:txbxContent>
+                        </wps:txbx>
+                        <wps:bodyPr rot="0" vert="horz" wrap="square" lIns="91440" tIns="45720" rIns="91440" bIns="45720" anchor="t" anchorCtr="0">
+                          <a:noAutofit/>
+                        </wps:bodyPr>
+                      </wps:wsp>
+                      <wps:wsp>
+                        <wps:cNvPr id="18" name="Abgerundetes Rechteck 18"/>
+                        <wps:cNvSpPr/>
+                        <wps:spPr>
+                          <a:xfrm>
+                            <a:off x="0" y="0"/>
+                            <a:ext cx="1181100" cy="333375"/>
+                          </a:xfrm>
+                          <a:prstGeom prst="roundRect">
+                            <a:avLst/>
+                          </a:prstGeom>
+                        </wps:spPr>
+                        <wps:style>
+                          <a:lnRef idx="2">
+                            <a:schemeClr val="accent1">
+                              <a:shade val="50000"/>
+                            </a:schemeClr>
+                          </a:lnRef>
+                          <a:fillRef idx="1">
+                            <a:schemeClr val="accent1"/>
+                          </a:fillRef>
+                          <a:effectRef idx="0">
+                            <a:schemeClr val="accent1"/>
+                          </a:effectRef>
+                          <a:fontRef idx="minor">
+                            <a:schemeClr val="lt1"/>
+                          </a:fontRef>
+                        </wps:style>
+                        <wps:txbx>
+                          <w:txbxContent>
+                            <w:p>
+                              <w:pPr>
+                                <w:jc w:val="center"/>
+                              </w:pPr>
+                              <w:r>
+                                <w:t>Schiebelevel</w:t>
+                              </w:r>
+                              <w:r>
+                                <w:t xml:space="preserve"> 3</w:t>
+                              </w:r>
+                            </w:p>
+                          </w:txbxContent>
+                        </wps:txbx>
+                        <wps:bodyPr rot="0" spcFirstLastPara="0" vertOverflow="overflow" horzOverflow="overflow" vert="horz" wrap="square" lIns="91440" tIns="45720" rIns="91440" bIns="45720" numCol="1" spcCol="0" rtlCol="0" fromWordArt="0" anchor="ctr" anchorCtr="0" forceAA="0" compatLnSpc="1">
+                          <a:prstTxWarp prst="textNoShape">
+                            <a:avLst/>
+                          </a:prstTxWarp>
+                          <a:noAutofit/>
+                        </wps:bodyPr>
+                      </wps:wsp>
+                    </wpg:wgp>
+                  </a:graphicData>
+                </a:graphic>
+              </wp:anchor>
+            </w:drawing>
+          </mc:Choice>
+          <mc:Fallback>
+            <w:pict>
+              <v:group id="Gruppieren 16" o:spid="_x0000_s1035" style="position:absolute;margin-left:155.65pt;margin-top:166.1pt;width:285.75pt;height:26.25pt;z-index:251672576" coordsize="36290,3333" o:gfxdata="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">
+                <v:shape id="Textfeld 2" o:spid="_x0000_s1036" type="#_x0000_t202" style="position:absolute;left:13430;width:22860;height:2952;visibility:visible;mso-wrap-style:square;v-text-anchor:top" o:gfxdata="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">
+                  <v:textbox>
+                    <w:txbxContent>
+                      <w:p>
+                        <w:r>
+                          <w:t xml:space="preserve">+ </w:t>
+                        </w:r>
+                        <w:r>
+                          <w:t>slippery platforms</w:t>
+                        </w:r>
+                        <w:r>
+                          <w:t xml:space="preserve"> </w:t>
+                        </w:r>
+                      </w:p>
+                    </w:txbxContent>
+                  </v:textbox>
+                </v:shape>
+                <v:roundrect id="Abgerundetes Rechteck 18" o:spid="_x0000_s1037" style="position:absolute;width:11811;height:3333;visibility:visible;mso-wrap-style:square;v-text-anchor:middle" arcsize="10923f" o:gfxdata="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" fillcolor="#4f81bd [3204]" strokecolor="#243f60 [1604]" strokeweight="2pt">
+                  <v:textbox>
+                    <w:txbxContent>
+                      <w:p>
+                        <w:pPr>
+                          <w:jc w:val="center"/>
+                        </w:pPr>
+                        <w:r>
+                          <w:t>Schiebelevel</w:t>
+                        </w:r>
+                        <w:r>
+                          <w:t xml:space="preserve"> 3</w:t>
+                        </w:r>
+                      </w:p>
+                    </w:txbxContent>
+                  </v:textbox>
+                </v:roundrect>
+              </v:group>
+            </w:pict>
+          </mc:Fallback>
+        </mc:AlternateContent>
+      </w:r>
+      <w:r>
+        <w:rPr>
+          <w:rFonts w:eastAsia="Times New Roman" w:cs="Times New Roman"/>
+          <w:noProof/>
+          <w:szCs w:val="24"/>
+          <w:lang w:eastAsia="de-DE"/>
+        </w:rPr>
+        <mc:AlternateContent>
+          <mc:Choice Requires="wpg">
+            <w:drawing>
+              <wp:anchor distT="0" distB="0" distL="114300" distR="114300" simplePos="0" relativeHeight="251670528" behindDoc="0" locked="0" layoutInCell="1" allowOverlap="1" wp14:anchorId="32C6B438" wp14:editId="0BFC8497">
+                <wp:simplePos x="0" y="0"/>
+                <wp:positionH relativeFrom="column">
+                  <wp:posOffset>1976755</wp:posOffset>
+                </wp:positionH>
+                <wp:positionV relativeFrom="paragraph">
+                  <wp:posOffset>1623695</wp:posOffset>
+                </wp:positionV>
+                <wp:extent cx="3629025" cy="333375"/>
+                <wp:effectExtent l="0" t="0" r="28575" b="28575"/>
+                <wp:wrapNone/>
+                <wp:docPr id="15" name="Gruppieren 15"/>
+                <wp:cNvGraphicFramePr/>
+                <a:graphic xmlns:a="http://schemas.openxmlformats.org/drawingml/2006/main">
+                  <a:graphicData uri="http://schemas.microsoft.com/office/word/2010/wordprocessingGroup">
+                    <wpg:wgp>
+                      <wpg:cNvGrpSpPr/>
+                      <wpg:grpSpPr>
+                        <a:xfrm>
+                          <a:off x="0" y="0"/>
+                          <a:ext cx="3629025" cy="333375"/>
+                          <a:chOff x="0" y="0"/>
+                          <a:chExt cx="3629025" cy="333375"/>
+                        </a:xfrm>
+                      </wpg:grpSpPr>
+                      <wps:wsp>
+                        <wps:cNvPr id="7" name="Textfeld 2"/>
+                        <wps:cNvSpPr txBox="1">
+                          <a:spLocks noChangeArrowheads="1"/>
+                        </wps:cNvSpPr>
+                        <wps:spPr bwMode="auto">
+                          <a:xfrm>
+                            <a:off x="1343025" y="0"/>
+                            <a:ext cx="2286000" cy="295275"/>
+                          </a:xfrm>
+                          <a:prstGeom prst="rect">
+                            <a:avLst/>
+                          </a:prstGeom>
+                          <a:solidFill>
+                            <a:srgbClr val="FFFFFF"/>
+                          </a:solidFill>
+                          <a:ln w="9525">
+                            <a:solidFill>
+                              <a:srgbClr val="000000"/>
+                            </a:solidFill>
+                            <a:miter lim="800000"/>
+                            <a:headEnd/>
+                            <a:tailEnd/>
+                          </a:ln>
+                        </wps:spPr>
+                        <wps:txbx>
+                          <w:txbxContent>
+                            <w:p>
+                              <w:r>
+                                <w:t>+ Switch permanent</w:t>
+                              </w:r>
+                              <w:r>
+                                <w:t>/temporary</w:t>
+                              </w:r>
+                            </w:p>
+                          </w:txbxContent>
+                        </wps:txbx>
+                        <wps:bodyPr rot="0" vert="horz" wrap="square" lIns="91440" tIns="45720" rIns="91440" bIns="45720" anchor="t" anchorCtr="0">
+                          <a:noAutofit/>
+                        </wps:bodyPr>
+                      </wps:wsp>
+                      <wps:wsp>
+                        <wps:cNvPr id="8" name="Abgerundetes Rechteck 8"/>
+                        <wps:cNvSpPr/>
+                        <wps:spPr>
+                          <a:xfrm>
+                            <a:off x="0" y="0"/>
+                            <a:ext cx="1181100" cy="333375"/>
+                          </a:xfrm>
+                          <a:prstGeom prst="roundRect">
+                            <a:avLst/>
+                          </a:prstGeom>
+                        </wps:spPr>
+                        <wps:style>
+                          <a:lnRef idx="2">
+                            <a:schemeClr val="accent1">
+                              <a:shade val="50000"/>
+                            </a:schemeClr>
+                          </a:lnRef>
+                          <a:fillRef idx="1">
+                            <a:schemeClr val="accent1"/>
+                          </a:fillRef>
+                          <a:effectRef idx="0">
+                            <a:schemeClr val="accent1"/>
+                          </a:effectRef>
+                          <a:fontRef idx="minor">
+                            <a:schemeClr val="lt1"/>
+                          </a:fontRef>
+                        </wps:style>
+                        <wps:txbx>
+                          <w:txbxContent>
+                            <w:p>
+                              <w:pPr>
+                                <w:jc w:val="center"/>
+                              </w:pPr>
+                              <w:r>
+                                <w:t>Schiebelevel</w:t>
+                              </w:r>
+                              <w:r>
+                                <w:t xml:space="preserve"> 2</w:t>
+                              </w:r>
+                            </w:p>
+                          </w:txbxContent>
+                        </wps:txbx>
+                        <wps:bodyPr rot="0" spcFirstLastPara="0" vertOverflow="overflow" horzOverflow="overflow" vert="horz" wrap="square" lIns="91440" tIns="45720" rIns="91440" bIns="45720" numCol="1" spcCol="0" rtlCol="0" fromWordArt="0" anchor="ctr" anchorCtr="0" forceAA="0" compatLnSpc="1">
+                          <a:prstTxWarp prst="textNoShape">
+                            <a:avLst/>
+                          </a:prstTxWarp>
+                          <a:noAutofit/>
+                        </wps:bodyPr>
+                      </wps:wsp>
+                    </wpg:wgp>
+                  </a:graphicData>
+                </a:graphic>
+              </wp:anchor>
+            </w:drawing>
+          </mc:Choice>
+          <mc:Fallback>
+            <w:pict>
+              <v:group id="Gruppieren 15" o:spid="_x0000_s1038" style="position:absolute;margin-left:155.65pt;margin-top:127.85pt;width:285.75pt;height:26.25pt;z-index:251670528" coordsize="36290,3333" o:gfxdata="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">
+                <v:shape id="Textfeld 2" o:spid="_x0000_s1039" type="#_x0000_t202" style="position:absolute;left:13430;width:22860;height:2952;visibility:visible;mso-wrap-style:square;v-text-anchor:top" o:gfxdata="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">
+                  <v:textbox>
+                    <w:txbxContent>
+                      <w:p>
+                        <w:r>
+                          <w:t>+ Switch permanent</w:t>
+                        </w:r>
+                        <w:r>
+                          <w:t>/temporary</w:t>
+                        </w:r>
+                      </w:p>
+                    </w:txbxContent>
+                  </v:textbox>
+                </v:shape>
+                <v:roundrect id="Abgerundetes Rechteck 8" o:spid="_x0000_s1040" style="position:absolute;width:11811;height:3333;visibility:visible;mso-wrap-style:square;v-text-anchor:middle" arcsize="10923f" o:gfxdata="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" fillcolor="#4f81bd [3204]" strokecolor="#243f60 [1604]" strokeweight="2pt">
+                  <v:textbox>
+                    <w:txbxContent>
+                      <w:p>
+                        <w:pPr>
+                          <w:jc w:val="center"/>
+                        </w:pPr>
+                        <w:r>
+                          <w:t>Schiebelevel</w:t>
+                        </w:r>
+                        <w:r>
+                          <w:t xml:space="preserve"> 2</w:t>
+                        </w:r>
+                      </w:p>
+                    </w:txbxContent>
+                  </v:textbox>
+                </v:roundrect>
+              </v:group>
+            </w:pict>
+          </mc:Fallback>
+        </mc:AlternateContent>
+      </w:r>
+      <w:r>
+        <w:rPr>
+          <w:noProof/>
+          <w:lang w:eastAsia="de-DE"/>
+        </w:rPr>
+        <mc:AlternateContent>
+          <mc:Choice Requires="wps">
+            <w:drawing>
+              <wp:anchor distT="0" distB="0" distL="114300" distR="114300" simplePos="0" relativeHeight="251658240" behindDoc="0" locked="0" layoutInCell="1" allowOverlap="1" wp14:anchorId="2B374664" wp14:editId="029429F2">
+                <wp:simplePos x="0" y="0"/>
+                <wp:positionH relativeFrom="column">
+                  <wp:posOffset>1976755</wp:posOffset>
+                </wp:positionH>
+                <wp:positionV relativeFrom="paragraph">
+                  <wp:posOffset>1087120</wp:posOffset>
+                </wp:positionV>
+                <wp:extent cx="1181100" cy="333375"/>
+                <wp:effectExtent l="0" t="0" r="19050" b="28575"/>
+                <wp:wrapNone/>
+                <wp:docPr id="5" name="Abgerundetes Rechteck 5"/>
+                <wp:cNvGraphicFramePr/>
+                <a:graphic xmlns:a="http://schemas.openxmlformats.org/drawingml/2006/main">
+                  <a:graphicData uri="http://schemas.microsoft.com/office/word/2010/wordprocessingShape">
+                    <wps:wsp>
+                      <wps:cNvSpPr/>
+                      <wps:spPr>
+                        <a:xfrm>
+                          <a:off x="0" y="0"/>
+                          <a:ext cx="1181100" cy="333375"/>
+                        </a:xfrm>
+                        <a:prstGeom prst="roundRect">
+                          <a:avLst/>
+                        </a:prstGeom>
+                      </wps:spPr>
+                      <wps:style>
+                        <a:lnRef idx="2">
+                          <a:schemeClr val="accent1">
+                            <a:shade val="50000"/>
+                          </a:schemeClr>
+                        </a:lnRef>
+                        <a:fillRef idx="1">
+                          <a:schemeClr val="accent1"/>
+                        </a:fillRef>
+                        <a:effectRef idx="0">
+                          <a:schemeClr val="accent1"/>
+                        </a:effectRef>
+                        <a:fontRef idx="minor">
+                          <a:schemeClr val="lt1"/>
+                        </a:fontRef>
+                      </wps:style>
+                      <wps:txbx>
+                        <w:txbxContent>
+                          <w:p>
+                            <w:pPr>
+                              <w:jc w:val="center"/>
+                            </w:pPr>
+                            <w:r>
+                              <w:t>Schiebelevel</w:t>
+                            </w:r>
+                            <w:r>
+                              <w:t xml:space="preserve"> 1</w:t>
+                            </w:r>
+                          </w:p>
+                        </w:txbxContent>
+                      </wps:txbx>
+                      <wps:bodyPr rot="0" spcFirstLastPara="0" vertOverflow="overflow" horzOverflow="overflow" vert="horz" wrap="square" lIns="91440" tIns="45720" rIns="91440" bIns="45720" numCol="1" spcCol="0" rtlCol="0" fromWordArt="0" anchor="ctr" anchorCtr="0" forceAA="0" compatLnSpc="1">
+                        <a:prstTxWarp prst="textNoShape">
+                          <a:avLst/>
+                        </a:prstTxWarp>
+                        <a:noAutofit/>
+                      </wps:bodyPr>
+                    </wps:wsp>
+                  </a:graphicData>
+                </a:graphic>
+                <wp14:sizeRelH relativeFrom="margin">
+                  <wp14:pctWidth>0</wp14:pctWidth>
+                </wp14:sizeRelH>
+                <wp14:sizeRelV relativeFrom="margin">
+                  <wp14:pctHeight>0</wp14:pctHeight>
+                </wp14:sizeRelV>
+              </wp:anchor>
+            </w:drawing>
+          </mc:Choice>
+          <mc:Fallback>
+            <w:pict>
+              <v:roundrect id="Abgerundetes Rechteck 5" o:spid="_x0000_s1041" style="position:absolute;margin-left:155.65pt;margin-top:85.6pt;width:93pt;height:26.25pt;z-index:251658240;visibility:visible;mso-wrap-style:square;mso-width-percent:0;mso-height-percent:0;mso-wrap-distance-left:9pt;mso-wrap-distance-top:0;mso-wrap-distance-right:9pt;mso-wrap-distance-bottom:0;mso-position-horizontal:absolute;mso-position-horizontal-relative:text;mso-position-vertical:absolute;mso-position-vertical-relative:text;mso-width-percent:0;mso-height-percent:0;mso-width-relative:margin;mso-height-relative:margin;v-text-anchor:middle" arcsize="10923f" o:gfxdata="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" fillcolor="#4f81bd [3204]" strokecolor="#243f60 [1604]" strokeweight="2pt">
+                <v:textbox>
+                  <w:txbxContent>
+                    <w:p>
+                      <w:pPr>
+                        <w:jc w:val="center"/>
+                      </w:pPr>
+                      <w:r>
+                        <w:t>Schiebelevel</w:t>
+                      </w:r>
+                      <w:r>
+                        <w:t xml:space="preserve"> 1</w:t>
+                      </w:r>
+                    </w:p>
+                  </w:txbxContent>
+                </v:textbox>
+              </v:roundrect>
+            </w:pict>
+          </mc:Fallback>
+        </mc:AlternateContent>
+      </w:r>
+      <w:r>
+        <w:rPr>
+          <w:lang w:eastAsia="de-DE"/>
+        </w:rPr>
+        <w:br w:type="page"/>
+      </w:r>
+    </w:p>
+    <w:p>
+      <w:pPr>
+        <w:spacing w:before="100" w:beforeAutospacing="1" w:after="100" w:afterAutospacing="1" w:line="240" w:lineRule="auto"/>
+        <w:rPr>
+          <w:rFonts w:eastAsia="Times New Roman" w:cs="Times New Roman"/>
+          <w:szCs w:val="24"/>
+          <w:lang w:eastAsia="de-DE"/>
+        </w:rPr>
+      </w:pPr>
+    </w:p>
+    <w:p>
+      <w:pPr>
+        <w:spacing w:before="100" w:beforeAutospacing="1" w:after="100" w:afterAutospacing="1" w:line="240" w:lineRule="auto"/>
+        <w:rPr>
+          <w:rFonts w:eastAsia="Times New Roman" w:cs="Times New Roman"/>
+          <w:szCs w:val="24"/>
+          <w:lang w:eastAsia="de-DE"/>
+        </w:rPr>
+      </w:pPr>
+    </w:p>
+    <w:p>
+      <w:pPr>
         <w:pStyle w:val="berschrift2"/>
       </w:pPr>
       <w:bookmarkStart w:id="24" w:name="_Toc364442596"/>
@@ -6308,16 +7488,7 @@
           <w:szCs w:val="24"/>
           <w:lang w:eastAsia="de-DE"/>
         </w:rPr>
-        <w:t xml:space="preserve">Das Spiel bietet im Story-Modus voraussichtlich keine umfangreichen Einstellungsmöglichkeiten bezüglich des Schwierigkeitsgrades. Das ergibt sich aus dem Umstand, dass hierfür umfangreiche Modifikationen an den einzelnen Leveln erfolgen </w:t>
-      </w:r>
-      <w:r>
-        <w:rPr>
-          <w:rFonts w:eastAsia="Times New Roman" w:cs="Times New Roman"/>
-          <w:szCs w:val="24"/>
-          <w:lang w:eastAsia="de-DE"/>
-        </w:rPr>
-        <w:lastRenderedPageBreak/>
-        <w:t xml:space="preserve">müssten. </w:t>
+        <w:t xml:space="preserve">Das Spiel bietet im Story-Modus voraussichtlich keine umfangreichen Einstellungsmöglichkeiten bezüglich des Schwierigkeitsgrades. Das ergibt sich aus dem Umstand, dass hierfür umfangreiche Modifikationen an den einzelnen Leveln erfolgen müssten. </w:t>
       </w:r>
       <w:r>
         <w:rPr>
@@ -6500,7 +7671,6 @@
         <w:rPr>
           <w:rFonts w:cs="Times New Roman"/>
           <w:szCs w:val="24"/>
-          <w:lang w:val="en-US"/>
         </w:rPr>
       </w:pPr>
       <w:r>
@@ -6529,7 +7699,6 @@
         <w:rPr>
           <w:rFonts w:cs="Times New Roman"/>
           <w:szCs w:val="24"/>
-          <w:lang w:val="en-US"/>
         </w:rPr>
         <w:t>Verschiedene Oberflächen</w:t>
       </w:r>
@@ -6565,7 +7734,21 @@
           <w:rFonts w:cs="Times New Roman"/>
           <w:szCs w:val="24"/>
         </w:rPr>
-        <w:t>von einer Plattform mit rauher Oberfläche gebremst werden oder au</w:t>
+        <w:t xml:space="preserve">von einer Plattform mit </w:t>
+      </w:r>
+      <w:r>
+        <w:rPr>
+          <w:rFonts w:cs="Times New Roman"/>
+          <w:szCs w:val="24"/>
+        </w:rPr>
+        <w:t>rauer</w:t>
+      </w:r>
+      <w:r>
+        <w:rPr>
+          <w:rFonts w:cs="Times New Roman"/>
+          <w:szCs w:val="24"/>
+        </w:rPr>
+        <w:t xml:space="preserve"> Oberfläche gebremst werden oder au</w:t>
       </w:r>
       <w:r>
         <w:rPr>
@@ -6879,14 +8062,12 @@
         <w:rPr>
           <w:rFonts w:cs="Times New Roman"/>
           <w:szCs w:val="24"/>
-          <w:lang w:val="en-US"/>
         </w:rPr>
       </w:pPr>
       <w:r>
         <w:rPr>
           <w:rFonts w:cs="Times New Roman"/>
           <w:szCs w:val="24"/>
-          <w:lang w:val="en-US"/>
         </w:rPr>
         <w:t>Nur eingeschaltet, wenn gerade berührt</w:t>
       </w:r>
@@ -7000,7 +8181,18 @@
     <w:p>
       <w:r>
         <w:tab/>
-        <w:t>Movable Obstacle</w:t>
+      </w:r>
+      <w:r>
+        <w:rPr>
+          <w:lang w:val="en-GB"/>
+        </w:rPr>
+        <w:t>Movable</w:t>
+      </w:r>
+      <w:r>
+        <w:rPr>
+          <w:lang w:val="en-AU"/>
+        </w:rPr>
+        <w:t xml:space="preserve"> Obstacle</w:t>
       </w:r>
     </w:p>
     <w:p>
@@ -7284,8 +8476,6 @@
             <w:r>
               <w:t>?</w:t>
             </w:r>
-            <w:bookmarkStart w:id="30" w:name="_GoBack"/>
-            <w:bookmarkEnd w:id="30"/>
           </w:p>
         </w:tc>
       </w:tr>
@@ -8324,7 +9514,7 @@
           <w:lang w:val="en-US"/>
         </w:rPr>
       </w:pPr>
-      <w:bookmarkStart w:id="31" w:name="_Toc364442602"/>
+      <w:bookmarkStart w:id="30" w:name="_Toc364442602"/>
       <w:r>
         <w:rPr>
           <w:lang w:val="en-US"/>
@@ -8332,6 +9522,22 @@
         <w:lastRenderedPageBreak/>
         <w:t>2D Art</w:t>
       </w:r>
+      <w:bookmarkEnd w:id="30"/>
+    </w:p>
+    <w:p>
+      <w:pPr>
+        <w:pStyle w:val="berschrift3"/>
+        <w:rPr>
+          <w:lang w:val="en-US"/>
+        </w:rPr>
+      </w:pPr>
+      <w:bookmarkStart w:id="31" w:name="_Toc364442603"/>
+      <w:r>
+        <w:rPr>
+          <w:lang w:val="en-US"/>
+        </w:rPr>
+        <w:t>Concept Art</w:t>
+      </w:r>
       <w:bookmarkEnd w:id="31"/>
     </w:p>
     <w:p>
@@ -8341,12 +9547,12 @@
           <w:lang w:val="en-US"/>
         </w:rPr>
       </w:pPr>
-      <w:bookmarkStart w:id="32" w:name="_Toc364442603"/>
+      <w:bookmarkStart w:id="32" w:name="_Toc364442604"/>
       <w:r>
         <w:rPr>
           <w:lang w:val="en-US"/>
         </w:rPr>
-        <w:t>Concept Art</w:t>
+        <w:t>Screen Texturen und UI Elemente</w:t>
       </w:r>
       <w:bookmarkEnd w:id="32"/>
     </w:p>
@@ -8357,12 +9563,12 @@
           <w:lang w:val="en-US"/>
         </w:rPr>
       </w:pPr>
-      <w:bookmarkStart w:id="33" w:name="_Toc364442604"/>
+      <w:bookmarkStart w:id="33" w:name="_Toc364442605"/>
       <w:r>
         <w:rPr>
           <w:lang w:val="en-US"/>
         </w:rPr>
-        <w:t>Screen Texturen und UI Elemente</w:t>
+        <w:t>Billboards</w:t>
       </w:r>
       <w:bookmarkEnd w:id="33"/>
     </w:p>
@@ -8373,12 +9579,12 @@
           <w:lang w:val="en-US"/>
         </w:rPr>
       </w:pPr>
-      <w:bookmarkStart w:id="34" w:name="_Toc364442605"/>
+      <w:bookmarkStart w:id="34" w:name="_Toc364442606"/>
       <w:r>
         <w:rPr>
           <w:lang w:val="en-US"/>
         </w:rPr>
-        <w:t>Billboards</w:t>
+        <w:t>Skybox</w:t>
       </w:r>
       <w:bookmarkEnd w:id="34"/>
     </w:p>
@@ -8389,42 +9595,26 @@
           <w:lang w:val="en-US"/>
         </w:rPr>
       </w:pPr>
-      <w:bookmarkStart w:id="35" w:name="_Toc364442606"/>
+      <w:bookmarkStart w:id="35" w:name="_Toc364442607"/>
       <w:r>
         <w:rPr>
           <w:lang w:val="en-US"/>
         </w:rPr>
-        <w:t>Skybox</w:t>
+        <w:t xml:space="preserve">Comics </w:t>
+      </w:r>
+      <w:r>
+        <w:rPr>
+          <w:lang w:val="en-US"/>
+        </w:rPr>
+        <w:t>fürs</w:t>
+      </w:r>
+      <w:r>
+        <w:rPr>
+          <w:lang w:val="en-US"/>
+        </w:rPr>
+        <w:t xml:space="preserve"> Storytelling</w:t>
       </w:r>
       <w:bookmarkEnd w:id="35"/>
-    </w:p>
-    <w:p>
-      <w:pPr>
-        <w:pStyle w:val="berschrift3"/>
-        <w:rPr>
-          <w:lang w:val="en-US"/>
-        </w:rPr>
-      </w:pPr>
-      <w:bookmarkStart w:id="36" w:name="_Toc364442607"/>
-      <w:r>
-        <w:rPr>
-          <w:lang w:val="en-US"/>
-        </w:rPr>
-        <w:t xml:space="preserve">Comics </w:t>
-      </w:r>
-      <w:r>
-        <w:rPr>
-          <w:lang w:val="en-US"/>
-        </w:rPr>
-        <w:t>fürs</w:t>
-      </w:r>
-      <w:r>
-        <w:rPr>
-          <w:lang w:val="en-US"/>
-        </w:rPr>
-        <w:t xml:space="preserve"> Storytelling</w:t>
-      </w:r>
-      <w:bookmarkEnd w:id="36"/>
     </w:p>
     <w:p>
       <w:pPr>
@@ -8451,7 +9641,7 @@
           <w:lang w:val="en-US"/>
         </w:rPr>
       </w:pPr>
-      <w:bookmarkStart w:id="37" w:name="_Toc364442608"/>
+      <w:bookmarkStart w:id="36" w:name="_Toc364442608"/>
       <w:r>
         <w:rPr>
           <w:lang w:val="en-US"/>
@@ -8459,7 +9649,7 @@
         <w:lastRenderedPageBreak/>
         <w:t>Musik und Sound</w:t>
       </w:r>
-      <w:bookmarkEnd w:id="37"/>
+      <w:bookmarkEnd w:id="36"/>
     </w:p>
     <w:p>
       <w:pPr>
@@ -8539,7 +9729,7 @@
           <w:rPr>
             <w:noProof/>
           </w:rPr>
-          <w:t>16</w:t>
+          <w:t>12</w:t>
         </w:r>
         <w:r>
           <w:fldChar w:fldCharType="end"/>
@@ -14253,7 +15443,7 @@
 </file>
 
 <file path=customXml/itemProps1.xml><?xml version="1.0" encoding="utf-8"?>
-<ds:datastoreItem xmlns:ds="http://schemas.openxmlformats.org/officeDocument/2006/customXml" ds:itemID="{94F5B3E7-1C4C-4A1D-81BC-795337E16120}">
+<ds:datastoreItem xmlns:ds="http://schemas.openxmlformats.org/officeDocument/2006/customXml" ds:itemID="{85056746-3F60-4EA1-998D-970060DDAA62}">
   <ds:schemaRefs>
     <ds:schemaRef ds:uri="http://schemas.openxmlformats.org/officeDocument/2006/bibliography"/>
   </ds:schemaRefs>

</xml_diff>

<commit_message>
work on sky box ans loading screen started inserted new images
</commit_message>
<xml_diff>
--- a/Dokumente/Game Design Document.docx
+++ b/Dokumente/Game Design Document.docx
@@ -209,10 +209,7 @@
         <w:pStyle w:val="berschrift4"/>
       </w:pPr>
       <w:r>
-        <w:t xml:space="preserve">Revision </w:t>
-      </w:r>
-      <w:r>
-        <w:t>6</w:t>
+        <w:t>Revision 6</w:t>
       </w:r>
     </w:p>
     <w:p>
@@ -220,18 +217,12 @@
         <w:pStyle w:val="berschrift5"/>
       </w:pPr>
       <w:r>
-        <w:t>27</w:t>
-      </w:r>
-      <w:r>
-        <w:t>.8.13 von Svenja</w:t>
-      </w:r>
-    </w:p>
-    <w:p>
-      <w:r>
-        <w:t xml:space="preserve">Hinzufügen von </w:t>
-      </w:r>
-      <w:r>
-        <w:t>Tabellen bei 2D Art, Änderung der markierten Bereiche und im UI Management</w:t>
+        <w:t>27.8.13 von Svenja</w:t>
+      </w:r>
+    </w:p>
+    <w:p>
+      <w:r>
+        <w:t>Hinzufügen von Tabellen bei 2D Art, Änderung der markierten Bereiche und im UI Management</w:t>
       </w:r>
     </w:p>
     <w:p>
@@ -2670,8 +2661,6 @@
       <w:r>
         <w:br w:type="page"/>
       </w:r>
-      <w:bookmarkStart w:id="2" w:name="_GoBack"/>
-      <w:bookmarkEnd w:id="2"/>
     </w:p>
     <w:p>
       <w:pPr>
@@ -2680,7 +2669,7 @@
           <w:rFonts w:eastAsiaTheme="minorHAnsi"/>
         </w:rPr>
       </w:pPr>
-      <w:bookmarkStart w:id="3" w:name="_Toc365382265"/>
+      <w:bookmarkStart w:id="2" w:name="_Toc365382265"/>
       <w:r>
         <w:rPr>
           <w:rFonts w:eastAsiaTheme="minorHAnsi"/>
@@ -2688,17 +2677,17 @@
         <w:lastRenderedPageBreak/>
         <w:t>Übersicht</w:t>
       </w:r>
+      <w:bookmarkEnd w:id="2"/>
+    </w:p>
+    <w:p>
+      <w:pPr>
+        <w:pStyle w:val="berschrift2"/>
+      </w:pPr>
+      <w:bookmarkStart w:id="3" w:name="_Toc365382266"/>
+      <w:r>
+        <w:t>Teammitglieder</w:t>
+      </w:r>
       <w:bookmarkEnd w:id="3"/>
-    </w:p>
-    <w:p>
-      <w:pPr>
-        <w:pStyle w:val="berschrift2"/>
-      </w:pPr>
-      <w:bookmarkStart w:id="4" w:name="_Toc365382266"/>
-      <w:r>
-        <w:t>Teammitglieder</w:t>
-      </w:r>
-      <w:bookmarkEnd w:id="4"/>
     </w:p>
     <w:p>
       <w:pPr>
@@ -2777,57 +2766,57 @@
       <w:pPr>
         <w:pStyle w:val="berschrift2"/>
       </w:pPr>
-      <w:bookmarkStart w:id="5" w:name="_Toc365382267"/>
+      <w:bookmarkStart w:id="4" w:name="_Toc365382267"/>
       <w:r>
         <w:t>Titel des Spiels (Arbeitstitel)</w:t>
       </w:r>
+      <w:bookmarkEnd w:id="4"/>
+    </w:p>
+    <w:p>
+      <w:pPr>
+        <w:spacing w:before="100" w:beforeAutospacing="1" w:after="100" w:afterAutospacing="1" w:line="240" w:lineRule="auto"/>
+        <w:rPr>
+          <w:rFonts w:eastAsia="Times New Roman" w:cs="Times New Roman"/>
+          <w:szCs w:val="24"/>
+          <w:lang w:eastAsia="de-DE"/>
+        </w:rPr>
+      </w:pPr>
+      <w:r>
+        <w:rPr>
+          <w:rFonts w:eastAsia="Times New Roman" w:cs="Times New Roman"/>
+          <w:szCs w:val="24"/>
+          <w:lang w:eastAsia="de-DE"/>
+        </w:rPr>
+        <w:t xml:space="preserve">Save </w:t>
+      </w:r>
+      <w:proofErr w:type="spellStart"/>
+      <w:r>
+        <w:rPr>
+          <w:rFonts w:eastAsia="Times New Roman" w:cs="Times New Roman"/>
+          <w:szCs w:val="24"/>
+          <w:lang w:eastAsia="de-DE"/>
+        </w:rPr>
+        <w:t>the</w:t>
+      </w:r>
+      <w:proofErr w:type="spellEnd"/>
+      <w:r>
+        <w:rPr>
+          <w:rFonts w:eastAsia="Times New Roman" w:cs="Times New Roman"/>
+          <w:szCs w:val="24"/>
+          <w:lang w:eastAsia="de-DE"/>
+        </w:rPr>
+        <w:t xml:space="preserve"> Sweets</w:t>
+      </w:r>
+    </w:p>
+    <w:p>
+      <w:pPr>
+        <w:pStyle w:val="berschrift2"/>
+      </w:pPr>
+      <w:bookmarkStart w:id="5" w:name="_Toc365382268"/>
+      <w:r>
+        <w:t>Kurze Beschreibung (3-4 Sätze)</w:t>
+      </w:r>
       <w:bookmarkEnd w:id="5"/>
-    </w:p>
-    <w:p>
-      <w:pPr>
-        <w:spacing w:before="100" w:beforeAutospacing="1" w:after="100" w:afterAutospacing="1" w:line="240" w:lineRule="auto"/>
-        <w:rPr>
-          <w:rFonts w:eastAsia="Times New Roman" w:cs="Times New Roman"/>
-          <w:szCs w:val="24"/>
-          <w:lang w:eastAsia="de-DE"/>
-        </w:rPr>
-      </w:pPr>
-      <w:r>
-        <w:rPr>
-          <w:rFonts w:eastAsia="Times New Roman" w:cs="Times New Roman"/>
-          <w:szCs w:val="24"/>
-          <w:lang w:eastAsia="de-DE"/>
-        </w:rPr>
-        <w:t xml:space="preserve">Save </w:t>
-      </w:r>
-      <w:proofErr w:type="spellStart"/>
-      <w:r>
-        <w:rPr>
-          <w:rFonts w:eastAsia="Times New Roman" w:cs="Times New Roman"/>
-          <w:szCs w:val="24"/>
-          <w:lang w:eastAsia="de-DE"/>
-        </w:rPr>
-        <w:t>the</w:t>
-      </w:r>
-      <w:proofErr w:type="spellEnd"/>
-      <w:r>
-        <w:rPr>
-          <w:rFonts w:eastAsia="Times New Roman" w:cs="Times New Roman"/>
-          <w:szCs w:val="24"/>
-          <w:lang w:eastAsia="de-DE"/>
-        </w:rPr>
-        <w:t xml:space="preserve"> Sweets</w:t>
-      </w:r>
-    </w:p>
-    <w:p>
-      <w:pPr>
-        <w:pStyle w:val="berschrift2"/>
-      </w:pPr>
-      <w:bookmarkStart w:id="6" w:name="_Toc365382268"/>
-      <w:r>
-        <w:t>Kurze Beschreibung (3-4 Sätze)</w:t>
-      </w:r>
-      <w:bookmarkEnd w:id="6"/>
     </w:p>
     <w:p>
       <w:pPr>
@@ -2878,39 +2867,39 @@
       <w:pPr>
         <w:pStyle w:val="berschrift2"/>
       </w:pPr>
-      <w:bookmarkStart w:id="7" w:name="_Toc365382269"/>
+      <w:bookmarkStart w:id="6" w:name="_Toc365382269"/>
       <w:r>
         <w:t>Genre</w:t>
       </w:r>
+      <w:bookmarkEnd w:id="6"/>
+    </w:p>
+    <w:p>
+      <w:pPr>
+        <w:spacing w:before="100" w:beforeAutospacing="1" w:after="100" w:afterAutospacing="1" w:line="240" w:lineRule="auto"/>
+        <w:rPr>
+          <w:rFonts w:eastAsia="Times New Roman" w:cs="Times New Roman"/>
+          <w:szCs w:val="24"/>
+          <w:lang w:eastAsia="de-DE"/>
+        </w:rPr>
+      </w:pPr>
+      <w:r>
+        <w:rPr>
+          <w:rFonts w:eastAsia="Times New Roman" w:cs="Times New Roman"/>
+          <w:szCs w:val="24"/>
+          <w:lang w:eastAsia="de-DE"/>
+        </w:rPr>
+        <w:t>Jump 'n' Run Puzzle</w:t>
+      </w:r>
+    </w:p>
+    <w:p>
+      <w:pPr>
+        <w:pStyle w:val="berschrift2"/>
+      </w:pPr>
+      <w:bookmarkStart w:id="7" w:name="_Toc365382270"/>
+      <w:r>
+        <w:t>Erfolgskriterien</w:t>
+      </w:r>
       <w:bookmarkEnd w:id="7"/>
-    </w:p>
-    <w:p>
-      <w:pPr>
-        <w:spacing w:before="100" w:beforeAutospacing="1" w:after="100" w:afterAutospacing="1" w:line="240" w:lineRule="auto"/>
-        <w:rPr>
-          <w:rFonts w:eastAsia="Times New Roman" w:cs="Times New Roman"/>
-          <w:szCs w:val="24"/>
-          <w:lang w:eastAsia="de-DE"/>
-        </w:rPr>
-      </w:pPr>
-      <w:r>
-        <w:rPr>
-          <w:rFonts w:eastAsia="Times New Roman" w:cs="Times New Roman"/>
-          <w:szCs w:val="24"/>
-          <w:lang w:eastAsia="de-DE"/>
-        </w:rPr>
-        <w:t>Jump 'n' Run Puzzle</w:t>
-      </w:r>
-    </w:p>
-    <w:p>
-      <w:pPr>
-        <w:pStyle w:val="berschrift2"/>
-      </w:pPr>
-      <w:bookmarkStart w:id="8" w:name="_Toc365382270"/>
-      <w:r>
-        <w:t>Erfolgskriterien</w:t>
-      </w:r>
-      <w:bookmarkEnd w:id="8"/>
     </w:p>
     <w:p>
       <w:pPr>
@@ -3158,26 +3147,26 @@
       <w:pPr>
         <w:pStyle w:val="berschrift1"/>
       </w:pPr>
-      <w:bookmarkStart w:id="9" w:name="_Toc365382271"/>
+      <w:bookmarkStart w:id="8" w:name="_Toc365382271"/>
       <w:r>
         <w:lastRenderedPageBreak/>
         <w:t>Game Play</w:t>
       </w:r>
+      <w:bookmarkEnd w:id="8"/>
+    </w:p>
+    <w:p>
+      <w:pPr>
+        <w:pStyle w:val="berschrift2"/>
+      </w:pPr>
+      <w:bookmarkStart w:id="9" w:name="_Toc365382272"/>
+      <w:r>
+        <w:t xml:space="preserve">Core </w:t>
+      </w:r>
+      <w:proofErr w:type="spellStart"/>
+      <w:r>
+        <w:t>Mechanics</w:t>
+      </w:r>
       <w:bookmarkEnd w:id="9"/>
-    </w:p>
-    <w:p>
-      <w:pPr>
-        <w:pStyle w:val="berschrift2"/>
-      </w:pPr>
-      <w:bookmarkStart w:id="10" w:name="_Toc365382272"/>
-      <w:r>
-        <w:t xml:space="preserve">Core </w:t>
-      </w:r>
-      <w:proofErr w:type="spellStart"/>
-      <w:r>
-        <w:t>Mechanics</w:t>
-      </w:r>
-      <w:bookmarkEnd w:id="10"/>
       <w:proofErr w:type="spellEnd"/>
     </w:p>
     <w:p>
@@ -3304,11 +3293,11 @@
       <w:pPr>
         <w:pStyle w:val="berschrift2"/>
       </w:pPr>
-      <w:bookmarkStart w:id="11" w:name="_Toc365382273"/>
+      <w:bookmarkStart w:id="10" w:name="_Toc365382273"/>
       <w:r>
         <w:t>Meta-Game</w:t>
       </w:r>
-      <w:bookmarkEnd w:id="11"/>
+      <w:bookmarkEnd w:id="10"/>
     </w:p>
     <w:p>
       <w:pPr>
@@ -3480,11 +3469,11 @@
       <w:pPr>
         <w:pStyle w:val="berschrift2"/>
       </w:pPr>
-      <w:bookmarkStart w:id="12" w:name="_Toc365382274"/>
+      <w:bookmarkStart w:id="11" w:name="_Toc365382274"/>
       <w:r>
         <w:t>Scenario / Setting</w:t>
       </w:r>
-      <w:bookmarkEnd w:id="12"/>
+      <w:bookmarkEnd w:id="11"/>
     </w:p>
     <w:p>
       <w:pPr>
@@ -3659,7 +3648,7 @@
       <w:pPr>
         <w:pStyle w:val="berschrift2"/>
       </w:pPr>
-      <w:bookmarkStart w:id="13" w:name="_Toc365382275"/>
+      <w:bookmarkStart w:id="12" w:name="_Toc365382275"/>
       <w:r>
         <w:lastRenderedPageBreak/>
         <w:t>S</w:t>
@@ -3670,12 +3659,13 @@
       <w:r>
         <w:t xml:space="preserve"> und UI</w:t>
       </w:r>
-      <w:bookmarkEnd w:id="13"/>
+      <w:bookmarkEnd w:id="12"/>
     </w:p>
     <w:p>
       <w:r>
         <w:rPr>
           <w:noProof/>
+          <w:lang w:eastAsia="de-DE"/>
         </w:rPr>
         <w:drawing>
           <wp:inline distT="0" distB="0" distL="0" distR="0" wp14:anchorId="1075C45D" wp14:editId="10FACF9F">
@@ -3734,22 +3724,22 @@
       <w:pPr>
         <w:pStyle w:val="berschrift2"/>
       </w:pPr>
-      <w:bookmarkStart w:id="14" w:name="_Toc365382276"/>
+      <w:bookmarkStart w:id="13" w:name="_Toc365382276"/>
       <w:r>
         <w:lastRenderedPageBreak/>
         <w:t>Feedback</w:t>
       </w:r>
+      <w:bookmarkEnd w:id="13"/>
+    </w:p>
+    <w:p>
+      <w:pPr>
+        <w:pStyle w:val="berschrift3"/>
+      </w:pPr>
+      <w:bookmarkStart w:id="14" w:name="_Toc365382277"/>
+      <w:r>
+        <w:t>Visuelles Feedback</w:t>
+      </w:r>
       <w:bookmarkEnd w:id="14"/>
-    </w:p>
-    <w:p>
-      <w:pPr>
-        <w:pStyle w:val="berschrift3"/>
-      </w:pPr>
-      <w:bookmarkStart w:id="15" w:name="_Toc365382277"/>
-      <w:r>
-        <w:t>Visuelles Feedback</w:t>
-      </w:r>
-      <w:bookmarkEnd w:id="15"/>
     </w:p>
     <w:p>
       <w:pPr>
@@ -3872,7 +3862,7 @@
           <w:lang w:val="en-US"/>
         </w:rPr>
       </w:pPr>
-      <w:bookmarkStart w:id="16" w:name="_Toc365382278"/>
+      <w:bookmarkStart w:id="15" w:name="_Toc365382278"/>
       <w:r>
         <w:rPr>
           <w:lang w:val="en-US"/>
@@ -3893,7 +3883,7 @@
         </w:rPr>
         <w:t xml:space="preserve"> via Gamepad)</w:t>
       </w:r>
-      <w:bookmarkEnd w:id="16"/>
+      <w:bookmarkEnd w:id="15"/>
     </w:p>
     <w:p>
       <w:pPr>
@@ -3939,11 +3929,11 @@
       <w:pPr>
         <w:pStyle w:val="berschrift3"/>
       </w:pPr>
-      <w:bookmarkStart w:id="17" w:name="_Toc365382279"/>
+      <w:bookmarkStart w:id="16" w:name="_Toc365382279"/>
       <w:r>
         <w:t>Akustisches Feedback</w:t>
       </w:r>
-      <w:bookmarkEnd w:id="17"/>
+      <w:bookmarkEnd w:id="16"/>
     </w:p>
     <w:p>
       <w:pPr>
@@ -4115,11 +4105,11 @@
       <w:pPr>
         <w:pStyle w:val="berschrift2"/>
       </w:pPr>
-      <w:bookmarkStart w:id="18" w:name="_Toc365382280"/>
+      <w:bookmarkStart w:id="17" w:name="_Toc365382280"/>
       <w:r>
         <w:t>Die Spielwelt</w:t>
       </w:r>
-      <w:bookmarkEnd w:id="18"/>
+      <w:bookmarkEnd w:id="17"/>
     </w:p>
     <w:p>
       <w:pPr>
@@ -5309,12 +5299,12 @@
       <w:pPr>
         <w:pStyle w:val="berschrift2"/>
       </w:pPr>
-      <w:bookmarkStart w:id="19" w:name="_Toc365382281"/>
+      <w:bookmarkStart w:id="18" w:name="_Toc365382281"/>
       <w:r>
         <w:lastRenderedPageBreak/>
         <w:t>Die Charaktere</w:t>
       </w:r>
-      <w:bookmarkEnd w:id="19"/>
+      <w:bookmarkEnd w:id="18"/>
     </w:p>
     <w:p>
       <w:pPr>
@@ -5916,12 +5906,12 @@
       <w:pPr>
         <w:pStyle w:val="berschrift2"/>
       </w:pPr>
-      <w:bookmarkStart w:id="20" w:name="_Toc365382282"/>
+      <w:bookmarkStart w:id="19" w:name="_Toc365382282"/>
       <w:r>
         <w:lastRenderedPageBreak/>
         <w:t>Die Story</w:t>
       </w:r>
-      <w:bookmarkEnd w:id="20"/>
+      <w:bookmarkEnd w:id="19"/>
     </w:p>
     <w:p>
       <w:pPr>
@@ -7634,12 +7624,12 @@
       <w:pPr>
         <w:pStyle w:val="berschrift2"/>
       </w:pPr>
-      <w:bookmarkStart w:id="21" w:name="_Toc365382283"/>
+      <w:bookmarkStart w:id="20" w:name="_Toc365382283"/>
       <w:r>
         <w:lastRenderedPageBreak/>
         <w:t>Belohnung und Bestrafung</w:t>
       </w:r>
-      <w:bookmarkEnd w:id="21"/>
+      <w:bookmarkEnd w:id="20"/>
     </w:p>
     <w:p>
       <w:pPr>
@@ -7857,11 +7847,11 @@
       <w:pPr>
         <w:pStyle w:val="berschrift2"/>
       </w:pPr>
-      <w:bookmarkStart w:id="22" w:name="_Toc365382284"/>
+      <w:bookmarkStart w:id="21" w:name="_Toc365382284"/>
       <w:r>
         <w:t>Schwierigkeitsgrade</w:t>
       </w:r>
-      <w:bookmarkEnd w:id="22"/>
+      <w:bookmarkEnd w:id="21"/>
     </w:p>
     <w:p>
       <w:pPr>
@@ -7950,12 +7940,12 @@
       <w:r>
         <w:br w:type="page"/>
       </w:r>
-      <w:bookmarkStart w:id="23" w:name="_Toc365382285"/>
+      <w:bookmarkStart w:id="22" w:name="_Toc365382285"/>
       <w:r>
         <w:lastRenderedPageBreak/>
         <w:t>Spielelemente</w:t>
       </w:r>
-      <w:bookmarkEnd w:id="23"/>
+      <w:bookmarkEnd w:id="22"/>
     </w:p>
     <w:p>
       <w:pPr>
@@ -8721,12 +8711,12 @@
       <w:pPr>
         <w:pStyle w:val="berschrift2"/>
       </w:pPr>
-      <w:bookmarkStart w:id="24" w:name="_Toc365382286"/>
+      <w:bookmarkStart w:id="23" w:name="_Toc365382286"/>
       <w:r>
         <w:lastRenderedPageBreak/>
         <w:t>Laden und Speichern</w:t>
       </w:r>
-      <w:bookmarkEnd w:id="24"/>
+      <w:bookmarkEnd w:id="23"/>
     </w:p>
     <w:p>
       <w:pPr>
@@ -8755,22 +8745,22 @@
       <w:pPr>
         <w:pStyle w:val="berschrift1"/>
       </w:pPr>
-      <w:bookmarkStart w:id="25" w:name="_Toc365382287"/>
+      <w:bookmarkStart w:id="24" w:name="_Toc365382287"/>
       <w:r>
         <w:lastRenderedPageBreak/>
         <w:t>Content</w:t>
       </w:r>
+      <w:bookmarkEnd w:id="24"/>
+    </w:p>
+    <w:p>
+      <w:pPr>
+        <w:pStyle w:val="berschrift2"/>
+      </w:pPr>
+      <w:bookmarkStart w:id="25" w:name="_Toc365382288"/>
+      <w:r>
+        <w:t>3D Art</w:t>
+      </w:r>
       <w:bookmarkEnd w:id="25"/>
-    </w:p>
-    <w:p>
-      <w:pPr>
-        <w:pStyle w:val="berschrift2"/>
-      </w:pPr>
-      <w:bookmarkStart w:id="26" w:name="_Toc365382288"/>
-      <w:r>
-        <w:t>3D Art</w:t>
-      </w:r>
-      <w:bookmarkEnd w:id="26"/>
     </w:p>
     <w:tbl>
       <w:tblPr>
@@ -9943,7 +9933,7 @@
           <w:lang w:val="en-US"/>
         </w:rPr>
       </w:pPr>
-      <w:bookmarkStart w:id="27" w:name="_Toc365382289"/>
+      <w:bookmarkStart w:id="26" w:name="_Toc365382289"/>
       <w:r>
         <w:rPr>
           <w:lang w:val="en-US"/>
@@ -9951,23 +9941,23 @@
         <w:lastRenderedPageBreak/>
         <w:t>2D Art</w:t>
       </w:r>
+      <w:bookmarkEnd w:id="26"/>
+    </w:p>
+    <w:p>
+      <w:pPr>
+        <w:pStyle w:val="berschrift3"/>
+        <w:rPr>
+          <w:lang w:val="en-US"/>
+        </w:rPr>
+      </w:pPr>
+      <w:bookmarkStart w:id="27" w:name="_Toc365382290"/>
+      <w:r>
+        <w:rPr>
+          <w:lang w:val="en-US"/>
+        </w:rPr>
+        <w:t>Concept Art</w:t>
+      </w:r>
       <w:bookmarkEnd w:id="27"/>
-    </w:p>
-    <w:p>
-      <w:pPr>
-        <w:pStyle w:val="berschrift3"/>
-        <w:rPr>
-          <w:lang w:val="en-US"/>
-        </w:rPr>
-      </w:pPr>
-      <w:bookmarkStart w:id="28" w:name="_Toc365382290"/>
-      <w:r>
-        <w:rPr>
-          <w:lang w:val="en-US"/>
-        </w:rPr>
-        <w:t>Concept Art</w:t>
-      </w:r>
-      <w:bookmarkEnd w:id="28"/>
     </w:p>
     <w:tbl>
       <w:tblPr>
@@ -9992,6 +9982,7 @@
           <w:p>
             <w:pPr>
               <w:pStyle w:val="berschrift4"/>
+              <w:outlineLvl w:val="3"/>
               <w:rPr>
                 <w:lang w:val="en-US"/>
               </w:rPr>
@@ -10011,6 +10002,7 @@
           <w:p>
             <w:pPr>
               <w:pStyle w:val="berschrift4"/>
+              <w:outlineLvl w:val="3"/>
               <w:cnfStyle w:val="100000000000" w:firstRow="1" w:lastRow="0" w:firstColumn="0" w:lastColumn="0" w:oddVBand="0" w:evenVBand="0" w:oddHBand="0" w:evenHBand="0" w:firstRowFirstColumn="0" w:firstRowLastColumn="0" w:lastRowFirstColumn="0" w:lastRowLastColumn="0"/>
               <w:rPr>
                 <w:lang w:val="en-US"/>
@@ -10031,6 +10023,7 @@
           <w:p>
             <w:pPr>
               <w:pStyle w:val="berschrift4"/>
+              <w:outlineLvl w:val="3"/>
               <w:cnfStyle w:val="100000000000" w:firstRow="1" w:lastRow="0" w:firstColumn="0" w:lastColumn="0" w:oddVBand="0" w:evenVBand="0" w:oddHBand="0" w:evenHBand="0" w:firstRowFirstColumn="0" w:firstRowLastColumn="0" w:lastRowFirstColumn="0" w:lastRowLastColumn="0"/>
               <w:rPr>
                 <w:lang w:val="en-US"/>
@@ -10059,6 +10052,7 @@
           <w:p>
             <w:pPr>
               <w:pStyle w:val="berschrift4"/>
+              <w:outlineLvl w:val="3"/>
               <w:rPr>
                 <w:lang w:val="en-US"/>
               </w:rPr>
@@ -10078,6 +10072,7 @@
           <w:p>
             <w:pPr>
               <w:pStyle w:val="berschrift4"/>
+              <w:outlineLvl w:val="3"/>
               <w:cnfStyle w:val="000000100000" w:firstRow="0" w:lastRow="0" w:firstColumn="0" w:lastColumn="0" w:oddVBand="0" w:evenVBand="0" w:oddHBand="1" w:evenHBand="0" w:firstRowFirstColumn="0" w:firstRowLastColumn="0" w:lastRowFirstColumn="0" w:lastRowLastColumn="0"/>
               <w:rPr>
                 <w:b w:val="0"/>
@@ -10128,6 +10123,7 @@
           <w:p>
             <w:pPr>
               <w:pStyle w:val="berschrift4"/>
+              <w:outlineLvl w:val="3"/>
               <w:cnfStyle w:val="000000100000" w:firstRow="0" w:lastRow="0" w:firstColumn="0" w:lastColumn="0" w:oddVBand="0" w:evenVBand="0" w:oddHBand="1" w:evenHBand="0" w:firstRowFirstColumn="0" w:firstRowLastColumn="0" w:lastRowFirstColumn="0" w:lastRowLastColumn="0"/>
               <w:rPr>
                 <w:b w:val="0"/>
@@ -10146,6 +10142,7 @@
           <w:p>
             <w:pPr>
               <w:pStyle w:val="berschrift4"/>
+              <w:outlineLvl w:val="3"/>
               <w:rPr>
                 <w:lang w:val="en-US"/>
               </w:rPr>
@@ -10165,6 +10162,7 @@
           <w:p>
             <w:pPr>
               <w:pStyle w:val="berschrift4"/>
+              <w:outlineLvl w:val="3"/>
               <w:cnfStyle w:val="000000000000" w:firstRow="0" w:lastRow="0" w:firstColumn="0" w:lastColumn="0" w:oddVBand="0" w:evenVBand="0" w:oddHBand="0" w:evenHBand="0" w:firstRowFirstColumn="0" w:firstRowLastColumn="0" w:lastRowFirstColumn="0" w:lastRowLastColumn="0"/>
               <w:rPr>
                 <w:b w:val="0"/>
@@ -10187,6 +10185,7 @@
           <w:p>
             <w:pPr>
               <w:pStyle w:val="berschrift4"/>
+              <w:outlineLvl w:val="3"/>
               <w:cnfStyle w:val="000000000000" w:firstRow="0" w:lastRow="0" w:firstColumn="0" w:lastColumn="0" w:oddVBand="0" w:evenVBand="0" w:oddHBand="0" w:evenHBand="0" w:firstRowFirstColumn="0" w:firstRowLastColumn="0" w:lastRowFirstColumn="0" w:lastRowLastColumn="0"/>
               <w:rPr>
                 <w:b w:val="0"/>
@@ -10208,6 +10207,7 @@
           <w:p>
             <w:pPr>
               <w:pStyle w:val="berschrift4"/>
+              <w:outlineLvl w:val="3"/>
               <w:rPr>
                 <w:lang w:val="en-US"/>
               </w:rPr>
@@ -10227,6 +10227,7 @@
           <w:p>
             <w:pPr>
               <w:pStyle w:val="berschrift4"/>
+              <w:outlineLvl w:val="3"/>
               <w:cnfStyle w:val="000000100000" w:firstRow="0" w:lastRow="0" w:firstColumn="0" w:lastColumn="0" w:oddVBand="0" w:evenVBand="0" w:oddHBand="1" w:evenHBand="0" w:firstRowFirstColumn="0" w:firstRowLastColumn="0" w:lastRowFirstColumn="0" w:lastRowLastColumn="0"/>
               <w:rPr>
                 <w:b w:val="0"/>
@@ -10242,6 +10243,7 @@
           <w:p>
             <w:pPr>
               <w:pStyle w:val="berschrift4"/>
+              <w:outlineLvl w:val="3"/>
               <w:cnfStyle w:val="000000100000" w:firstRow="0" w:lastRow="0" w:firstColumn="0" w:lastColumn="0" w:oddVBand="0" w:evenVBand="0" w:oddHBand="1" w:evenHBand="0" w:firstRowFirstColumn="0" w:firstRowLastColumn="0" w:lastRowFirstColumn="0" w:lastRowLastColumn="0"/>
               <w:rPr>
                 <w:b w:val="0"/>
@@ -10260,6 +10262,7 @@
           <w:p>
             <w:pPr>
               <w:pStyle w:val="berschrift4"/>
+              <w:outlineLvl w:val="3"/>
               <w:rPr>
                 <w:lang w:val="en-US"/>
               </w:rPr>
@@ -10279,6 +10282,7 @@
           <w:p>
             <w:pPr>
               <w:pStyle w:val="berschrift4"/>
+              <w:outlineLvl w:val="3"/>
               <w:cnfStyle w:val="000000000000" w:firstRow="0" w:lastRow="0" w:firstColumn="0" w:lastColumn="0" w:oddVBand="0" w:evenVBand="0" w:oddHBand="0" w:evenHBand="0" w:firstRowFirstColumn="0" w:firstRowLastColumn="0" w:lastRowFirstColumn="0" w:lastRowLastColumn="0"/>
               <w:rPr>
                 <w:b w:val="0"/>
@@ -10294,6 +10298,7 @@
           <w:p>
             <w:pPr>
               <w:pStyle w:val="berschrift4"/>
+              <w:outlineLvl w:val="3"/>
               <w:cnfStyle w:val="000000000000" w:firstRow="0" w:lastRow="0" w:firstColumn="0" w:lastColumn="0" w:oddVBand="0" w:evenVBand="0" w:oddHBand="0" w:evenHBand="0" w:firstRowFirstColumn="0" w:firstRowLastColumn="0" w:lastRowFirstColumn="0" w:lastRowLastColumn="0"/>
               <w:rPr>
                 <w:b w:val="0"/>
@@ -10315,6 +10320,7 @@
           <w:p>
             <w:pPr>
               <w:pStyle w:val="berschrift4"/>
+              <w:outlineLvl w:val="3"/>
               <w:rPr>
                 <w:lang w:val="en-US"/>
               </w:rPr>
@@ -10334,6 +10340,7 @@
           <w:p>
             <w:pPr>
               <w:pStyle w:val="berschrift4"/>
+              <w:outlineLvl w:val="3"/>
               <w:cnfStyle w:val="000000100000" w:firstRow="0" w:lastRow="0" w:firstColumn="0" w:lastColumn="0" w:oddVBand="0" w:evenVBand="0" w:oddHBand="1" w:evenHBand="0" w:firstRowFirstColumn="0" w:firstRowLastColumn="0" w:lastRowFirstColumn="0" w:lastRowLastColumn="0"/>
               <w:rPr>
                 <w:b w:val="0"/>
@@ -10349,6 +10356,7 @@
           <w:p>
             <w:pPr>
               <w:pStyle w:val="berschrift4"/>
+              <w:outlineLvl w:val="3"/>
               <w:cnfStyle w:val="000000100000" w:firstRow="0" w:lastRow="0" w:firstColumn="0" w:lastColumn="0" w:oddVBand="0" w:evenVBand="0" w:oddHBand="1" w:evenHBand="0" w:firstRowFirstColumn="0" w:firstRowLastColumn="0" w:lastRowFirstColumn="0" w:lastRowLastColumn="0"/>
               <w:rPr>
                 <w:b w:val="0"/>
@@ -10367,6 +10375,7 @@
           <w:p>
             <w:pPr>
               <w:pStyle w:val="berschrift4"/>
+              <w:outlineLvl w:val="3"/>
               <w:rPr>
                 <w:lang w:val="en-US"/>
               </w:rPr>
@@ -10386,6 +10395,7 @@
           <w:p>
             <w:pPr>
               <w:pStyle w:val="berschrift4"/>
+              <w:outlineLvl w:val="3"/>
               <w:cnfStyle w:val="000000000000" w:firstRow="0" w:lastRow="0" w:firstColumn="0" w:lastColumn="0" w:oddVBand="0" w:evenVBand="0" w:oddHBand="0" w:evenHBand="0" w:firstRowFirstColumn="0" w:firstRowLastColumn="0" w:lastRowFirstColumn="0" w:lastRowLastColumn="0"/>
               <w:rPr>
                 <w:b w:val="0"/>
@@ -10401,6 +10411,7 @@
           <w:p>
             <w:pPr>
               <w:pStyle w:val="berschrift4"/>
+              <w:outlineLvl w:val="3"/>
               <w:cnfStyle w:val="000000000000" w:firstRow="0" w:lastRow="0" w:firstColumn="0" w:lastColumn="0" w:oddVBand="0" w:evenVBand="0" w:oddHBand="0" w:evenHBand="0" w:firstRowFirstColumn="0" w:firstRowLastColumn="0" w:lastRowFirstColumn="0" w:lastRowLastColumn="0"/>
               <w:rPr>
                 <w:b w:val="0"/>
@@ -10422,6 +10433,7 @@
           <w:p>
             <w:pPr>
               <w:pStyle w:val="berschrift4"/>
+              <w:outlineLvl w:val="3"/>
               <w:rPr>
                 <w:lang w:val="en-US"/>
               </w:rPr>
@@ -10441,6 +10453,7 @@
           <w:p>
             <w:pPr>
               <w:pStyle w:val="berschrift4"/>
+              <w:outlineLvl w:val="3"/>
               <w:cnfStyle w:val="000000100000" w:firstRow="0" w:lastRow="0" w:firstColumn="0" w:lastColumn="0" w:oddVBand="0" w:evenVBand="0" w:oddHBand="1" w:evenHBand="0" w:firstRowFirstColumn="0" w:firstRowLastColumn="0" w:lastRowFirstColumn="0" w:lastRowLastColumn="0"/>
               <w:rPr>
                 <w:b w:val="0"/>
@@ -10456,6 +10469,7 @@
           <w:p>
             <w:pPr>
               <w:pStyle w:val="berschrift4"/>
+              <w:outlineLvl w:val="3"/>
               <w:cnfStyle w:val="000000100000" w:firstRow="0" w:lastRow="0" w:firstColumn="0" w:lastColumn="0" w:oddVBand="0" w:evenVBand="0" w:oddHBand="1" w:evenHBand="0" w:firstRowFirstColumn="0" w:firstRowLastColumn="0" w:lastRowFirstColumn="0" w:lastRowLastColumn="0"/>
               <w:rPr>
                 <w:b w:val="0"/>
@@ -10478,11 +10492,11 @@
       <w:pPr>
         <w:pStyle w:val="berschrift3"/>
       </w:pPr>
-      <w:bookmarkStart w:id="29" w:name="_Toc365382291"/>
+      <w:bookmarkStart w:id="28" w:name="_Toc365382291"/>
       <w:r>
         <w:t>Screen Texturen und UI Elemente</w:t>
       </w:r>
-      <w:bookmarkEnd w:id="29"/>
+      <w:bookmarkEnd w:id="28"/>
     </w:p>
     <w:tbl>
       <w:tblPr>
@@ -11111,12 +11125,8 @@
                 <w:lang w:val="en-US"/>
               </w:rPr>
             </w:pPr>
-            <w:r>
-              <w:rPr>
-                <w:lang w:val="en-US"/>
-              </w:rPr>
-              <w:t xml:space="preserve"> </w:t>
-            </w:r>
+            <w:bookmarkStart w:id="29" w:name="_GoBack"/>
+            <w:bookmarkEnd w:id="29"/>
             <w:r>
               <w:rPr>
                 <w:lang w:val="en-US"/>
@@ -11956,6 +11966,7 @@
         <w:docPartUnique/>
       </w:docPartObj>
     </w:sdtPr>
+    <w:sdtEndPr/>
     <w:sdtContent>
       <w:p>
         <w:pPr>
@@ -11975,7 +11986,7 @@
           <w:rPr>
             <w:noProof/>
           </w:rPr>
-          <w:t>2</w:t>
+          <w:t>19</w:t>
         </w:r>
         <w:r>
           <w:fldChar w:fldCharType="end"/>
@@ -18399,7 +18410,7 @@
 </file>
 
 <file path=customXml/itemProps1.xml><?xml version="1.0" encoding="utf-8"?>
-<ds:datastoreItem xmlns:ds="http://schemas.openxmlformats.org/officeDocument/2006/customXml" ds:itemID="{2C3011B1-8DA5-4F56-8348-F0141EB73314}">
+<ds:datastoreItem xmlns:ds="http://schemas.openxmlformats.org/officeDocument/2006/customXml" ds:itemID="{294EBEA5-ADD7-4FEF-9275-A20D998FF552}">
   <ds:schemaRefs>
     <ds:schemaRef ds:uri="http://schemas.openxmlformats.org/officeDocument/2006/bibliography"/>
   </ds:schemaRefs>

</xml_diff>

<commit_message>
GDD update revision 7 music and sound
</commit_message>
<xml_diff>
--- a/Dokumente/Game Design Document.docx
+++ b/Dokumente/Game Design Document.docx
@@ -42,7 +42,8 @@
           <w:lang w:val="en-US"/>
         </w:rPr>
       </w:pPr>
-      <w:bookmarkStart w:id="0" w:name="_Toc366961563"/>
+      <w:bookmarkStart w:id="0" w:name="_Toc366962970"/>
+      <w:proofErr w:type="spellStart"/>
       <w:r>
         <w:rPr>
           <w:lang w:val="en-US"/>
@@ -51,6 +52,7 @@
         <w:t>Changelog</w:t>
       </w:r>
       <w:bookmarkEnd w:id="0"/>
+      <w:proofErr w:type="spellEnd"/>
     </w:p>
     <w:p>
       <w:pPr>
@@ -109,8 +111,13 @@
       <w:r>
         <w:t xml:space="preserve">Hinzufügen von </w:t>
       </w:r>
-      <w:r>
-        <w:t xml:space="preserve">Changelog, Inhaltsverzeichnis, Screen Management und UI, </w:t>
+      <w:proofErr w:type="spellStart"/>
+      <w:r>
+        <w:t>Changelog</w:t>
+      </w:r>
+      <w:proofErr w:type="spellEnd"/>
+      <w:r>
+        <w:t xml:space="preserve">, Inhaltsverzeichnis, Screen Management und UI, </w:t>
       </w:r>
       <w:r>
         <w:t xml:space="preserve">Laden und Speichern, </w:t>
@@ -133,7 +140,15 @@
         <w:t>-G</w:t>
       </w:r>
       <w:r>
-        <w:t xml:space="preserve">ame, Core Mechanics, Scenario/Setting, </w:t>
+        <w:t xml:space="preserve">ame, Core </w:t>
+      </w:r>
+      <w:proofErr w:type="spellStart"/>
+      <w:r>
+        <w:t>Mechanics</w:t>
+      </w:r>
+      <w:proofErr w:type="spellEnd"/>
+      <w:r>
+        <w:t xml:space="preserve">, Scenario/Setting, </w:t>
       </w:r>
       <w:r>
         <w:t>Feedback</w:t>
@@ -184,7 +199,15 @@
     </w:p>
     <w:p>
       <w:r>
-        <w:t>Hinzufügen von Levelabfolge Diagramm, UI Flow Diagramm</w:t>
+        <w:t xml:space="preserve">Hinzufügen von </w:t>
+      </w:r>
+      <w:proofErr w:type="spellStart"/>
+      <w:r>
+        <w:t>Levelabfolge</w:t>
+      </w:r>
+      <w:proofErr w:type="spellEnd"/>
+      <w:r>
+        <w:t xml:space="preserve"> Diagramm, UI Flow Diagramm</w:t>
       </w:r>
     </w:p>
     <w:p>
@@ -244,6 +267,35 @@
         <w:t>, 2D Art. Verlinkungen hinzugefügt. Einige Änderungen in der Gliederung und kleinere Korrekturen.</w:t>
       </w:r>
     </w:p>
+    <w:p>
+      <w:pPr>
+        <w:pStyle w:val="berschrift4"/>
+      </w:pPr>
+      <w:r>
+        <w:lastRenderedPageBreak/>
+        <w:t>Revision 8</w:t>
+      </w:r>
+    </w:p>
+    <w:p>
+      <w:pPr>
+        <w:pStyle w:val="berschrift5"/>
+      </w:pPr>
+      <w:r>
+        <w:t xml:space="preserve">14.9.13 von </w:t>
+      </w:r>
+      <w:r>
+        <w:t>Sebastian</w:t>
+      </w:r>
+    </w:p>
+    <w:p>
+      <w:r>
+        <w:t xml:space="preserve">Hinzufügen </w:t>
+      </w:r>
+      <w:r>
+        <w:t>Tabelle in Musik und Sounds</w:t>
+      </w:r>
+    </w:p>
+    <w:p/>
     <w:p>
       <w:pPr>
         <w:rPr>
@@ -256,7 +308,6 @@
         </w:rPr>
       </w:pPr>
       <w:r>
-        <w:lastRenderedPageBreak/>
         <w:br w:type="page"/>
       </w:r>
     </w:p>
@@ -267,7 +318,7 @@
           <w:rFonts w:eastAsiaTheme="minorHAnsi"/>
         </w:rPr>
       </w:pPr>
-      <w:bookmarkStart w:id="1" w:name="_Toc366961564"/>
+      <w:bookmarkStart w:id="1" w:name="_Toc366962971"/>
       <w:r>
         <w:rPr>
           <w:rFonts w:eastAsiaTheme="minorHAnsi"/>
@@ -328,7 +379,7 @@
           <w:r>
             <w:fldChar w:fldCharType="separate"/>
           </w:r>
-          <w:hyperlink w:anchor="_Toc366961563" w:history="1">
+          <w:hyperlink w:anchor="_Toc366962970" w:history="1">
             <w:r>
               <w:rPr>
                 <w:rStyle w:val="Hyperlink"/>
@@ -356,7 +407,7 @@
                 <w:noProof/>
                 <w:webHidden/>
               </w:rPr>
-              <w:instrText xml:space="preserve"> PAGEREF _Toc366961563 \h </w:instrText>
+              <w:instrText xml:space="preserve"> PAGEREF _Toc366962970 \h </w:instrText>
             </w:r>
             <w:r>
               <w:rPr>
@@ -400,7 +451,7 @@
               <w:lang w:eastAsia="de-DE"/>
             </w:rPr>
           </w:pPr>
-          <w:hyperlink w:anchor="_Toc366961564" w:history="1">
+          <w:hyperlink w:anchor="_Toc366962971" w:history="1">
             <w:r>
               <w:rPr>
                 <w:rStyle w:val="Hyperlink"/>
@@ -427,7 +478,7 @@
                 <w:noProof/>
                 <w:webHidden/>
               </w:rPr>
-              <w:instrText xml:space="preserve"> PAGEREF _Toc366961564 \h </w:instrText>
+              <w:instrText xml:space="preserve"> PAGEREF _Toc366962971 \h </w:instrText>
             </w:r>
             <w:r>
               <w:rPr>
@@ -471,7 +522,7 @@
               <w:lang w:eastAsia="de-DE"/>
             </w:rPr>
           </w:pPr>
-          <w:hyperlink w:anchor="_Toc366961565" w:history="1">
+          <w:hyperlink w:anchor="_Toc366962972" w:history="1">
             <w:r>
               <w:rPr>
                 <w:rStyle w:val="Hyperlink"/>
@@ -498,7 +549,7 @@
                 <w:noProof/>
                 <w:webHidden/>
               </w:rPr>
-              <w:instrText xml:space="preserve"> PAGEREF _Toc366961565 \h </w:instrText>
+              <w:instrText xml:space="preserve"> PAGEREF _Toc366962972 \h </w:instrText>
             </w:r>
             <w:r>
               <w:rPr>
@@ -542,7 +593,7 @@
               <w:lang w:eastAsia="de-DE"/>
             </w:rPr>
           </w:pPr>
-          <w:hyperlink w:anchor="_Toc366961566" w:history="1">
+          <w:hyperlink w:anchor="_Toc366962973" w:history="1">
             <w:r>
               <w:rPr>
                 <w:rStyle w:val="Hyperlink"/>
@@ -569,7 +620,7 @@
                 <w:noProof/>
                 <w:webHidden/>
               </w:rPr>
-              <w:instrText xml:space="preserve"> PAGEREF _Toc366961566 \h </w:instrText>
+              <w:instrText xml:space="preserve"> PAGEREF _Toc366962973 \h </w:instrText>
             </w:r>
             <w:r>
               <w:rPr>
@@ -613,7 +664,7 @@
               <w:lang w:eastAsia="de-DE"/>
             </w:rPr>
           </w:pPr>
-          <w:hyperlink w:anchor="_Toc366961567" w:history="1">
+          <w:hyperlink w:anchor="_Toc366962974" w:history="1">
             <w:r>
               <w:rPr>
                 <w:rStyle w:val="Hyperlink"/>
@@ -640,7 +691,7 @@
                 <w:noProof/>
                 <w:webHidden/>
               </w:rPr>
-              <w:instrText xml:space="preserve"> PAGEREF _Toc366961567 \h </w:instrText>
+              <w:instrText xml:space="preserve"> PAGEREF _Toc366962974 \h </w:instrText>
             </w:r>
             <w:r>
               <w:rPr>
@@ -684,7 +735,7 @@
               <w:lang w:eastAsia="de-DE"/>
             </w:rPr>
           </w:pPr>
-          <w:hyperlink w:anchor="_Toc366961568" w:history="1">
+          <w:hyperlink w:anchor="_Toc366962975" w:history="1">
             <w:r>
               <w:rPr>
                 <w:rStyle w:val="Hyperlink"/>
@@ -711,7 +762,7 @@
                 <w:noProof/>
                 <w:webHidden/>
               </w:rPr>
-              <w:instrText xml:space="preserve"> PAGEREF _Toc366961568 \h </w:instrText>
+              <w:instrText xml:space="preserve"> PAGEREF _Toc366962975 \h </w:instrText>
             </w:r>
             <w:r>
               <w:rPr>
@@ -755,7 +806,7 @@
               <w:lang w:eastAsia="de-DE"/>
             </w:rPr>
           </w:pPr>
-          <w:hyperlink w:anchor="_Toc366961569" w:history="1">
+          <w:hyperlink w:anchor="_Toc366962976" w:history="1">
             <w:r>
               <w:rPr>
                 <w:rStyle w:val="Hyperlink"/>
@@ -782,7 +833,7 @@
                 <w:noProof/>
                 <w:webHidden/>
               </w:rPr>
-              <w:instrText xml:space="preserve"> PAGEREF _Toc366961569 \h </w:instrText>
+              <w:instrText xml:space="preserve"> PAGEREF _Toc366962976 \h </w:instrText>
             </w:r>
             <w:r>
               <w:rPr>
@@ -826,7 +877,7 @@
               <w:lang w:eastAsia="de-DE"/>
             </w:rPr>
           </w:pPr>
-          <w:hyperlink w:anchor="_Toc366961570" w:history="1">
+          <w:hyperlink w:anchor="_Toc366962977" w:history="1">
             <w:r>
               <w:rPr>
                 <w:rStyle w:val="Hyperlink"/>
@@ -853,7 +904,7 @@
                 <w:noProof/>
                 <w:webHidden/>
               </w:rPr>
-              <w:instrText xml:space="preserve"> PAGEREF _Toc366961570 \h </w:instrText>
+              <w:instrText xml:space="preserve"> PAGEREF _Toc366962977 \h </w:instrText>
             </w:r>
             <w:r>
               <w:rPr>
@@ -897,7 +948,7 @@
               <w:lang w:eastAsia="de-DE"/>
             </w:rPr>
           </w:pPr>
-          <w:hyperlink w:anchor="_Toc366961571" w:history="1">
+          <w:hyperlink w:anchor="_Toc366962978" w:history="1">
             <w:r>
               <w:rPr>
                 <w:rStyle w:val="Hyperlink"/>
@@ -924,7 +975,7 @@
                 <w:noProof/>
                 <w:webHidden/>
               </w:rPr>
-              <w:instrText xml:space="preserve"> PAGEREF _Toc366961571 \h </w:instrText>
+              <w:instrText xml:space="preserve"> PAGEREF _Toc366962978 \h </w:instrText>
             </w:r>
             <w:r>
               <w:rPr>
@@ -968,7 +1019,7 @@
               <w:lang w:eastAsia="de-DE"/>
             </w:rPr>
           </w:pPr>
-          <w:hyperlink w:anchor="_Toc366961572" w:history="1">
+          <w:hyperlink w:anchor="_Toc366962979" w:history="1">
             <w:r>
               <w:rPr>
                 <w:rStyle w:val="Hyperlink"/>
@@ -995,7 +1046,7 @@
                 <w:noProof/>
                 <w:webHidden/>
               </w:rPr>
-              <w:instrText xml:space="preserve"> PAGEREF _Toc366961572 \h </w:instrText>
+              <w:instrText xml:space="preserve"> PAGEREF _Toc366962979 \h </w:instrText>
             </w:r>
             <w:r>
               <w:rPr>
@@ -1039,7 +1090,7 @@
               <w:lang w:eastAsia="de-DE"/>
             </w:rPr>
           </w:pPr>
-          <w:hyperlink w:anchor="_Toc366961573" w:history="1">
+          <w:hyperlink w:anchor="_Toc366962980" w:history="1">
             <w:r>
               <w:rPr>
                 <w:rStyle w:val="Hyperlink"/>
@@ -1066,7 +1117,7 @@
                 <w:noProof/>
                 <w:webHidden/>
               </w:rPr>
-              <w:instrText xml:space="preserve"> PAGEREF _Toc366961573 \h </w:instrText>
+              <w:instrText xml:space="preserve"> PAGEREF _Toc366962980 \h </w:instrText>
             </w:r>
             <w:r>
               <w:rPr>
@@ -1110,7 +1161,7 @@
               <w:lang w:eastAsia="de-DE"/>
             </w:rPr>
           </w:pPr>
-          <w:hyperlink w:anchor="_Toc366961574" w:history="1">
+          <w:hyperlink w:anchor="_Toc366962981" w:history="1">
             <w:r>
               <w:rPr>
                 <w:rStyle w:val="Hyperlink"/>
@@ -1137,7 +1188,7 @@
                 <w:noProof/>
                 <w:webHidden/>
               </w:rPr>
-              <w:instrText xml:space="preserve"> PAGEREF _Toc366961574 \h </w:instrText>
+              <w:instrText xml:space="preserve"> PAGEREF _Toc366962981 \h </w:instrText>
             </w:r>
             <w:r>
               <w:rPr>
@@ -1181,7 +1232,7 @@
               <w:lang w:eastAsia="de-DE"/>
             </w:rPr>
           </w:pPr>
-          <w:hyperlink w:anchor="_Toc366961575" w:history="1">
+          <w:hyperlink w:anchor="_Toc366962982" w:history="1">
             <w:r>
               <w:rPr>
                 <w:rStyle w:val="Hyperlink"/>
@@ -1208,7 +1259,7 @@
                 <w:noProof/>
                 <w:webHidden/>
               </w:rPr>
-              <w:instrText xml:space="preserve"> PAGEREF _Toc366961575 \h </w:instrText>
+              <w:instrText xml:space="preserve"> PAGEREF _Toc366962982 \h </w:instrText>
             </w:r>
             <w:r>
               <w:rPr>
@@ -1252,7 +1303,7 @@
               <w:lang w:eastAsia="de-DE"/>
             </w:rPr>
           </w:pPr>
-          <w:hyperlink w:anchor="_Toc366961576" w:history="1">
+          <w:hyperlink w:anchor="_Toc366962983" w:history="1">
             <w:r>
               <w:rPr>
                 <w:rStyle w:val="Hyperlink"/>
@@ -1279,7 +1330,7 @@
                 <w:noProof/>
                 <w:webHidden/>
               </w:rPr>
-              <w:instrText xml:space="preserve"> PAGEREF _Toc366961576 \h </w:instrText>
+              <w:instrText xml:space="preserve"> PAGEREF _Toc366962983 \h </w:instrText>
             </w:r>
             <w:r>
               <w:rPr>
@@ -1323,7 +1374,7 @@
               <w:lang w:eastAsia="de-DE"/>
             </w:rPr>
           </w:pPr>
-          <w:hyperlink w:anchor="_Toc366961577" w:history="1">
+          <w:hyperlink w:anchor="_Toc366962984" w:history="1">
             <w:r>
               <w:rPr>
                 <w:rStyle w:val="Hyperlink"/>
@@ -1350,7 +1401,7 @@
                 <w:noProof/>
                 <w:webHidden/>
               </w:rPr>
-              <w:instrText xml:space="preserve"> PAGEREF _Toc366961577 \h </w:instrText>
+              <w:instrText xml:space="preserve"> PAGEREF _Toc366962984 \h </w:instrText>
             </w:r>
             <w:r>
               <w:rPr>
@@ -1394,13 +1445,27 @@
               <w:lang w:eastAsia="de-DE"/>
             </w:rPr>
           </w:pPr>
-          <w:hyperlink w:anchor="_Toc366961578" w:history="1">
+          <w:hyperlink w:anchor="_Toc366962985" w:history="1">
             <w:r>
               <w:rPr>
                 <w:rStyle w:val="Hyperlink"/>
                 <w:noProof/>
               </w:rPr>
-              <w:t>Leveltypen</w:t>
+              <w:t>Levelty</w:t>
+            </w:r>
+            <w:r>
+              <w:rPr>
+                <w:rStyle w:val="Hyperlink"/>
+                <w:noProof/>
+              </w:rPr>
+              <w:t>p</w:t>
+            </w:r>
+            <w:r>
+              <w:rPr>
+                <w:rStyle w:val="Hyperlink"/>
+                <w:noProof/>
+              </w:rPr>
+              <w:t>en</w:t>
             </w:r>
             <w:r>
               <w:rPr>
@@ -1421,7 +1486,7 @@
                 <w:noProof/>
                 <w:webHidden/>
               </w:rPr>
-              <w:instrText xml:space="preserve"> PAGEREF _Toc366961578 \h </w:instrText>
+              <w:instrText xml:space="preserve"> PAGEREF _Toc366962985 \h </w:instrText>
             </w:r>
             <w:r>
               <w:rPr>
@@ -1465,7 +1530,7 @@
               <w:lang w:eastAsia="de-DE"/>
             </w:rPr>
           </w:pPr>
-          <w:hyperlink w:anchor="_Toc366961579" w:history="1">
+          <w:hyperlink w:anchor="_Toc366962986" w:history="1">
             <w:r>
               <w:rPr>
                 <w:rStyle w:val="Hyperlink"/>
@@ -1492,7 +1557,7 @@
                 <w:noProof/>
                 <w:webHidden/>
               </w:rPr>
-              <w:instrText xml:space="preserve"> PAGEREF _Toc366961579 \h </w:instrText>
+              <w:instrText xml:space="preserve"> PAGEREF _Toc366962986 \h </w:instrText>
             </w:r>
             <w:r>
               <w:rPr>
@@ -1536,7 +1601,7 @@
               <w:lang w:eastAsia="de-DE"/>
             </w:rPr>
           </w:pPr>
-          <w:hyperlink w:anchor="_Toc366961580" w:history="1">
+          <w:hyperlink w:anchor="_Toc366962987" w:history="1">
             <w:r>
               <w:rPr>
                 <w:rStyle w:val="Hyperlink"/>
@@ -1563,7 +1628,7 @@
                 <w:noProof/>
                 <w:webHidden/>
               </w:rPr>
-              <w:instrText xml:space="preserve"> PAGEREF _Toc366961580 \h </w:instrText>
+              <w:instrText xml:space="preserve"> PAGEREF _Toc366962987 \h </w:instrText>
             </w:r>
             <w:r>
               <w:rPr>
@@ -1607,7 +1672,7 @@
               <w:lang w:eastAsia="de-DE"/>
             </w:rPr>
           </w:pPr>
-          <w:hyperlink w:anchor="_Toc366961581" w:history="1">
+          <w:hyperlink w:anchor="_Toc366962988" w:history="1">
             <w:r>
               <w:rPr>
                 <w:rStyle w:val="Hyperlink"/>
@@ -1634,7 +1699,7 @@
                 <w:noProof/>
                 <w:webHidden/>
               </w:rPr>
-              <w:instrText xml:space="preserve"> PAGEREF _Toc366961581 \h </w:instrText>
+              <w:instrText xml:space="preserve"> PAGEREF _Toc366962988 \h </w:instrText>
             </w:r>
             <w:r>
               <w:rPr>
@@ -1678,7 +1743,7 @@
               <w:lang w:eastAsia="de-DE"/>
             </w:rPr>
           </w:pPr>
-          <w:hyperlink w:anchor="_Toc366961582" w:history="1">
+          <w:hyperlink w:anchor="_Toc366962989" w:history="1">
             <w:r>
               <w:rPr>
                 <w:rStyle w:val="Hyperlink"/>
@@ -1705,7 +1770,7 @@
                 <w:noProof/>
                 <w:webHidden/>
               </w:rPr>
-              <w:instrText xml:space="preserve"> PAGEREF _Toc366961582 \h </w:instrText>
+              <w:instrText xml:space="preserve"> PAGEREF _Toc366962989 \h </w:instrText>
             </w:r>
             <w:r>
               <w:rPr>
@@ -1749,7 +1814,7 @@
               <w:lang w:eastAsia="de-DE"/>
             </w:rPr>
           </w:pPr>
-          <w:hyperlink w:anchor="_Toc366961583" w:history="1">
+          <w:hyperlink w:anchor="_Toc366962990" w:history="1">
             <w:r>
               <w:rPr>
                 <w:rStyle w:val="Hyperlink"/>
@@ -1776,7 +1841,7 @@
                 <w:noProof/>
                 <w:webHidden/>
               </w:rPr>
-              <w:instrText xml:space="preserve"> PAGEREF _Toc366961583 \h </w:instrText>
+              <w:instrText xml:space="preserve"> PAGEREF _Toc366962990 \h </w:instrText>
             </w:r>
             <w:r>
               <w:rPr>
@@ -1820,7 +1885,7 @@
               <w:lang w:eastAsia="de-DE"/>
             </w:rPr>
           </w:pPr>
-          <w:hyperlink w:anchor="_Toc366961584" w:history="1">
+          <w:hyperlink w:anchor="_Toc366962991" w:history="1">
             <w:r>
               <w:rPr>
                 <w:rStyle w:val="Hyperlink"/>
@@ -1847,7 +1912,7 @@
                 <w:noProof/>
                 <w:webHidden/>
               </w:rPr>
-              <w:instrText xml:space="preserve"> PAGEREF _Toc366961584 \h </w:instrText>
+              <w:instrText xml:space="preserve"> PAGEREF _Toc366962991 \h </w:instrText>
             </w:r>
             <w:r>
               <w:rPr>
@@ -1891,7 +1956,7 @@
               <w:lang w:eastAsia="de-DE"/>
             </w:rPr>
           </w:pPr>
-          <w:hyperlink w:anchor="_Toc366961585" w:history="1">
+          <w:hyperlink w:anchor="_Toc366962992" w:history="1">
             <w:r>
               <w:rPr>
                 <w:rStyle w:val="Hyperlink"/>
@@ -1918,7 +1983,7 @@
                 <w:noProof/>
                 <w:webHidden/>
               </w:rPr>
-              <w:instrText xml:space="preserve"> PAGEREF _Toc366961585 \h </w:instrText>
+              <w:instrText xml:space="preserve"> PAGEREF _Toc366962992 \h </w:instrText>
             </w:r>
             <w:r>
               <w:rPr>
@@ -1962,7 +2027,7 @@
               <w:lang w:eastAsia="de-DE"/>
             </w:rPr>
           </w:pPr>
-          <w:hyperlink w:anchor="_Toc366961586" w:history="1">
+          <w:hyperlink w:anchor="_Toc366962993" w:history="1">
             <w:r>
               <w:rPr>
                 <w:rStyle w:val="Hyperlink"/>
@@ -1989,7 +2054,7 @@
                 <w:noProof/>
                 <w:webHidden/>
               </w:rPr>
-              <w:instrText xml:space="preserve"> PAGEREF _Toc366961586 \h </w:instrText>
+              <w:instrText xml:space="preserve"> PAGEREF _Toc366962993 \h </w:instrText>
             </w:r>
             <w:r>
               <w:rPr>
@@ -2033,7 +2098,7 @@
               <w:lang w:eastAsia="de-DE"/>
             </w:rPr>
           </w:pPr>
-          <w:hyperlink w:anchor="_Toc366961587" w:history="1">
+          <w:hyperlink w:anchor="_Toc366962994" w:history="1">
             <w:r>
               <w:rPr>
                 <w:rStyle w:val="Hyperlink"/>
@@ -2060,7 +2125,7 @@
                 <w:noProof/>
                 <w:webHidden/>
               </w:rPr>
-              <w:instrText xml:space="preserve"> PAGEREF _Toc366961587 \h </w:instrText>
+              <w:instrText xml:space="preserve"> PAGEREF _Toc366962994 \h </w:instrText>
             </w:r>
             <w:r>
               <w:rPr>
@@ -2104,7 +2169,7 @@
               <w:lang w:eastAsia="de-DE"/>
             </w:rPr>
           </w:pPr>
-          <w:hyperlink w:anchor="_Toc366961588" w:history="1">
+          <w:hyperlink w:anchor="_Toc366962995" w:history="1">
             <w:r>
               <w:rPr>
                 <w:rStyle w:val="Hyperlink"/>
@@ -2131,7 +2196,7 @@
                 <w:noProof/>
                 <w:webHidden/>
               </w:rPr>
-              <w:instrText xml:space="preserve"> PAGEREF _Toc366961588 \h </w:instrText>
+              <w:instrText xml:space="preserve"> PAGEREF _Toc366962995 \h </w:instrText>
             </w:r>
             <w:r>
               <w:rPr>
@@ -2175,7 +2240,7 @@
               <w:lang w:eastAsia="de-DE"/>
             </w:rPr>
           </w:pPr>
-          <w:hyperlink w:anchor="_Toc366961589" w:history="1">
+          <w:hyperlink w:anchor="_Toc366962996" w:history="1">
             <w:r>
               <w:rPr>
                 <w:rStyle w:val="Hyperlink"/>
@@ -2202,7 +2267,7 @@
                 <w:noProof/>
                 <w:webHidden/>
               </w:rPr>
-              <w:instrText xml:space="preserve"> PAGEREF _Toc366961589 \h </w:instrText>
+              <w:instrText xml:space="preserve"> PAGEREF _Toc366962996 \h </w:instrText>
             </w:r>
             <w:r>
               <w:rPr>
@@ -2246,27 +2311,13 @@
               <w:lang w:eastAsia="de-DE"/>
             </w:rPr>
           </w:pPr>
-          <w:hyperlink w:anchor="_Toc366961590" w:history="1">
+          <w:hyperlink w:anchor="_Toc366962997" w:history="1">
             <w:r>
               <w:rPr>
                 <w:rStyle w:val="Hyperlink"/>
                 <w:noProof/>
               </w:rPr>
-              <w:t>O</w:t>
-            </w:r>
-            <w:r>
-              <w:rPr>
-                <w:rStyle w:val="Hyperlink"/>
-                <w:noProof/>
-              </w:rPr>
-              <w:t>p</w:t>
-            </w:r>
-            <w:r>
-              <w:rPr>
-                <w:rStyle w:val="Hyperlink"/>
-                <w:noProof/>
-              </w:rPr>
-              <w:t>tionen</w:t>
+              <w:t>Optionen</w:t>
             </w:r>
             <w:r>
               <w:rPr>
@@ -2287,7 +2338,7 @@
                 <w:noProof/>
                 <w:webHidden/>
               </w:rPr>
-              <w:instrText xml:space="preserve"> PAGEREF _Toc366961590 \h </w:instrText>
+              <w:instrText xml:space="preserve"> PAGEREF _Toc366962997 \h </w:instrText>
             </w:r>
             <w:r>
               <w:rPr>
@@ -2331,7 +2382,7 @@
               <w:lang w:eastAsia="de-DE"/>
             </w:rPr>
           </w:pPr>
-          <w:hyperlink w:anchor="_Toc366961591" w:history="1">
+          <w:hyperlink w:anchor="_Toc366962998" w:history="1">
             <w:r>
               <w:rPr>
                 <w:rStyle w:val="Hyperlink"/>
@@ -2358,7 +2409,7 @@
                 <w:noProof/>
                 <w:webHidden/>
               </w:rPr>
-              <w:instrText xml:space="preserve"> PAGEREF _Toc366961591 \h </w:instrText>
+              <w:instrText xml:space="preserve"> PAGEREF _Toc366962998 \h </w:instrText>
             </w:r>
             <w:r>
               <w:rPr>
@@ -2402,7 +2453,7 @@
               <w:lang w:eastAsia="de-DE"/>
             </w:rPr>
           </w:pPr>
-          <w:hyperlink w:anchor="_Toc366961592" w:history="1">
+          <w:hyperlink w:anchor="_Toc366962999" w:history="1">
             <w:r>
               <w:rPr>
                 <w:rStyle w:val="Hyperlink"/>
@@ -2429,7 +2480,7 @@
                 <w:noProof/>
                 <w:webHidden/>
               </w:rPr>
-              <w:instrText xml:space="preserve"> PAGEREF _Toc366961592 \h </w:instrText>
+              <w:instrText xml:space="preserve"> PAGEREF _Toc366962999 \h </w:instrText>
             </w:r>
             <w:r>
               <w:rPr>
@@ -2473,7 +2524,7 @@
               <w:lang w:eastAsia="de-DE"/>
             </w:rPr>
           </w:pPr>
-          <w:hyperlink w:anchor="_Toc366961593" w:history="1">
+          <w:hyperlink w:anchor="_Toc366963000" w:history="1">
             <w:r>
               <w:rPr>
                 <w:rStyle w:val="Hyperlink"/>
@@ -2501,7 +2552,7 @@
                 <w:noProof/>
                 <w:webHidden/>
               </w:rPr>
-              <w:instrText xml:space="preserve"> PAGEREF _Toc366961593 \h </w:instrText>
+              <w:instrText xml:space="preserve"> PAGEREF _Toc366963000 \h </w:instrText>
             </w:r>
             <w:r>
               <w:rPr>
@@ -2545,7 +2596,7 @@
               <w:lang w:eastAsia="de-DE"/>
             </w:rPr>
           </w:pPr>
-          <w:hyperlink w:anchor="_Toc366961594" w:history="1">
+          <w:hyperlink w:anchor="_Toc366963001" w:history="1">
             <w:r>
               <w:rPr>
                 <w:rStyle w:val="Hyperlink"/>
@@ -2573,7 +2624,7 @@
                 <w:noProof/>
                 <w:webHidden/>
               </w:rPr>
-              <w:instrText xml:space="preserve"> PAGEREF _Toc366961594 \h </w:instrText>
+              <w:instrText xml:space="preserve"> PAGEREF _Toc366963001 \h </w:instrText>
             </w:r>
             <w:r>
               <w:rPr>
@@ -2617,7 +2668,7 @@
               <w:lang w:eastAsia="de-DE"/>
             </w:rPr>
           </w:pPr>
-          <w:hyperlink w:anchor="_Toc366961595" w:history="1">
+          <w:hyperlink w:anchor="_Toc366963002" w:history="1">
             <w:r>
               <w:rPr>
                 <w:rStyle w:val="Hyperlink"/>
@@ -2644,7 +2695,7 @@
                 <w:noProof/>
                 <w:webHidden/>
               </w:rPr>
-              <w:instrText xml:space="preserve"> PAGEREF _Toc366961595 \h </w:instrText>
+              <w:instrText xml:space="preserve"> PAGEREF _Toc366963002 \h </w:instrText>
             </w:r>
             <w:r>
               <w:rPr>
@@ -2688,7 +2739,7 @@
               <w:lang w:eastAsia="de-DE"/>
             </w:rPr>
           </w:pPr>
-          <w:hyperlink w:anchor="_Toc366961596" w:history="1">
+          <w:hyperlink w:anchor="_Toc366963003" w:history="1">
             <w:r>
               <w:rPr>
                 <w:rStyle w:val="Hyperlink"/>
@@ -2716,7 +2767,7 @@
                 <w:noProof/>
                 <w:webHidden/>
               </w:rPr>
-              <w:instrText xml:space="preserve"> PAGEREF _Toc366961596 \h </w:instrText>
+              <w:instrText xml:space="preserve"> PAGEREF _Toc366963003 \h </w:instrText>
             </w:r>
             <w:r>
               <w:rPr>
@@ -2760,7 +2811,7 @@
               <w:lang w:eastAsia="de-DE"/>
             </w:rPr>
           </w:pPr>
-          <w:hyperlink w:anchor="_Toc366961597" w:history="1">
+          <w:hyperlink w:anchor="_Toc366963004" w:history="1">
             <w:r>
               <w:rPr>
                 <w:rStyle w:val="Hyperlink"/>
@@ -2788,7 +2839,7 @@
                 <w:noProof/>
                 <w:webHidden/>
               </w:rPr>
-              <w:instrText xml:space="preserve"> PAGEREF _Toc366961597 \h </w:instrText>
+              <w:instrText xml:space="preserve"> PAGEREF _Toc366963004 \h </w:instrText>
             </w:r>
             <w:r>
               <w:rPr>
@@ -2808,7 +2859,7 @@
                 <w:noProof/>
                 <w:webHidden/>
               </w:rPr>
-              <w:t>20</w:t>
+              <w:t>21</w:t>
             </w:r>
             <w:r>
               <w:rPr>
@@ -2832,7 +2883,7 @@
               <w:lang w:eastAsia="de-DE"/>
             </w:rPr>
           </w:pPr>
-          <w:hyperlink w:anchor="_Toc366961598" w:history="1">
+          <w:hyperlink w:anchor="_Toc366963005" w:history="1">
             <w:r>
               <w:rPr>
                 <w:rStyle w:val="Hyperlink"/>
@@ -2860,7 +2911,7 @@
                 <w:noProof/>
                 <w:webHidden/>
               </w:rPr>
-              <w:instrText xml:space="preserve"> PAGEREF _Toc366961598 \h </w:instrText>
+              <w:instrText xml:space="preserve"> PAGEREF _Toc366963005 \h </w:instrText>
             </w:r>
             <w:r>
               <w:rPr>
@@ -2880,7 +2931,7 @@
                 <w:noProof/>
                 <w:webHidden/>
               </w:rPr>
-              <w:t>20</w:t>
+              <w:t>21</w:t>
             </w:r>
             <w:r>
               <w:rPr>
@@ -2904,7 +2955,7 @@
               <w:lang w:eastAsia="de-DE"/>
             </w:rPr>
           </w:pPr>
-          <w:hyperlink w:anchor="_Toc366961599" w:history="1">
+          <w:hyperlink w:anchor="_Toc366963006" w:history="1">
             <w:r>
               <w:rPr>
                 <w:rStyle w:val="Hyperlink"/>
@@ -2932,7 +2983,7 @@
                 <w:noProof/>
                 <w:webHidden/>
               </w:rPr>
-              <w:instrText xml:space="preserve"> PAGEREF _Toc366961599 \h </w:instrText>
+              <w:instrText xml:space="preserve"> PAGEREF _Toc366963006 \h </w:instrText>
             </w:r>
             <w:r>
               <w:rPr>
@@ -2986,7 +3037,7 @@
           <w:rFonts w:eastAsiaTheme="minorHAnsi"/>
         </w:rPr>
       </w:pPr>
-      <w:bookmarkStart w:id="2" w:name="_Toc366961565"/>
+      <w:bookmarkStart w:id="2" w:name="_Toc366962972"/>
       <w:r>
         <w:rPr>
           <w:rFonts w:eastAsiaTheme="minorHAnsi"/>
@@ -3000,7 +3051,7 @@
       <w:pPr>
         <w:pStyle w:val="berschrift2"/>
       </w:pPr>
-      <w:bookmarkStart w:id="3" w:name="_Toc366961566"/>
+      <w:bookmarkStart w:id="3" w:name="_Toc366962973"/>
       <w:r>
         <w:t>Teammitglieder</w:t>
       </w:r>
@@ -3021,7 +3072,25 @@
           <w:szCs w:val="24"/>
           <w:lang w:eastAsia="de-DE"/>
         </w:rPr>
-        <w:t>Anne-Lena Simon (Team lead)</w:t>
+        <w:t xml:space="preserve">Anne-Lena Simon (Team </w:t>
+      </w:r>
+      <w:proofErr w:type="spellStart"/>
+      <w:r>
+        <w:rPr>
+          <w:rFonts w:eastAsia="Times New Roman" w:cs="Times New Roman"/>
+          <w:szCs w:val="24"/>
+          <w:lang w:eastAsia="de-DE"/>
+        </w:rPr>
+        <w:t>lead</w:t>
+      </w:r>
+      <w:proofErr w:type="spellEnd"/>
+      <w:r>
+        <w:rPr>
+          <w:rFonts w:eastAsia="Times New Roman" w:cs="Times New Roman"/>
+          <w:szCs w:val="24"/>
+          <w:lang w:eastAsia="de-DE"/>
+        </w:rPr>
+        <w:t>)</w:t>
       </w:r>
       <w:r>
         <w:rPr>
@@ -3030,8 +3099,18 @@
           <w:lang w:eastAsia="de-DE"/>
         </w:rPr>
         <w:br/>
-        <w:t>Svenja Handreck</w:t>
-      </w:r>
+        <w:t xml:space="preserve">Svenja </w:t>
+      </w:r>
+      <w:proofErr w:type="spellStart"/>
+      <w:r>
+        <w:rPr>
+          <w:rFonts w:eastAsia="Times New Roman" w:cs="Times New Roman"/>
+          <w:szCs w:val="24"/>
+          <w:lang w:eastAsia="de-DE"/>
+        </w:rPr>
+        <w:t>Handreck</w:t>
+      </w:r>
+      <w:proofErr w:type="spellEnd"/>
       <w:r>
         <w:rPr>
           <w:rFonts w:eastAsia="Times New Roman" w:cs="Times New Roman"/>
@@ -3055,7 +3134,7 @@
       <w:pPr>
         <w:pStyle w:val="berschrift2"/>
       </w:pPr>
-      <w:bookmarkStart w:id="4" w:name="_Toc366961567"/>
+      <w:bookmarkStart w:id="4" w:name="_Toc366962974"/>
       <w:r>
         <w:t>Titel des Spiels (Arbeitstitel)</w:t>
       </w:r>
@@ -3076,14 +3155,32 @@
           <w:szCs w:val="24"/>
           <w:lang w:eastAsia="de-DE"/>
         </w:rPr>
-        <w:t>Save the Sweets</w:t>
+        <w:t xml:space="preserve">Save </w:t>
+      </w:r>
+      <w:proofErr w:type="spellStart"/>
+      <w:r>
+        <w:rPr>
+          <w:rFonts w:eastAsia="Times New Roman" w:cs="Times New Roman"/>
+          <w:szCs w:val="24"/>
+          <w:lang w:eastAsia="de-DE"/>
+        </w:rPr>
+        <w:t>the</w:t>
+      </w:r>
+      <w:proofErr w:type="spellEnd"/>
+      <w:r>
+        <w:rPr>
+          <w:rFonts w:eastAsia="Times New Roman" w:cs="Times New Roman"/>
+          <w:szCs w:val="24"/>
+          <w:lang w:eastAsia="de-DE"/>
+        </w:rPr>
+        <w:t xml:space="preserve"> Sweets</w:t>
       </w:r>
     </w:p>
     <w:p>
       <w:pPr>
         <w:pStyle w:val="berschrift2"/>
       </w:pPr>
-      <w:bookmarkStart w:id="5" w:name="_Toc366961568"/>
+      <w:bookmarkStart w:id="5" w:name="_Toc366962975"/>
       <w:r>
         <w:t>Kurze Beschreibung (3-4 Sätze)</w:t>
       </w:r>
@@ -3104,7 +3201,25 @@
           <w:szCs w:val="24"/>
           <w:lang w:eastAsia="de-DE"/>
         </w:rPr>
-        <w:t>Der Spieler begibt sich auf eine Reise um seine Welt zu retten. Dabei muss er mehrere Aufgaben meistern. Auf seiner Reise begegnet er einem Bewohner Candylands, dem er hilft und der sich im daraufhin anschließt.</w:t>
+        <w:t xml:space="preserve">Der Spieler begibt sich auf eine Reise um seine Welt zu retten. Dabei muss er mehrere Aufgaben meistern. Auf seiner Reise begegnet er einem Bewohner </w:t>
+      </w:r>
+      <w:proofErr w:type="spellStart"/>
+      <w:r>
+        <w:rPr>
+          <w:rFonts w:eastAsia="Times New Roman" w:cs="Times New Roman"/>
+          <w:szCs w:val="24"/>
+          <w:lang w:eastAsia="de-DE"/>
+        </w:rPr>
+        <w:t>Candylands</w:t>
+      </w:r>
+      <w:proofErr w:type="spellEnd"/>
+      <w:r>
+        <w:rPr>
+          <w:rFonts w:eastAsia="Times New Roman" w:cs="Times New Roman"/>
+          <w:szCs w:val="24"/>
+          <w:lang w:eastAsia="de-DE"/>
+        </w:rPr>
+        <w:t>, dem er hilft und der sich im daraufhin anschließt.</w:t>
       </w:r>
       <w:r>
         <w:rPr>
@@ -3120,7 +3235,7 @@
       <w:pPr>
         <w:pStyle w:val="berschrift2"/>
       </w:pPr>
-      <w:bookmarkStart w:id="6" w:name="_Toc366961569"/>
+      <w:bookmarkStart w:id="6" w:name="_Toc366962976"/>
       <w:r>
         <w:t>Genre</w:t>
       </w:r>
@@ -3148,7 +3263,7 @@
       <w:pPr>
         <w:pStyle w:val="berschrift2"/>
       </w:pPr>
-      <w:bookmarkStart w:id="7" w:name="_Toc366961570"/>
+      <w:bookmarkStart w:id="7" w:name="_Toc366962977"/>
       <w:r>
         <w:t>Erfolgskriterien</w:t>
       </w:r>
@@ -3400,7 +3515,7 @@
       <w:pPr>
         <w:pStyle w:val="berschrift1"/>
       </w:pPr>
-      <w:bookmarkStart w:id="8" w:name="_Toc366961571"/>
+      <w:bookmarkStart w:id="8" w:name="_Toc366962978"/>
       <w:r>
         <w:lastRenderedPageBreak/>
         <w:t>Game Play</w:t>
@@ -3411,11 +3526,16 @@
       <w:pPr>
         <w:pStyle w:val="berschrift2"/>
       </w:pPr>
-      <w:bookmarkStart w:id="9" w:name="_Toc366961572"/>
-      <w:r>
-        <w:t>Core Mechanics</w:t>
+      <w:bookmarkStart w:id="9" w:name="_Toc366962979"/>
+      <w:r>
+        <w:t xml:space="preserve">Core </w:t>
+      </w:r>
+      <w:proofErr w:type="spellStart"/>
+      <w:r>
+        <w:t>Mechanics</w:t>
       </w:r>
       <w:bookmarkEnd w:id="9"/>
+      <w:proofErr w:type="spellEnd"/>
     </w:p>
     <w:p>
       <w:pPr>
@@ -3541,7 +3661,7 @@
       <w:pPr>
         <w:pStyle w:val="berschrift2"/>
       </w:pPr>
-      <w:bookmarkStart w:id="10" w:name="_Toc366961573"/>
+      <w:bookmarkStart w:id="10" w:name="_Toc366962980"/>
       <w:r>
         <w:t>Meta-Game</w:t>
       </w:r>
@@ -3717,7 +3837,7 @@
       <w:pPr>
         <w:pStyle w:val="berschrift2"/>
       </w:pPr>
-      <w:bookmarkStart w:id="11" w:name="_Toc366961574"/>
+      <w:bookmarkStart w:id="11" w:name="_Toc366962981"/>
       <w:r>
         <w:t>Scenario / Setting</w:t>
       </w:r>
@@ -3846,14 +3966,34 @@
           <w:lang w:eastAsia="de-DE"/>
         </w:rPr>
       </w:pPr>
-      <w:r>
-        <w:rPr>
-          <w:rFonts w:eastAsia="Times New Roman" w:cs="Times New Roman"/>
-          <w:szCs w:val="24"/>
-          <w:lang w:eastAsia="de-DE"/>
-        </w:rPr>
-        <w:t>Toon Shader</w:t>
-      </w:r>
+      <w:proofErr w:type="spellStart"/>
+      <w:r>
+        <w:rPr>
+          <w:rFonts w:eastAsia="Times New Roman" w:cs="Times New Roman"/>
+          <w:szCs w:val="24"/>
+          <w:lang w:eastAsia="de-DE"/>
+        </w:rPr>
+        <w:t>Toon</w:t>
+      </w:r>
+      <w:proofErr w:type="spellEnd"/>
+      <w:r>
+        <w:rPr>
+          <w:rFonts w:eastAsia="Times New Roman" w:cs="Times New Roman"/>
+          <w:szCs w:val="24"/>
+          <w:lang w:eastAsia="de-DE"/>
+        </w:rPr>
+        <w:t xml:space="preserve"> </w:t>
+      </w:r>
+      <w:proofErr w:type="spellStart"/>
+      <w:r>
+        <w:rPr>
+          <w:rFonts w:eastAsia="Times New Roman" w:cs="Times New Roman"/>
+          <w:szCs w:val="24"/>
+          <w:lang w:eastAsia="de-DE"/>
+        </w:rPr>
+        <w:t>Shader</w:t>
+      </w:r>
+      <w:proofErr w:type="spellEnd"/>
     </w:p>
     <w:p>
       <w:pPr>
@@ -3876,7 +4016,7 @@
       <w:pPr>
         <w:pStyle w:val="berschrift2"/>
       </w:pPr>
-      <w:bookmarkStart w:id="12" w:name="_Toc366961575"/>
+      <w:bookmarkStart w:id="12" w:name="_Toc366962982"/>
       <w:r>
         <w:lastRenderedPageBreak/>
         <w:t>S</w:t>
@@ -3952,7 +4092,7 @@
       <w:pPr>
         <w:pStyle w:val="berschrift2"/>
       </w:pPr>
-      <w:bookmarkStart w:id="13" w:name="_Toc366961576"/>
+      <w:bookmarkStart w:id="13" w:name="_Toc366962983"/>
       <w:r>
         <w:lastRenderedPageBreak/>
         <w:t>Die Spielwelt</w:t>
@@ -3981,11 +4121,13 @@
       <w:pPr>
         <w:pStyle w:val="berschrift3"/>
       </w:pPr>
-      <w:bookmarkStart w:id="14" w:name="_Toc366961577"/>
+      <w:bookmarkStart w:id="14" w:name="_Toc366962984"/>
+      <w:proofErr w:type="spellStart"/>
       <w:r>
         <w:t>Look&amp;Feel</w:t>
       </w:r>
       <w:bookmarkEnd w:id="14"/>
+      <w:proofErr w:type="spellEnd"/>
     </w:p>
     <w:p>
       <w:pPr>
@@ -4044,7 +4186,7 @@
       <w:pPr>
         <w:pStyle w:val="berschrift3"/>
       </w:pPr>
-      <w:bookmarkStart w:id="15" w:name="_Toc366961578"/>
+      <w:bookmarkStart w:id="15" w:name="_Toc366962985"/>
       <w:r>
         <w:t>Leveltypen</w:t>
       </w:r>
@@ -4994,7 +5136,25 @@
           <w:szCs w:val="24"/>
           <w:lang w:eastAsia="de-DE"/>
         </w:rPr>
-        <w:t>Durch Neigen zur Seite (Balancebord) bzw. Bewegen des Analogsticks (Gamepad)</w:t>
+        <w:t xml:space="preserve">Durch Neigen zur Seite (Balancebord) bzw. Bewegen des </w:t>
+      </w:r>
+      <w:proofErr w:type="spellStart"/>
+      <w:r>
+        <w:rPr>
+          <w:rFonts w:eastAsia="Times New Roman" w:cs="Times New Roman"/>
+          <w:szCs w:val="24"/>
+          <w:lang w:eastAsia="de-DE"/>
+        </w:rPr>
+        <w:t>Analogsticks</w:t>
+      </w:r>
+      <w:proofErr w:type="spellEnd"/>
+      <w:r>
+        <w:rPr>
+          <w:rFonts w:eastAsia="Times New Roman" w:cs="Times New Roman"/>
+          <w:szCs w:val="24"/>
+          <w:lang w:eastAsia="de-DE"/>
+        </w:rPr>
+        <w:t xml:space="preserve"> (Gamepad)</w:t>
       </w:r>
       <w:r>
         <w:rPr>
@@ -5129,13 +5289,17 @@
         <w:rPr>
           <w:rFonts w:eastAsia="Times New Roman" w:cs="Times New Roman"/>
           <w:szCs w:val="24"/>
-          <w:lang w:eastAsia="de-DE"/>
-        </w:rPr>
-      </w:pPr>
-      <w:r>
-        <w:rPr>
-          <w:rFonts w:eastAsia="Times New Roman" w:cs="Times New Roman"/>
-          <w:szCs w:val="24"/>
+          <w:highlight w:val="magenta"/>
+          <w:lang w:eastAsia="de-DE"/>
+        </w:rPr>
+      </w:pPr>
+      <w:bookmarkStart w:id="20" w:name="_GoBack"/>
+      <w:bookmarkEnd w:id="20"/>
+      <w:r>
+        <w:rPr>
+          <w:rFonts w:eastAsia="Times New Roman" w:cs="Times New Roman"/>
+          <w:szCs w:val="24"/>
+          <w:highlight w:val="magenta"/>
           <w:lang w:eastAsia="de-DE"/>
         </w:rPr>
         <w:t>Man hat die Lakritze bis zu ihrer teuflischen Maschine verfolgt und versucht nun diese zu zerstören und eingefangene Feen zu befreien, bevor alles von Lakritze überschwemmt wird.</w:t>
@@ -5164,7 +5328,43 @@
           <w:szCs w:val="24"/>
           <w:lang w:eastAsia="de-DE"/>
         </w:rPr>
-        <w:t>Die Level sind durch "Korridore" miteinander verbunden. Optisch gibt es keine Grenzen zwischen den verschiedenen Leveln und den Korridoren. Auf den Korridoren können die Händler-NPCs angetroffen werden. Außerdem spielen sich hier story-relevante Ereignisse ab.</w:t>
+        <w:t xml:space="preserve">Die </w:t>
+      </w:r>
+      <w:proofErr w:type="gramStart"/>
+      <w:r>
+        <w:rPr>
+          <w:rFonts w:eastAsia="Times New Roman" w:cs="Times New Roman"/>
+          <w:szCs w:val="24"/>
+          <w:lang w:eastAsia="de-DE"/>
+        </w:rPr>
+        <w:t>Level</w:t>
+      </w:r>
+      <w:proofErr w:type="gramEnd"/>
+      <w:r>
+        <w:rPr>
+          <w:rFonts w:eastAsia="Times New Roman" w:cs="Times New Roman"/>
+          <w:szCs w:val="24"/>
+          <w:lang w:eastAsia="de-DE"/>
+        </w:rPr>
+        <w:t xml:space="preserve"> sind durch "Korridore" miteinander verbunden. Optisch gibt es keine Grenzen zwischen den verschiedenen Leveln und den Korridoren. Auf den Korridoren können die Händler-NPCs angetroffen werden. Außerdem spielen sich hier </w:t>
+      </w:r>
+      <w:proofErr w:type="spellStart"/>
+      <w:r>
+        <w:rPr>
+          <w:rFonts w:eastAsia="Times New Roman" w:cs="Times New Roman"/>
+          <w:szCs w:val="24"/>
+          <w:lang w:eastAsia="de-DE"/>
+        </w:rPr>
+        <w:t>story</w:t>
+      </w:r>
+      <w:proofErr w:type="spellEnd"/>
+      <w:r>
+        <w:rPr>
+          <w:rFonts w:eastAsia="Times New Roman" w:cs="Times New Roman"/>
+          <w:szCs w:val="24"/>
+          <w:lang w:eastAsia="de-DE"/>
+        </w:rPr>
+        <w:t>-relevante Ereignisse ab.</w:t>
       </w:r>
     </w:p>
     <w:p>
@@ -5471,9 +5671,11 @@
                                   </w14:textFill>
                                 </w:rPr>
                               </w:pPr>
+                              <w:proofErr w:type="spellStart"/>
                               <w:r>
                                 <w:t>Tutorial</w:t>
                               </w:r>
+                              <w:proofErr w:type="spellEnd"/>
                             </w:p>
                           </w:txbxContent>
                         </wps:txbx>
@@ -5513,8 +5715,13 @@
                           <w:txbxContent>
                             <w:p>
                               <w:r>
-                                <w:t>+ Guide, Steuerung, Reset</w:t>
+                                <w:t xml:space="preserve">+ Guide, Steuerung, </w:t>
                               </w:r>
+                              <w:proofErr w:type="spellStart"/>
+                              <w:r>
+                                <w:t>Reset</w:t>
+                              </w:r>
+                              <w:proofErr w:type="spellEnd"/>
                               <w:r>
                                 <w:t>, Schokolinsen</w:t>
                               </w:r>
@@ -5700,6 +5907,10 @@
         </w:rPr>
       </w:pPr>
       <w:r>
+        <w:rPr>
+          <w:noProof/>
+          <w:lang w:eastAsia="de-DE"/>
+        </w:rPr>
         <mc:AlternateContent>
           <mc:Choice Requires="wps">
             <w:drawing>
@@ -5755,9 +5966,11 @@
                             <w:r>
                               <w:t xml:space="preserve">Area </w:t>
                             </w:r>
+                            <w:proofErr w:type="gramStart"/>
                             <w:r>
                               <w:t>rutsch</w:t>
                             </w:r>
+                            <w:proofErr w:type="gramEnd"/>
                           </w:p>
                         </w:txbxContent>
                       </wps:txbx>
@@ -5803,6 +6016,10 @@
         </mc:AlternateContent>
       </w:r>
       <w:r>
+        <w:rPr>
+          <w:noProof/>
+          <w:lang w:eastAsia="de-DE"/>
+        </w:rPr>
         <mc:AlternateContent>
           <mc:Choice Requires="wps">
             <w:drawing>
@@ -5899,6 +6116,10 @@
         </mc:AlternateContent>
       </w:r>
       <w:r>
+        <w:rPr>
+          <w:noProof/>
+          <w:lang w:eastAsia="de-DE"/>
+        </w:rPr>
         <mc:AlternateContent>
           <mc:Choice Requires="wps">
             <w:drawing>
@@ -6120,12 +6341,11 @@
                             <w:pPr>
                               <w:jc w:val="center"/>
                             </w:pPr>
+                            <w:proofErr w:type="spellStart"/>
                             <w:r>
-                              <w:t>k</w:t>
+                              <w:t>korridor</w:t>
                             </w:r>
-                            <w:r>
-                              <w:t>orridor</w:t>
-                            </w:r>
+                            <w:proofErr w:type="spellEnd"/>
                           </w:p>
                         </w:txbxContent>
                       </wps:txbx>
@@ -7130,10 +7350,7 @@
                               </w:tabs>
                             </w:pPr>
                             <w:r>
-                              <w:t xml:space="preserve">Area </w:t>
-                            </w:r>
-                            <w:r>
-                              <w:t>5</w:t>
+                              <w:t>Area 5</w:t>
                             </w:r>
                           </w:p>
                         </w:txbxContent>
@@ -7181,6 +7398,7 @@
       </w:r>
       <w:r>
         <w:rPr>
+          <w:noProof/>
           <w:lang w:eastAsia="de-DE"/>
         </w:rPr>
         <mc:AlternateContent>
@@ -7256,6 +7474,7 @@
       </w:r>
       <w:r>
         <w:rPr>
+          <w:noProof/>
           <w:lang w:eastAsia="de-DE"/>
         </w:rPr>
         <mc:AlternateContent>
@@ -7458,10 +7677,7 @@
                           <w:txbxContent>
                             <w:p>
                               <w:r>
-                                <w:t xml:space="preserve">+ </w:t>
-                              </w:r>
-                              <w:r>
-                                <w:t>bewegliche Hindernisse</w:t>
+                                <w:t>+ bewegliche Hindernisse</w:t>
                               </w:r>
                             </w:p>
                           </w:txbxContent>
@@ -7517,6 +7733,7 @@
       </w:r>
       <w:r>
         <w:rPr>
+          <w:noProof/>
           <w:lang w:eastAsia="de-DE"/>
         </w:rPr>
         <mc:AlternateContent>
@@ -7608,6 +7825,7 @@
       </w:r>
       <w:r>
         <w:rPr>
+          <w:noProof/>
           <w:lang w:eastAsia="de-DE"/>
         </w:rPr>
         <mc:AlternateContent>
@@ -7759,8 +7977,13 @@
                               </w:tabs>
                             </w:pPr>
                             <w:r>
-                              <w:t>Area schieb</w:t>
+                              <w:t xml:space="preserve">Area </w:t>
                             </w:r>
+                            <w:proofErr w:type="gramStart"/>
+                            <w:r>
+                              <w:t>schieb</w:t>
+                            </w:r>
+                            <w:proofErr w:type="gramEnd"/>
                           </w:p>
                         </w:txbxContent>
                       </wps:txbx>
@@ -8554,6 +8777,7 @@
       <w:r>
         <w:rPr>
           <w:noProof/>
+          <w:lang w:eastAsia="de-DE"/>
         </w:rPr>
         <w:lastRenderedPageBreak/>
         <mc:AlternateContent>
@@ -8642,6 +8866,10 @@
         </mc:AlternateContent>
       </w:r>
       <w:r>
+        <w:rPr>
+          <w:noProof/>
+          <w:lang w:eastAsia="de-DE"/>
+        </w:rPr>
         <mc:AlternateContent>
           <mc:Choice Requires="wps">
             <w:drawing>
@@ -8695,10 +8923,7 @@
                               </w:tabs>
                             </w:pPr>
                             <w:r>
-                              <w:t xml:space="preserve">Area </w:t>
-                            </w:r>
-                            <w:r>
-                              <w:t>255</w:t>
+                              <w:t>Area 255</w:t>
                             </w:r>
                           </w:p>
                         </w:txbxContent>
@@ -8745,6 +8970,10 @@
         </mc:AlternateContent>
       </w:r>
       <w:r>
+        <w:rPr>
+          <w:noProof/>
+          <w:lang w:eastAsia="de-DE"/>
+        </w:rPr>
         <mc:AlternateContent>
           <mc:Choice Requires="wps">
             <w:drawing>
@@ -8817,6 +9046,10 @@
         </mc:AlternateContent>
       </w:r>
       <w:r>
+        <w:rPr>
+          <w:noProof/>
+          <w:lang w:eastAsia="de-DE"/>
+        </w:rPr>
         <mc:AlternateContent>
           <mc:Choice Requires="wps">
             <w:drawing>
@@ -8889,6 +9122,10 @@
         </mc:AlternateContent>
       </w:r>
       <w:r>
+        <w:rPr>
+          <w:noProof/>
+          <w:lang w:eastAsia="de-DE"/>
+        </w:rPr>
         <mc:AlternateContent>
           <mc:Choice Requires="wps">
             <w:drawing>
@@ -8961,6 +9198,10 @@
         </mc:AlternateContent>
       </w:r>
       <w:r>
+        <w:rPr>
+          <w:noProof/>
+          <w:lang w:eastAsia="de-DE"/>
+        </w:rPr>
         <mc:AlternateContent>
           <mc:Choice Requires="wps">
             <w:drawing>
@@ -9033,6 +9274,10 @@
         </mc:AlternateContent>
       </w:r>
       <w:r>
+        <w:rPr>
+          <w:noProof/>
+          <w:lang w:eastAsia="de-DE"/>
+        </w:rPr>
         <mc:AlternateContent>
           <mc:Choice Requires="wps">
             <w:drawing>
@@ -9123,6 +9368,10 @@
         </mc:AlternateContent>
       </w:r>
       <w:r>
+        <w:rPr>
+          <w:noProof/>
+          <w:lang w:eastAsia="de-DE"/>
+        </w:rPr>
         <mc:AlternateContent>
           <mc:Choice Requires="wps">
             <w:drawing>
@@ -9213,6 +9462,10 @@
         </mc:AlternateContent>
       </w:r>
       <w:r>
+        <w:rPr>
+          <w:noProof/>
+          <w:lang w:eastAsia="de-DE"/>
+        </w:rPr>
         <mc:AlternateContent>
           <mc:Choice Requires="wps">
             <w:drawing>
@@ -9303,6 +9556,10 @@
         </mc:AlternateContent>
       </w:r>
       <w:r>
+        <w:rPr>
+          <w:noProof/>
+          <w:lang w:eastAsia="de-DE"/>
+        </w:rPr>
         <mc:AlternateContent>
           <mc:Choice Requires="wps">
             <w:drawing>
@@ -9399,6 +9656,10 @@
         </mc:AlternateContent>
       </w:r>
       <w:r>
+        <w:rPr>
+          <w:noProof/>
+          <w:lang w:eastAsia="de-DE"/>
+        </w:rPr>
         <mc:AlternateContent>
           <mc:Choice Requires="wps">
             <w:drawing>
@@ -9454,9 +9715,11 @@
                             <w:r>
                               <w:t xml:space="preserve">Area </w:t>
                             </w:r>
+                            <w:proofErr w:type="spellStart"/>
                             <w:r>
                               <w:t>chase</w:t>
                             </w:r>
+                            <w:proofErr w:type="spellEnd"/>
                           </w:p>
                         </w:txbxContent>
                       </wps:txbx>
@@ -9502,6 +9765,10 @@
         </mc:AlternateContent>
       </w:r>
       <w:r>
+        <w:rPr>
+          <w:noProof/>
+          <w:lang w:eastAsia="de-DE"/>
+        </w:rPr>
         <mc:AlternateContent>
           <mc:Choice Requires="wps">
             <w:drawing>
@@ -9588,6 +9855,10 @@
         </mc:AlternateContent>
       </w:r>
       <w:r>
+        <w:rPr>
+          <w:noProof/>
+          <w:lang w:eastAsia="de-DE"/>
+        </w:rPr>
         <mc:AlternateContent>
           <mc:Choice Requires="wps">
             <w:drawing>
@@ -9691,19 +9962,19 @@
       <w:pPr>
         <w:pStyle w:val="berschrift2"/>
       </w:pPr>
-      <w:bookmarkStart w:id="20" w:name="_Toc366961579"/>
+      <w:bookmarkStart w:id="21" w:name="_Toc366962986"/>
       <w:r>
         <w:lastRenderedPageBreak/>
         <w:t>Die Charaktere</w:t>
       </w:r>
-      <w:bookmarkEnd w:id="20"/>
+      <w:bookmarkEnd w:id="21"/>
     </w:p>
     <w:p>
       <w:pPr>
         <w:pStyle w:val="berschrift4"/>
       </w:pPr>
-      <w:bookmarkStart w:id="21" w:name="_Protagonist"/>
-      <w:bookmarkEnd w:id="21"/>
+      <w:bookmarkStart w:id="22" w:name="_Protagonist"/>
+      <w:bookmarkEnd w:id="22"/>
       <w:r>
         <w:t>Protagonist</w:t>
       </w:r>
@@ -9813,8 +10084,8 @@
       <w:pPr>
         <w:pStyle w:val="berschrift4"/>
       </w:pPr>
-      <w:bookmarkStart w:id="22" w:name="_Begleiter_(spielbar)"/>
-      <w:bookmarkEnd w:id="22"/>
+      <w:bookmarkStart w:id="23" w:name="_Begleiter_(spielbar)"/>
+      <w:bookmarkEnd w:id="23"/>
       <w:r>
         <w:t>Begleiter (spielbar)</w:t>
       </w:r>
@@ -10098,8 +10369,8 @@
       <w:pPr>
         <w:pStyle w:val="berschrift4"/>
       </w:pPr>
-      <w:bookmarkStart w:id="23" w:name="_Antagonist"/>
-      <w:bookmarkEnd w:id="23"/>
+      <w:bookmarkStart w:id="24" w:name="_Antagonist"/>
+      <w:bookmarkEnd w:id="24"/>
       <w:r>
         <w:t>Antagonist</w:t>
       </w:r>
@@ -10212,12 +10483,12 @@
       <w:pPr>
         <w:pStyle w:val="berschrift2"/>
       </w:pPr>
-      <w:bookmarkStart w:id="24" w:name="_Toc366961580"/>
+      <w:bookmarkStart w:id="25" w:name="_Toc366962987"/>
       <w:r>
         <w:lastRenderedPageBreak/>
         <w:t>Die Story</w:t>
       </w:r>
-      <w:bookmarkEnd w:id="24"/>
+      <w:bookmarkEnd w:id="25"/>
     </w:p>
     <w:p>
       <w:pPr>
@@ -10242,7 +10513,25 @@
           <w:szCs w:val="24"/>
           <w:lang w:eastAsia="de-DE"/>
         </w:rPr>
-        <w:t xml:space="preserve"> ist eine Welt aus Süßigkeiten, die alle von der großen Candymaschine hergestellt wurden und nun die Welt bevölkern.</w:t>
+        <w:t xml:space="preserve"> ist eine Welt aus Süßigkeiten, die alle von der großen </w:t>
+      </w:r>
+      <w:proofErr w:type="spellStart"/>
+      <w:r>
+        <w:rPr>
+          <w:rFonts w:eastAsia="Times New Roman" w:cs="Times New Roman"/>
+          <w:szCs w:val="24"/>
+          <w:lang w:eastAsia="de-DE"/>
+        </w:rPr>
+        <w:t>Candymaschine</w:t>
+      </w:r>
+      <w:proofErr w:type="spellEnd"/>
+      <w:r>
+        <w:rPr>
+          <w:rFonts w:eastAsia="Times New Roman" w:cs="Times New Roman"/>
+          <w:szCs w:val="24"/>
+          <w:lang w:eastAsia="de-DE"/>
+        </w:rPr>
+        <w:t xml:space="preserve"> hergestellt wurden und nun die Welt bevölkern.</w:t>
       </w:r>
       <w:r>
         <w:rPr>
@@ -10293,7 +10582,25 @@
           <w:szCs w:val="24"/>
           <w:lang w:eastAsia="de-DE"/>
         </w:rPr>
-        <w:t>. Dieser plant ganz Candyland in ein Lakritzland zu verwandeln.</w:t>
+        <w:t xml:space="preserve">. Dieser plant ganz Candyland in ein </w:t>
+      </w:r>
+      <w:proofErr w:type="spellStart"/>
+      <w:r>
+        <w:rPr>
+          <w:rFonts w:eastAsia="Times New Roman" w:cs="Times New Roman"/>
+          <w:szCs w:val="24"/>
+          <w:lang w:eastAsia="de-DE"/>
+        </w:rPr>
+        <w:t>Lakritzland</w:t>
+      </w:r>
+      <w:proofErr w:type="spellEnd"/>
+      <w:r>
+        <w:rPr>
+          <w:rFonts w:eastAsia="Times New Roman" w:cs="Times New Roman"/>
+          <w:szCs w:val="24"/>
+          <w:lang w:eastAsia="de-DE"/>
+        </w:rPr>
+        <w:t xml:space="preserve"> zu verwandeln.</w:t>
       </w:r>
       <w:r>
         <w:rPr>
@@ -10360,7 +10667,25 @@
           <w:szCs w:val="24"/>
           <w:lang w:eastAsia="de-DE"/>
         </w:rPr>
-        <w:t xml:space="preserve"> die Candymaschine, so</w:t>
+        <w:t xml:space="preserve"> die </w:t>
+      </w:r>
+      <w:proofErr w:type="spellStart"/>
+      <w:r>
+        <w:rPr>
+          <w:rFonts w:eastAsia="Times New Roman" w:cs="Times New Roman"/>
+          <w:szCs w:val="24"/>
+          <w:lang w:eastAsia="de-DE"/>
+        </w:rPr>
+        <w:t>Candymaschine</w:t>
+      </w:r>
+      <w:proofErr w:type="spellEnd"/>
+      <w:r>
+        <w:rPr>
+          <w:rFonts w:eastAsia="Times New Roman" w:cs="Times New Roman"/>
+          <w:szCs w:val="24"/>
+          <w:lang w:eastAsia="de-DE"/>
+        </w:rPr>
+        <w:t>, so</w:t>
       </w:r>
       <w:r>
         <w:rPr>
@@ -10603,7 +10928,25 @@
           <w:szCs w:val="24"/>
           <w:lang w:eastAsia="de-DE"/>
         </w:rPr>
-        <w:t>Dorf aus Cupcake Häusern</w:t>
+        <w:t xml:space="preserve">Dorf aus </w:t>
+      </w:r>
+      <w:proofErr w:type="spellStart"/>
+      <w:r>
+        <w:rPr>
+          <w:rFonts w:eastAsia="Times New Roman" w:cs="Times New Roman"/>
+          <w:szCs w:val="24"/>
+          <w:lang w:eastAsia="de-DE"/>
+        </w:rPr>
+        <w:t>Cupcake</w:t>
+      </w:r>
+      <w:proofErr w:type="spellEnd"/>
+      <w:r>
+        <w:rPr>
+          <w:rFonts w:eastAsia="Times New Roman" w:cs="Times New Roman"/>
+          <w:szCs w:val="24"/>
+          <w:lang w:eastAsia="de-DE"/>
+        </w:rPr>
+        <w:t xml:space="preserve"> Häusern</w:t>
       </w:r>
       <w:r>
         <w:rPr>
@@ -10635,7 +10978,25 @@
           <w:szCs w:val="24"/>
           <w:lang w:eastAsia="de-DE"/>
         </w:rPr>
-        <w:t xml:space="preserve">t und ihn durch das kurze </w:t>
+        <w:t xml:space="preserve">t und ihn durch </w:t>
+      </w:r>
+      <w:proofErr w:type="gramStart"/>
+      <w:r>
+        <w:rPr>
+          <w:rFonts w:eastAsia="Times New Roman" w:cs="Times New Roman"/>
+          <w:szCs w:val="24"/>
+          <w:lang w:eastAsia="de-DE"/>
+        </w:rPr>
+        <w:t>das kurze</w:t>
+      </w:r>
+      <w:proofErr w:type="gramEnd"/>
+      <w:r>
+        <w:rPr>
+          <w:rFonts w:eastAsia="Times New Roman" w:cs="Times New Roman"/>
+          <w:szCs w:val="24"/>
+          <w:lang w:eastAsia="de-DE"/>
+        </w:rPr>
+        <w:t xml:space="preserve"> </w:t>
       </w:r>
       <w:r>
         <w:rPr>
@@ -10757,7 +11118,7 @@
         </w:rPr>
         <w:t>Der Spieler durchquert den</w:t>
       </w:r>
-      <w:hyperlink w:anchor="_„Schiebe_Rätsel&quot; " w:history="1">
+      <w:hyperlink r:id="rId13" w:anchor="_" w:history="1">
         <w:r>
           <w:rPr>
             <w:rStyle w:val="Hyperlink"/>
@@ -10812,7 +11173,8 @@
         </w:rPr>
         <w:t xml:space="preserve"> und den zweiten Korridor und trifft im ersten </w:t>
       </w:r>
-      <w:hyperlink w:anchor="_„Ebenen_Rätsel&quot; " w:history="1">
+      <w:hyperlink r:id="rId14" w:anchor="_" w:history="1">
+        <w:proofErr w:type="spellStart"/>
         <w:r>
           <w:rPr>
             <w:rStyle w:val="Hyperlink"/>
@@ -10822,6 +11184,7 @@
           </w:rPr>
           <w:t>Ebenenpuzzle</w:t>
         </w:r>
+        <w:proofErr w:type="spellEnd"/>
       </w:hyperlink>
       <w:r>
         <w:rPr>
@@ -10895,13 +11258,23 @@
         </w:rPr>
         <w:t xml:space="preserve">die </w:t>
       </w:r>
-      <w:r>
-        <w:rPr>
-          <w:rFonts w:eastAsia="Times New Roman" w:cs="Times New Roman"/>
-          <w:szCs w:val="24"/>
-          <w:lang w:eastAsia="de-DE"/>
-        </w:rPr>
-        <w:t xml:space="preserve">Ebenenpuzzle </w:t>
+      <w:proofErr w:type="spellStart"/>
+      <w:r>
+        <w:rPr>
+          <w:rFonts w:eastAsia="Times New Roman" w:cs="Times New Roman"/>
+          <w:szCs w:val="24"/>
+          <w:lang w:eastAsia="de-DE"/>
+        </w:rPr>
+        <w:t>Ebenenpuzzle</w:t>
+      </w:r>
+      <w:proofErr w:type="spellEnd"/>
+      <w:r>
+        <w:rPr>
+          <w:rFonts w:eastAsia="Times New Roman" w:cs="Times New Roman"/>
+          <w:szCs w:val="24"/>
+          <w:lang w:eastAsia="de-DE"/>
+        </w:rPr>
+        <w:t xml:space="preserve"> </w:t>
       </w:r>
       <w:r>
         <w:rPr>
@@ -10958,7 +11331,25 @@
           <w:szCs w:val="24"/>
           <w:lang w:eastAsia="de-DE"/>
         </w:rPr>
-        <w:t xml:space="preserve">ratur der Candymaschine helfen. </w:t>
+        <w:t xml:space="preserve">ratur der </w:t>
+      </w:r>
+      <w:proofErr w:type="spellStart"/>
+      <w:r>
+        <w:rPr>
+          <w:rFonts w:eastAsia="Times New Roman" w:cs="Times New Roman"/>
+          <w:szCs w:val="24"/>
+          <w:lang w:eastAsia="de-DE"/>
+        </w:rPr>
+        <w:t>Candymaschine</w:t>
+      </w:r>
+      <w:proofErr w:type="spellEnd"/>
+      <w:r>
+        <w:rPr>
+          <w:rFonts w:eastAsia="Times New Roman" w:cs="Times New Roman"/>
+          <w:szCs w:val="24"/>
+          <w:lang w:eastAsia="de-DE"/>
+        </w:rPr>
+        <w:t xml:space="preserve"> helfen. </w:t>
       </w:r>
       <w:r>
         <w:rPr>
@@ -10982,7 +11373,25 @@
           <w:szCs w:val="24"/>
           <w:lang w:eastAsia="de-DE"/>
         </w:rPr>
-        <w:t>, das den Weg zur Lakritzmaschine versperrt.</w:t>
+        <w:t xml:space="preserve">, das den Weg zur </w:t>
+      </w:r>
+      <w:proofErr w:type="spellStart"/>
+      <w:r>
+        <w:rPr>
+          <w:rFonts w:eastAsia="Times New Roman" w:cs="Times New Roman"/>
+          <w:szCs w:val="24"/>
+          <w:lang w:eastAsia="de-DE"/>
+        </w:rPr>
+        <w:t>Lakritzmaschine</w:t>
+      </w:r>
+      <w:proofErr w:type="spellEnd"/>
+      <w:r>
+        <w:rPr>
+          <w:rFonts w:eastAsia="Times New Roman" w:cs="Times New Roman"/>
+          <w:szCs w:val="24"/>
+          <w:lang w:eastAsia="de-DE"/>
+        </w:rPr>
+        <w:t xml:space="preserve"> versperrt.</w:t>
       </w:r>
       <w:r>
         <w:rPr>
@@ -11054,7 +11463,25 @@
           <w:szCs w:val="24"/>
           <w:lang w:eastAsia="de-DE"/>
         </w:rPr>
-        <w:t xml:space="preserve"> Krokantschlüssel der anderen Händler. Der Protagonist muss also </w:t>
+        <w:t xml:space="preserve"> </w:t>
+      </w:r>
+      <w:proofErr w:type="spellStart"/>
+      <w:r>
+        <w:rPr>
+          <w:rFonts w:eastAsia="Times New Roman" w:cs="Times New Roman"/>
+          <w:szCs w:val="24"/>
+          <w:lang w:eastAsia="de-DE"/>
+        </w:rPr>
+        <w:t>Krokantschlüssel</w:t>
+      </w:r>
+      <w:proofErr w:type="spellEnd"/>
+      <w:r>
+        <w:rPr>
+          <w:rFonts w:eastAsia="Times New Roman" w:cs="Times New Roman"/>
+          <w:szCs w:val="24"/>
+          <w:lang w:eastAsia="de-DE"/>
+        </w:rPr>
+        <w:t xml:space="preserve"> der anderen Händler. Der Protagonist muss also </w:t>
       </w:r>
       <w:r>
         <w:rPr>
@@ -11136,7 +11563,7 @@
         </w:rPr>
         <w:t xml:space="preserve">fliegt davon. Der Protagonist nimmt die Verfolgung auf und durchquert nun den </w:t>
       </w:r>
-      <w:hyperlink w:anchor="_„Verfolgung&quot; " w:history="1">
+      <w:hyperlink r:id="rId15" w:anchor="_" w:history="1">
         <w:r>
           <w:rPr>
             <w:rStyle w:val="Hyperlink"/>
@@ -11155,7 +11582,7 @@
         </w:rPr>
         <w:t xml:space="preserve"> vor dem </w:t>
       </w:r>
-      <w:hyperlink w:anchor="_„Bosskampf&quot; " w:history="1">
+      <w:hyperlink r:id="rId16" w:anchor="_" w:history="1">
         <w:r>
           <w:rPr>
             <w:rStyle w:val="Hyperlink"/>
@@ -11260,15 +11687,33 @@
           <w:szCs w:val="24"/>
           <w:lang w:eastAsia="de-DE"/>
         </w:rPr>
-        <w:t>Um ihre teuflische L</w:t>
-      </w:r>
-      <w:r>
-        <w:rPr>
-          <w:rFonts w:eastAsia="Times New Roman" w:cs="Times New Roman"/>
-          <w:szCs w:val="24"/>
-          <w:lang w:eastAsia="de-DE"/>
-        </w:rPr>
-        <w:t>akritzmaschine anzu</w:t>
+        <w:t xml:space="preserve">Um ihre teuflische </w:t>
+      </w:r>
+      <w:proofErr w:type="spellStart"/>
+      <w:r>
+        <w:rPr>
+          <w:rFonts w:eastAsia="Times New Roman" w:cs="Times New Roman"/>
+          <w:szCs w:val="24"/>
+          <w:lang w:eastAsia="de-DE"/>
+        </w:rPr>
+        <w:t>L</w:t>
+      </w:r>
+      <w:r>
+        <w:rPr>
+          <w:rFonts w:eastAsia="Times New Roman" w:cs="Times New Roman"/>
+          <w:szCs w:val="24"/>
+          <w:lang w:eastAsia="de-DE"/>
+        </w:rPr>
+        <w:t>akritzmaschine</w:t>
+      </w:r>
+      <w:proofErr w:type="spellEnd"/>
+      <w:r>
+        <w:rPr>
+          <w:rFonts w:eastAsia="Times New Roman" w:cs="Times New Roman"/>
+          <w:szCs w:val="24"/>
+          <w:lang w:eastAsia="de-DE"/>
+        </w:rPr>
+        <w:t xml:space="preserve"> anzu</w:t>
       </w:r>
       <w:r>
         <w:rPr>
@@ -11320,24 +11765,24 @@
       <w:pPr>
         <w:pStyle w:val="berschrift2"/>
       </w:pPr>
-      <w:bookmarkStart w:id="25" w:name="_Spielelemente"/>
-      <w:bookmarkStart w:id="26" w:name="_Toc366961581"/>
-      <w:bookmarkEnd w:id="25"/>
+      <w:bookmarkStart w:id="26" w:name="_Spielelemente"/>
+      <w:bookmarkStart w:id="27" w:name="_Toc366962988"/>
+      <w:bookmarkEnd w:id="26"/>
       <w:r>
         <w:lastRenderedPageBreak/>
         <w:t>Spielelemente</w:t>
       </w:r>
-      <w:bookmarkEnd w:id="26"/>
+      <w:bookmarkEnd w:id="27"/>
     </w:p>
     <w:p>
       <w:pPr>
         <w:pStyle w:val="berschrift3"/>
       </w:pPr>
-      <w:bookmarkStart w:id="27" w:name="_Toc366961582"/>
+      <w:bookmarkStart w:id="28" w:name="_Toc366962989"/>
       <w:r>
         <w:t>Plattformen</w:t>
       </w:r>
-      <w:bookmarkEnd w:id="27"/>
+      <w:bookmarkEnd w:id="28"/>
     </w:p>
     <w:p>
       <w:pPr>
@@ -11398,8 +11843,8 @@
         <w:pStyle w:val="berschrift4"/>
         <w:ind w:firstLine="708"/>
       </w:pPr>
-      <w:bookmarkStart w:id="28" w:name="_Plattform"/>
-      <w:bookmarkEnd w:id="28"/>
+      <w:bookmarkStart w:id="29" w:name="_Plattform"/>
+      <w:bookmarkEnd w:id="29"/>
       <w:r>
         <w:t>Plat</w:t>
       </w:r>
@@ -11544,7 +11989,39 @@
           <w:rFonts w:cs="Times New Roman"/>
           <w:szCs w:val="24"/>
         </w:rPr>
-        <w:t xml:space="preserve"> in der initial eingeschlagenen Richtung weiter.</w:t>
+        <w:t xml:space="preserve"> in der </w:t>
+      </w:r>
+      <w:proofErr w:type="spellStart"/>
+      <w:r>
+        <w:rPr>
+          <w:rFonts w:cs="Times New Roman"/>
+          <w:szCs w:val="24"/>
+        </w:rPr>
+        <w:t>initial</w:t>
+      </w:r>
+      <w:proofErr w:type="spellEnd"/>
+      <w:r>
+        <w:rPr>
+          <w:rFonts w:cs="Times New Roman"/>
+          <w:szCs w:val="24"/>
+        </w:rPr>
+        <w:t xml:space="preserve"> </w:t>
+      </w:r>
+      <w:proofErr w:type="gramStart"/>
+      <w:r>
+        <w:rPr>
+          <w:rFonts w:cs="Times New Roman"/>
+          <w:szCs w:val="24"/>
+        </w:rPr>
+        <w:t>eingeschlagenen</w:t>
+      </w:r>
+      <w:proofErr w:type="gramEnd"/>
+      <w:r>
+        <w:rPr>
+          <w:rFonts w:cs="Times New Roman"/>
+          <w:szCs w:val="24"/>
+        </w:rPr>
+        <w:t xml:space="preserve"> Richtung weiter.</w:t>
       </w:r>
       <w:r>
         <w:rPr>
@@ -11573,8 +12050,8 @@
         <w:pStyle w:val="berschrift4"/>
         <w:ind w:left="360" w:firstLine="348"/>
       </w:pPr>
-      <w:bookmarkStart w:id="29" w:name="_Zerbrechende_Plattform"/>
-      <w:bookmarkEnd w:id="29"/>
+      <w:bookmarkStart w:id="30" w:name="_Zerbrechende_Plattform"/>
+      <w:bookmarkEnd w:id="30"/>
       <w:r>
         <w:t>Zerbrechende</w:t>
       </w:r>
@@ -11627,8 +12104,8 @@
         <w:pStyle w:val="berschrift4"/>
         <w:ind w:firstLine="708"/>
       </w:pPr>
-      <w:bookmarkStart w:id="30" w:name="_Bewegende_Plattform"/>
-      <w:bookmarkEnd w:id="30"/>
+      <w:bookmarkStart w:id="31" w:name="_Bewegende_Plattform"/>
+      <w:bookmarkEnd w:id="31"/>
       <w:r>
         <w:t>Bewegende</w:t>
       </w:r>
@@ -11704,8 +12181,8 @@
           <w:lang w:val="en-US"/>
         </w:rPr>
       </w:pPr>
-      <w:bookmarkStart w:id="31" w:name="_Teleporter"/>
-      <w:bookmarkEnd w:id="31"/>
+      <w:bookmarkStart w:id="32" w:name="_Teleporter"/>
+      <w:bookmarkEnd w:id="32"/>
       <w:r>
         <w:t>Teleport</w:t>
       </w:r>
@@ -11751,11 +12228,11 @@
       <w:pPr>
         <w:pStyle w:val="berschrift3"/>
       </w:pPr>
-      <w:bookmarkStart w:id="32" w:name="_Toc366961583"/>
+      <w:bookmarkStart w:id="33" w:name="_Toc366962990"/>
       <w:r>
         <w:t>Schalter</w:t>
       </w:r>
-      <w:bookmarkEnd w:id="32"/>
+      <w:bookmarkEnd w:id="33"/>
     </w:p>
     <w:p>
       <w:pPr>
@@ -11823,8 +12300,8 @@
         <w:pStyle w:val="berschrift4"/>
         <w:ind w:firstLine="708"/>
       </w:pPr>
-      <w:bookmarkStart w:id="33" w:name="_Permanenter_Schalter"/>
-      <w:bookmarkEnd w:id="33"/>
+      <w:bookmarkStart w:id="34" w:name="_Permanenter_Schalter"/>
+      <w:bookmarkEnd w:id="34"/>
       <w:r>
         <w:t>Permanent</w:t>
       </w:r>
@@ -11857,8 +12334,8 @@
         <w:pStyle w:val="berschrift4"/>
         <w:ind w:firstLine="708"/>
       </w:pPr>
-      <w:bookmarkStart w:id="34" w:name="_Temporärer_Schalter"/>
-      <w:bookmarkEnd w:id="34"/>
+      <w:bookmarkStart w:id="35" w:name="_Temporärer_Schalter"/>
+      <w:bookmarkEnd w:id="35"/>
       <w:r>
         <w:t>Temporärer Schalter</w:t>
       </w:r>
@@ -11888,8 +12365,8 @@
         <w:pStyle w:val="berschrift4"/>
         <w:ind w:firstLine="708"/>
       </w:pPr>
-      <w:bookmarkStart w:id="35" w:name="_Zeitschalter"/>
-      <w:bookmarkEnd w:id="35"/>
+      <w:bookmarkStart w:id="36" w:name="_Zeitschalter"/>
+      <w:bookmarkEnd w:id="36"/>
       <w:r>
         <w:t xml:space="preserve">Zeitschalter </w:t>
       </w:r>
@@ -11918,11 +12395,11 @@
       <w:pPr>
         <w:pStyle w:val="berschrift3"/>
       </w:pPr>
-      <w:bookmarkStart w:id="36" w:name="_Toc366961584"/>
+      <w:bookmarkStart w:id="37" w:name="_Toc366962991"/>
       <w:r>
         <w:t>Hindernisse</w:t>
       </w:r>
-      <w:bookmarkEnd w:id="36"/>
+      <w:bookmarkEnd w:id="37"/>
     </w:p>
     <w:p>
       <w:pPr>
@@ -11983,8 +12460,8 @@
       <w:pPr>
         <w:pStyle w:val="berschrift4"/>
       </w:pPr>
-      <w:bookmarkStart w:id="37" w:name="_Bewegliches_Hindernis"/>
-      <w:bookmarkEnd w:id="37"/>
+      <w:bookmarkStart w:id="38" w:name="_Bewegliches_Hindernis"/>
+      <w:bookmarkEnd w:id="38"/>
       <w:r>
         <w:tab/>
       </w:r>
@@ -12094,11 +12571,11 @@
       <w:pPr>
         <w:pStyle w:val="berschrift3"/>
       </w:pPr>
-      <w:bookmarkStart w:id="38" w:name="_Toc366961585"/>
+      <w:bookmarkStart w:id="39" w:name="_Toc366962992"/>
       <w:r>
         <w:t>Schokolinsen</w:t>
       </w:r>
-      <w:bookmarkEnd w:id="38"/>
+      <w:bookmarkEnd w:id="39"/>
     </w:p>
     <w:p>
       <w:pPr>
@@ -12149,12 +12626,12 @@
       <w:pPr>
         <w:pStyle w:val="berschrift2"/>
       </w:pPr>
-      <w:bookmarkStart w:id="39" w:name="_Toc366961586"/>
+      <w:bookmarkStart w:id="40" w:name="_Toc366962993"/>
       <w:r>
         <w:lastRenderedPageBreak/>
         <w:t>Feedback</w:t>
       </w:r>
-      <w:bookmarkEnd w:id="39"/>
+      <w:bookmarkEnd w:id="40"/>
     </w:p>
     <w:p>
       <w:pPr>
@@ -12235,7 +12712,25 @@
           <w:szCs w:val="24"/>
           <w:lang w:eastAsia="de-DE"/>
         </w:rPr>
-        <w:t>Effekte beim Teleport und beim Verschwinden der Feen</w:t>
+        <w:t xml:space="preserve">Effekte beim </w:t>
+      </w:r>
+      <w:proofErr w:type="spellStart"/>
+      <w:r>
+        <w:rPr>
+          <w:rFonts w:eastAsia="Times New Roman" w:cs="Times New Roman"/>
+          <w:szCs w:val="24"/>
+          <w:lang w:eastAsia="de-DE"/>
+        </w:rPr>
+        <w:t>Teleport</w:t>
+      </w:r>
+      <w:proofErr w:type="spellEnd"/>
+      <w:r>
+        <w:rPr>
+          <w:rFonts w:eastAsia="Times New Roman" w:cs="Times New Roman"/>
+          <w:szCs w:val="24"/>
+          <w:lang w:eastAsia="de-DE"/>
+        </w:rPr>
+        <w:t xml:space="preserve"> und beim Verschwinden der Feen</w:t>
       </w:r>
     </w:p>
     <w:p>
@@ -12271,7 +12766,21 @@
         <w:rPr>
           <w:lang w:val="en-US"/>
         </w:rPr>
-        <w:t>Rumble Feedback (nur via Gamepad)</w:t>
+        <w:t>Rumble Feedback (</w:t>
+      </w:r>
+      <w:proofErr w:type="spellStart"/>
+      <w:r>
+        <w:rPr>
+          <w:lang w:val="en-US"/>
+        </w:rPr>
+        <w:t>nur</w:t>
+      </w:r>
+      <w:proofErr w:type="spellEnd"/>
+      <w:r>
+        <w:rPr>
+          <w:lang w:val="en-US"/>
+        </w:rPr>
+        <w:t xml:space="preserve"> via Gamepad)</w:t>
       </w:r>
     </w:p>
     <w:p>
@@ -12293,7 +12802,25 @@
           <w:szCs w:val="24"/>
           <w:lang w:eastAsia="de-DE"/>
         </w:rPr>
-        <w:t>negatives Feedback (z.B. bei Absturz, der in Levelneustart resultiert)</w:t>
+        <w:t xml:space="preserve">negatives Feedback (z.B. bei Absturz, der in </w:t>
+      </w:r>
+      <w:proofErr w:type="spellStart"/>
+      <w:r>
+        <w:rPr>
+          <w:rFonts w:eastAsia="Times New Roman" w:cs="Times New Roman"/>
+          <w:szCs w:val="24"/>
+          <w:lang w:eastAsia="de-DE"/>
+        </w:rPr>
+        <w:t>Levelneustart</w:t>
+      </w:r>
+      <w:proofErr w:type="spellEnd"/>
+      <w:r>
+        <w:rPr>
+          <w:rFonts w:eastAsia="Times New Roman" w:cs="Times New Roman"/>
+          <w:szCs w:val="24"/>
+          <w:lang w:eastAsia="de-DE"/>
+        </w:rPr>
+        <w:t xml:space="preserve"> resultiert)</w:t>
       </w:r>
     </w:p>
     <w:p>
@@ -12449,18 +12976,36 @@
           <w:szCs w:val="24"/>
           <w:lang w:eastAsia="de-DE"/>
         </w:rPr>
-        <w:t>negatives Feedback (z.B. bei Absturz, der in Levelneustart resultiert)</w:t>
+        <w:t xml:space="preserve">negatives Feedback (z.B. bei Absturz, der in </w:t>
+      </w:r>
+      <w:proofErr w:type="spellStart"/>
+      <w:r>
+        <w:rPr>
+          <w:rFonts w:eastAsia="Times New Roman" w:cs="Times New Roman"/>
+          <w:szCs w:val="24"/>
+          <w:lang w:eastAsia="de-DE"/>
+        </w:rPr>
+        <w:t>Levelneustart</w:t>
+      </w:r>
+      <w:proofErr w:type="spellEnd"/>
+      <w:r>
+        <w:rPr>
+          <w:rFonts w:eastAsia="Times New Roman" w:cs="Times New Roman"/>
+          <w:szCs w:val="24"/>
+          <w:lang w:eastAsia="de-DE"/>
+        </w:rPr>
+        <w:t xml:space="preserve"> resultiert)</w:t>
       </w:r>
     </w:p>
     <w:p>
       <w:pPr>
         <w:pStyle w:val="berschrift2"/>
       </w:pPr>
-      <w:bookmarkStart w:id="40" w:name="_Toc366961587"/>
+      <w:bookmarkStart w:id="41" w:name="_Toc366962994"/>
       <w:r>
         <w:t>Belohnung und Bestrafung</w:t>
       </w:r>
-      <w:bookmarkEnd w:id="40"/>
+      <w:bookmarkEnd w:id="41"/>
     </w:p>
     <w:p>
       <w:pPr>
@@ -12551,7 +13096,25 @@
           <w:szCs w:val="24"/>
           <w:lang w:eastAsia="de-DE"/>
         </w:rPr>
-        <w:t xml:space="preserve">Sammeln von Schokolinsen als Währung, für die man bei Händler-NPCs Extras "kaufen" kann (nichts spielrelevantes: Concept Art, </w:t>
+        <w:t xml:space="preserve">Sammeln von Schokolinsen als Währung, für die man bei Händler-NPCs Extras "kaufen" kann (nichts spielrelevantes: </w:t>
+      </w:r>
+      <w:proofErr w:type="spellStart"/>
+      <w:r>
+        <w:rPr>
+          <w:rFonts w:eastAsia="Times New Roman" w:cs="Times New Roman"/>
+          <w:szCs w:val="24"/>
+          <w:lang w:eastAsia="de-DE"/>
+        </w:rPr>
+        <w:t>Concept</w:t>
+      </w:r>
+      <w:proofErr w:type="spellEnd"/>
+      <w:r>
+        <w:rPr>
+          <w:rFonts w:eastAsia="Times New Roman" w:cs="Times New Roman"/>
+          <w:szCs w:val="24"/>
+          <w:lang w:eastAsia="de-DE"/>
+        </w:rPr>
+        <w:t xml:space="preserve"> Art, </w:t>
       </w:r>
       <w:r>
         <w:rPr>
@@ -12606,6 +13169,7 @@
           <w:lang w:eastAsia="de-DE"/>
         </w:rPr>
       </w:pPr>
+      <w:proofErr w:type="spellStart"/>
       <w:r>
         <w:rPr>
           <w:rFonts w:eastAsia="Times New Roman" w:cs="Times New Roman"/>
@@ -12613,7 +13177,17 @@
           <w:highlight w:val="green"/>
           <w:lang w:eastAsia="de-DE"/>
         </w:rPr>
-        <w:t>Highscore beim Spurwechsel</w:t>
+        <w:t>Highscore</w:t>
+      </w:r>
+      <w:proofErr w:type="spellEnd"/>
+      <w:r>
+        <w:rPr>
+          <w:rFonts w:eastAsia="Times New Roman" w:cs="Times New Roman"/>
+          <w:szCs w:val="24"/>
+          <w:highlight w:val="green"/>
+          <w:lang w:eastAsia="de-DE"/>
+        </w:rPr>
+        <w:t xml:space="preserve"> beim Spurwechsel</w:t>
       </w:r>
     </w:p>
     <w:p>
@@ -12676,91 +13250,105 @@
       <w:pPr>
         <w:pStyle w:val="berschrift2"/>
       </w:pPr>
-      <w:bookmarkStart w:id="41" w:name="_Toc366961588"/>
+      <w:bookmarkStart w:id="42" w:name="_Toc366962995"/>
       <w:r>
         <w:t>Schwierigkeitsgrade</w:t>
-      </w:r>
-      <w:bookmarkEnd w:id="41"/>
-    </w:p>
-    <w:p>
-      <w:pPr>
-        <w:spacing w:before="100" w:beforeAutospacing="1" w:after="100" w:afterAutospacing="1" w:line="240" w:lineRule="auto"/>
-        <w:rPr>
-          <w:rFonts w:eastAsia="Times New Roman" w:cs="Times New Roman"/>
-          <w:szCs w:val="24"/>
-          <w:lang w:eastAsia="de-DE"/>
-        </w:rPr>
-      </w:pPr>
-      <w:r>
-        <w:rPr>
-          <w:rFonts w:eastAsia="Times New Roman" w:cs="Times New Roman"/>
-          <w:szCs w:val="24"/>
-          <w:lang w:eastAsia="de-DE"/>
-        </w:rPr>
-        <w:t>Das Spiel bietet im Story-Modus voraussichtlich keine umfangreichen Einstellungsmöglichkeiten bezüglich des Schwierigkeitsgrades. Das ergibt sich aus dem Umstand, dass hierfür umfangreiche Modifikationen an den ein</w:t>
-      </w:r>
-      <w:r>
-        <w:rPr>
-          <w:rFonts w:eastAsia="Times New Roman" w:cs="Times New Roman"/>
-          <w:szCs w:val="24"/>
-          <w:lang w:eastAsia="de-DE"/>
-        </w:rPr>
-        <w:t>zelnen Leveln erfolgen müssten.</w:t>
-      </w:r>
-    </w:p>
-    <w:p>
-      <w:pPr>
-        <w:spacing w:before="100" w:beforeAutospacing="1" w:after="100" w:afterAutospacing="1" w:line="240" w:lineRule="auto"/>
-        <w:rPr>
-          <w:rFonts w:eastAsia="Times New Roman" w:cs="Times New Roman"/>
-          <w:szCs w:val="24"/>
-          <w:lang w:eastAsia="de-DE"/>
-        </w:rPr>
-      </w:pPr>
-      <w:r>
-        <w:rPr>
-          <w:rFonts w:eastAsia="Times New Roman" w:cs="Times New Roman"/>
-          <w:szCs w:val="24"/>
-          <w:lang w:eastAsia="de-DE"/>
-        </w:rPr>
-        <w:t>Für die Zielgruppe des Balance-Boards ist angedacht, prinzipiell erst einmal nicht den Story-Modus anzubieten. Stattdessen gibt es eine Auswahl von voneinander unabhängigen Leveln verschiedener Größe und Schwierigkeit.</w:t>
-      </w:r>
-    </w:p>
-    <w:p>
-      <w:pPr>
-        <w:pStyle w:val="berschrift2"/>
-      </w:pPr>
-      <w:bookmarkStart w:id="42" w:name="_Toc366961589"/>
-      <w:r>
-        <w:lastRenderedPageBreak/>
-        <w:t>Laden und Speichern</w:t>
       </w:r>
       <w:bookmarkEnd w:id="42"/>
     </w:p>
     <w:p>
       <w:pPr>
-        <w:rPr>
-          <w:lang w:eastAsia="de-DE"/>
-        </w:rPr>
-      </w:pPr>
-      <w:r>
-        <w:rPr>
-          <w:lang w:eastAsia="de-DE"/>
-        </w:rPr>
-        <w:t>Es gibt nur einen Spielstand.</w:t>
+        <w:spacing w:before="100" w:beforeAutospacing="1" w:after="100" w:afterAutospacing="1" w:line="240" w:lineRule="auto"/>
+        <w:rPr>
+          <w:rFonts w:eastAsia="Times New Roman" w:cs="Times New Roman"/>
+          <w:szCs w:val="24"/>
+          <w:lang w:eastAsia="de-DE"/>
+        </w:rPr>
+      </w:pPr>
+      <w:r>
+        <w:rPr>
+          <w:rFonts w:eastAsia="Times New Roman" w:cs="Times New Roman"/>
+          <w:szCs w:val="24"/>
+          <w:lang w:eastAsia="de-DE"/>
+        </w:rPr>
+        <w:t>Das Spiel bietet im Story-Modus voraussichtlich keine umfangreichen Einstellungsmöglichkeiten bezüglich des Schwierigkeitsgrades. Das ergibt sich aus dem Umstand, dass hierfür umfangreiche Modifikationen an den ein</w:t>
+      </w:r>
+      <w:r>
+        <w:rPr>
+          <w:rFonts w:eastAsia="Times New Roman" w:cs="Times New Roman"/>
+          <w:szCs w:val="24"/>
+          <w:lang w:eastAsia="de-DE"/>
+        </w:rPr>
+        <w:t>zelnen Leveln erfolgen müssten.</w:t>
       </w:r>
     </w:p>
     <w:p>
       <w:pPr>
-        <w:rPr>
-          <w:lang w:eastAsia="de-DE"/>
-        </w:rPr>
-      </w:pPr>
-      <w:r>
-        <w:rPr>
-          <w:lang w:eastAsia="de-DE"/>
-        </w:rPr>
-        <w:t xml:space="preserve">Gespeichert wird automatisch bei jedem Levelübergang und wenn </w:t>
+        <w:spacing w:before="100" w:beforeAutospacing="1" w:after="100" w:afterAutospacing="1" w:line="240" w:lineRule="auto"/>
+        <w:rPr>
+          <w:rFonts w:eastAsia="Times New Roman" w:cs="Times New Roman"/>
+          <w:szCs w:val="24"/>
+          <w:lang w:eastAsia="de-DE"/>
+        </w:rPr>
+      </w:pPr>
+      <w:r>
+        <w:rPr>
+          <w:rFonts w:eastAsia="Times New Roman" w:cs="Times New Roman"/>
+          <w:szCs w:val="24"/>
+          <w:lang w:eastAsia="de-DE"/>
+        </w:rPr>
+        <w:t>Für die Zielgruppe des Balance-Boards ist angedacht, prinzipiell erst einmal nicht den Story-Modus anzubieten. Stattdessen gibt es eine Auswahl von voneinander unabhängigen Leveln verschiedener Größe und Schwierigkeit.</w:t>
+      </w:r>
+    </w:p>
+    <w:p>
+      <w:pPr>
+        <w:pStyle w:val="berschrift2"/>
+      </w:pPr>
+      <w:bookmarkStart w:id="43" w:name="_Toc366962996"/>
+      <w:r>
+        <w:lastRenderedPageBreak/>
+        <w:t>Laden und Speichern</w:t>
+      </w:r>
+      <w:bookmarkEnd w:id="43"/>
+    </w:p>
+    <w:p>
+      <w:pPr>
+        <w:rPr>
+          <w:lang w:eastAsia="de-DE"/>
+        </w:rPr>
+      </w:pPr>
+      <w:r>
+        <w:rPr>
+          <w:lang w:eastAsia="de-DE"/>
+        </w:rPr>
+        <w:t>Es gibt nur einen Spielstand.</w:t>
+      </w:r>
+    </w:p>
+    <w:p>
+      <w:pPr>
+        <w:rPr>
+          <w:lang w:eastAsia="de-DE"/>
+        </w:rPr>
+      </w:pPr>
+      <w:r>
+        <w:rPr>
+          <w:lang w:eastAsia="de-DE"/>
+        </w:rPr>
+        <w:t xml:space="preserve">Gespeichert wird automatisch bei jedem </w:t>
+      </w:r>
+      <w:proofErr w:type="spellStart"/>
+      <w:r>
+        <w:rPr>
+          <w:lang w:eastAsia="de-DE"/>
+        </w:rPr>
+        <w:t>Levelübergang</w:t>
+      </w:r>
+      <w:proofErr w:type="spellEnd"/>
+      <w:r>
+        <w:rPr>
+          <w:lang w:eastAsia="de-DE"/>
+        </w:rPr>
+        <w:t xml:space="preserve"> und wenn </w:t>
       </w:r>
       <w:r>
         <w:rPr>
@@ -12857,7 +13445,35 @@
         <w:rPr>
           <w:lang w:eastAsia="de-DE"/>
         </w:rPr>
-        <w:t>Welche Bonuslevel und Concept Arts bereits gekauft wurden</w:t>
+        <w:t xml:space="preserve">Welche Bonuslevel und </w:t>
+      </w:r>
+      <w:proofErr w:type="spellStart"/>
+      <w:r>
+        <w:rPr>
+          <w:lang w:eastAsia="de-DE"/>
+        </w:rPr>
+        <w:t>Concept</w:t>
+      </w:r>
+      <w:proofErr w:type="spellEnd"/>
+      <w:r>
+        <w:rPr>
+          <w:lang w:eastAsia="de-DE"/>
+        </w:rPr>
+        <w:t xml:space="preserve"> </w:t>
+      </w:r>
+      <w:proofErr w:type="spellStart"/>
+      <w:r>
+        <w:rPr>
+          <w:lang w:eastAsia="de-DE"/>
+        </w:rPr>
+        <w:t>Arts</w:t>
+      </w:r>
+      <w:proofErr w:type="spellEnd"/>
+      <w:r>
+        <w:rPr>
+          <w:lang w:eastAsia="de-DE"/>
+        </w:rPr>
+        <w:t xml:space="preserve"> bereits gekauft wurden</w:t>
       </w:r>
     </w:p>
     <w:p>
@@ -12910,11 +13526,11 @@
       <w:pPr>
         <w:pStyle w:val="berschrift2"/>
       </w:pPr>
-      <w:bookmarkStart w:id="43" w:name="_Toc366961590"/>
+      <w:bookmarkStart w:id="44" w:name="_Toc366962997"/>
       <w:r>
         <w:t>Optionen</w:t>
       </w:r>
-      <w:bookmarkEnd w:id="43"/>
+      <w:bookmarkEnd w:id="44"/>
     </w:p>
     <w:p>
       <w:pPr>
@@ -12982,22 +13598,22 @@
       <w:pPr>
         <w:pStyle w:val="berschrift1"/>
       </w:pPr>
-      <w:bookmarkStart w:id="44" w:name="_Toc366961591"/>
+      <w:bookmarkStart w:id="45" w:name="_Toc366962998"/>
       <w:r>
         <w:lastRenderedPageBreak/>
         <w:t>Content</w:t>
       </w:r>
-      <w:bookmarkEnd w:id="44"/>
+      <w:bookmarkEnd w:id="45"/>
     </w:p>
     <w:p>
       <w:pPr>
         <w:pStyle w:val="berschrift2"/>
       </w:pPr>
-      <w:bookmarkStart w:id="45" w:name="_Toc366961592"/>
+      <w:bookmarkStart w:id="46" w:name="_Toc366962999"/>
       <w:r>
         <w:t>3D Art</w:t>
       </w:r>
-      <w:bookmarkEnd w:id="45"/>
+      <w:bookmarkEnd w:id="46"/>
     </w:p>
     <w:tbl>
       <w:tblPr>
@@ -13098,9 +13714,11 @@
             <w:pPr>
               <w:cnfStyle w:val="000000100000" w:firstRow="0" w:lastRow="0" w:firstColumn="0" w:lastColumn="0" w:oddVBand="0" w:evenVBand="0" w:oddHBand="1" w:evenHBand="0" w:firstRowFirstColumn="0" w:firstRowLastColumn="0" w:lastRowFirstColumn="0" w:lastRowLastColumn="0"/>
             </w:pPr>
+            <w:proofErr w:type="spellStart"/>
             <w:r>
               <w:t>Marshmallow</w:t>
             </w:r>
+            <w:proofErr w:type="spellEnd"/>
           </w:p>
         </w:tc>
         <w:tc>
@@ -14168,7 +14786,7 @@
           <w:lang w:val="en-US"/>
         </w:rPr>
       </w:pPr>
-      <w:bookmarkStart w:id="46" w:name="_Toc366961593"/>
+      <w:bookmarkStart w:id="47" w:name="_Toc366963000"/>
       <w:r>
         <w:rPr>
           <w:lang w:val="en-US"/>
@@ -14176,7 +14794,7 @@
         <w:lastRenderedPageBreak/>
         <w:t>2D Art</w:t>
       </w:r>
-      <w:bookmarkEnd w:id="46"/>
+      <w:bookmarkEnd w:id="47"/>
     </w:p>
     <w:p>
       <w:pPr>
@@ -14185,14 +14803,14 @@
           <w:lang w:val="en-US"/>
         </w:rPr>
       </w:pPr>
-      <w:bookmarkStart w:id="47" w:name="_Toc366961594"/>
+      <w:bookmarkStart w:id="48" w:name="_Toc366963001"/>
       <w:r>
         <w:rPr>
           <w:lang w:val="en-US"/>
         </w:rPr>
         <w:t>Concept Art</w:t>
       </w:r>
-      <w:bookmarkEnd w:id="47"/>
+      <w:bookmarkEnd w:id="48"/>
     </w:p>
     <w:tbl>
       <w:tblPr>
@@ -14746,11 +15364,11 @@
       <w:pPr>
         <w:pStyle w:val="berschrift3"/>
       </w:pPr>
-      <w:bookmarkStart w:id="48" w:name="_Toc366961595"/>
+      <w:bookmarkStart w:id="49" w:name="_Toc366963002"/>
       <w:r>
         <w:t>Screen Texturen und UI Elemente</w:t>
       </w:r>
-      <w:bookmarkEnd w:id="48"/>
+      <w:bookmarkEnd w:id="49"/>
     </w:p>
     <w:tbl>
       <w:tblPr>
@@ -15026,9 +15644,11 @@
             <w:tcW w:w="2660" w:type="dxa"/>
           </w:tcPr>
           <w:p>
+            <w:proofErr w:type="spellStart"/>
             <w:r>
               <w:t>Credits</w:t>
             </w:r>
+            <w:proofErr w:type="spellEnd"/>
           </w:p>
         </w:tc>
         <w:tc>
@@ -15065,7 +15685,15 @@
               <w:cnfStyle w:val="000000100000" w:firstRow="0" w:lastRow="0" w:firstColumn="0" w:lastColumn="0" w:oddVBand="0" w:evenVBand="0" w:oddHBand="1" w:evenHBand="0" w:firstRowFirstColumn="0" w:firstRowLastColumn="0" w:lastRowFirstColumn="0" w:lastRowLastColumn="0"/>
             </w:pPr>
             <w:r>
-              <w:t>“Credits”</w:t>
+              <w:t>“</w:t>
+            </w:r>
+            <w:proofErr w:type="spellStart"/>
+            <w:r>
+              <w:t>Credits</w:t>
+            </w:r>
+            <w:proofErr w:type="spellEnd"/>
+            <w:r>
+              <w:t>”</w:t>
             </w:r>
           </w:p>
         </w:tc>
@@ -15109,8 +15737,13 @@
             <w:pPr>
               <w:cnfStyle w:val="000000000000" w:firstRow="0" w:lastRow="0" w:firstColumn="0" w:lastColumn="0" w:oddVBand="0" w:evenVBand="0" w:oddHBand="0" w:evenHBand="0" w:firstRowFirstColumn="0" w:firstRowLastColumn="0" w:lastRowFirstColumn="0" w:lastRowLastColumn="0"/>
             </w:pPr>
-            <w:r>
-              <w:t>Spritesheet mit rotierendem Bonbon</w:t>
+            <w:proofErr w:type="spellStart"/>
+            <w:r>
+              <w:t>Spritesheet</w:t>
+            </w:r>
+            <w:proofErr w:type="spellEnd"/>
+            <w:r>
+              <w:t xml:space="preserve"> mit rotierendem Bonbon</w:t>
             </w:r>
           </w:p>
         </w:tc>
@@ -15142,12 +15775,14 @@
                 <w:lang w:val="en-US"/>
               </w:rPr>
             </w:pPr>
+            <w:proofErr w:type="spellStart"/>
             <w:r>
               <w:rPr>
                 <w:lang w:val="en-US"/>
               </w:rPr>
               <w:t>Linsenanzeige</w:t>
             </w:r>
+            <w:proofErr w:type="spellEnd"/>
           </w:p>
           <w:p>
             <w:pPr>
@@ -15156,12 +15791,14 @@
                 <w:lang w:val="en-US"/>
               </w:rPr>
             </w:pPr>
+            <w:proofErr w:type="spellStart"/>
             <w:r>
               <w:rPr>
                 <w:lang w:val="en-US"/>
               </w:rPr>
               <w:t>Tastenhinweise</w:t>
             </w:r>
+            <w:proofErr w:type="spellEnd"/>
           </w:p>
         </w:tc>
         <w:tc>
@@ -15171,16 +15808,30 @@
           <w:p>
             <w:pPr>
               <w:cnfStyle w:val="000000100000" w:firstRow="0" w:lastRow="0" w:firstColumn="0" w:lastColumn="0" w:oddVBand="0" w:evenVBand="0" w:oddHBand="1" w:evenHBand="0" w:firstRowFirstColumn="0" w:firstRowLastColumn="0" w:lastRowFirstColumn="0" w:lastRowLastColumn="0"/>
+              <w:rPr>
+                <w:lang w:val="en-US"/>
+              </w:rPr>
             </w:pPr>
-            <w:r>
+            <w:proofErr w:type="spellStart"/>
+            <w:r>
+              <w:rPr>
+                <w:lang w:val="en-US"/>
+              </w:rPr>
               <w:t>Schokolinse</w:t>
             </w:r>
+            <w:proofErr w:type="spellEnd"/>
           </w:p>
           <w:p>
             <w:pPr>
               <w:cnfStyle w:val="000000100000" w:firstRow="0" w:lastRow="0" w:firstColumn="0" w:lastColumn="0" w:oddVBand="0" w:evenVBand="0" w:oddHBand="1" w:evenHBand="0" w:firstRowFirstColumn="0" w:firstRowLastColumn="0" w:lastRowFirstColumn="0" w:lastRowLastColumn="0"/>
+              <w:rPr>
+                <w:lang w:val="en-US"/>
+              </w:rPr>
             </w:pPr>
             <w:r>
+              <w:rPr>
+                <w:lang w:val="en-US"/>
+              </w:rPr>
               <w:t>Esc, R, Tab, M</w:t>
             </w:r>
           </w:p>
@@ -15219,8 +15870,16 @@
               <w:rPr>
                 <w:lang w:val="en-US"/>
               </w:rPr>
-              <w:t>NPC Bild</w:t>
-            </w:r>
+              <w:t xml:space="preserve">NPC </w:t>
+            </w:r>
+            <w:proofErr w:type="spellStart"/>
+            <w:r>
+              <w:rPr>
+                <w:lang w:val="en-US"/>
+              </w:rPr>
+              <w:t>Bild</w:t>
+            </w:r>
+            <w:proofErr w:type="spellEnd"/>
           </w:p>
         </w:tc>
         <w:tc>
@@ -15263,11 +15922,33 @@
                 <w:lang w:val="en-US"/>
               </w:rPr>
             </w:pPr>
+            <w:proofErr w:type="spellStart"/>
             <w:r>
               <w:rPr>
                 <w:lang w:val="en-US"/>
               </w:rPr>
-              <w:t>Schokolinse (s.o.)</w:t>
+              <w:t>Schokolinse</w:t>
+            </w:r>
+            <w:proofErr w:type="spellEnd"/>
+            <w:r>
+              <w:rPr>
+                <w:lang w:val="en-US"/>
+              </w:rPr>
+              <w:t xml:space="preserve"> (</w:t>
+            </w:r>
+            <w:proofErr w:type="spellStart"/>
+            <w:r>
+              <w:rPr>
+                <w:lang w:val="en-US"/>
+              </w:rPr>
+              <w:t>s.o</w:t>
+            </w:r>
+            <w:proofErr w:type="spellEnd"/>
+            <w:r>
+              <w:rPr>
+                <w:lang w:val="en-US"/>
+              </w:rPr>
+              <w:t>.)</w:t>
             </w:r>
           </w:p>
         </w:tc>
@@ -15419,12 +16100,14 @@
                 <w:lang w:val="en-US"/>
               </w:rPr>
             </w:pPr>
+            <w:proofErr w:type="spellStart"/>
             <w:r>
               <w:rPr>
                 <w:lang w:val="en-US"/>
               </w:rPr>
               <w:t>YesNo</w:t>
             </w:r>
+            <w:proofErr w:type="spellEnd"/>
           </w:p>
         </w:tc>
         <w:tc>
@@ -15581,14 +16264,14 @@
           <w:lang w:val="en-US"/>
         </w:rPr>
       </w:pPr>
-      <w:bookmarkStart w:id="49" w:name="_Toc366961596"/>
+      <w:bookmarkStart w:id="50" w:name="_Toc366963003"/>
       <w:r>
         <w:rPr>
           <w:lang w:val="en-US"/>
         </w:rPr>
         <w:t>Billboards</w:t>
       </w:r>
-      <w:bookmarkEnd w:id="49"/>
+      <w:bookmarkEnd w:id="50"/>
     </w:p>
     <w:p>
       <w:pPr>
@@ -15647,12 +16330,23 @@
         </w:numPr>
       </w:pPr>
       <w:r>
-        <w:t>Landschaftselemente (Cupcakehäuser, Syrupfälle, Zuckerschloss…</w:t>
-      </w:r>
-      <w:bookmarkStart w:id="50" w:name="_GoBack"/>
-      <w:bookmarkEnd w:id="50"/>
-      <w:r>
-        <w:t>)</w:t>
+        <w:t>Landschaftselemente (</w:t>
+      </w:r>
+      <w:proofErr w:type="spellStart"/>
+      <w:r>
+        <w:t>Cupcakehäuser</w:t>
+      </w:r>
+      <w:proofErr w:type="spellEnd"/>
+      <w:r>
+        <w:t xml:space="preserve">, </w:t>
+      </w:r>
+      <w:proofErr w:type="spellStart"/>
+      <w:r>
+        <w:t>Syrupfälle</w:t>
+      </w:r>
+      <w:proofErr w:type="spellEnd"/>
+      <w:r>
+        <w:t>, Zuckerschloss…)</w:t>
       </w:r>
     </w:p>
     <w:p>
@@ -15662,7 +16356,7 @@
           <w:lang w:val="en-US"/>
         </w:rPr>
       </w:pPr>
-      <w:bookmarkStart w:id="51" w:name="_Toc366961597"/>
+      <w:bookmarkStart w:id="51" w:name="_Toc366963004"/>
       <w:r>
         <w:rPr>
           <w:lang w:val="en-US"/>
@@ -15689,19 +16383,21 @@
           <w:lang w:val="en-US"/>
         </w:rPr>
       </w:pPr>
-      <w:bookmarkStart w:id="52" w:name="_Toc366961598"/>
+      <w:bookmarkStart w:id="52" w:name="_Toc366963005"/>
       <w:r>
         <w:rPr>
           <w:lang w:val="en-US"/>
         </w:rPr>
         <w:t xml:space="preserve">Comics </w:t>
       </w:r>
+      <w:proofErr w:type="spellStart"/>
       <w:r>
         <w:rPr>
           <w:lang w:val="en-US"/>
         </w:rPr>
         <w:t>fürs</w:t>
       </w:r>
+      <w:proofErr w:type="spellEnd"/>
       <w:r>
         <w:rPr>
           <w:lang w:val="en-US"/>
@@ -15735,16 +16431,697 @@
           <w:lang w:val="en-US"/>
         </w:rPr>
       </w:pPr>
-      <w:bookmarkStart w:id="53" w:name="_Toc366961599"/>
+      <w:bookmarkStart w:id="53" w:name="_Toc366963006"/>
+      <w:proofErr w:type="spellStart"/>
       <w:r>
         <w:rPr>
           <w:lang w:val="en-US"/>
         </w:rPr>
         <w:lastRenderedPageBreak/>
-        <w:t>Musik und Sound</w:t>
+        <w:t>Musik</w:t>
+      </w:r>
+      <w:proofErr w:type="spellEnd"/>
+      <w:r>
+        <w:rPr>
+          <w:lang w:val="en-US"/>
+        </w:rPr>
+        <w:t xml:space="preserve"> und Sound</w:t>
       </w:r>
       <w:bookmarkEnd w:id="53"/>
     </w:p>
+    <w:tbl>
+      <w:tblPr>
+        <w:tblStyle w:val="MittlereListe2"/>
+        <w:tblW w:w="5000" w:type="pct"/>
+        <w:tblLayout w:type="fixed"/>
+        <w:tblLook w:val="04A0" w:firstRow="1" w:lastRow="0" w:firstColumn="1" w:lastColumn="0" w:noHBand="0" w:noVBand="1"/>
+      </w:tblPr>
+      <w:tblGrid>
+        <w:gridCol w:w="3228"/>
+        <w:gridCol w:w="3092"/>
+        <w:gridCol w:w="2966"/>
+      </w:tblGrid>
+      <w:tr>
+        <w:trPr>
+          <w:cnfStyle w:val="100000000000" w:firstRow="1" w:lastRow="0" w:firstColumn="0" w:lastColumn="0" w:oddVBand="0" w:evenVBand="0" w:oddHBand="0" w:evenHBand="0" w:firstRowFirstColumn="0" w:firstRowLastColumn="0" w:lastRowFirstColumn="0" w:lastRowLastColumn="0"/>
+          <w:trHeight w:val="284"/>
+        </w:trPr>
+        <w:tc>
+          <w:tcPr>
+            <w:cnfStyle w:val="001000000100" w:firstRow="0" w:lastRow="0" w:firstColumn="1" w:lastColumn="0" w:oddVBand="0" w:evenVBand="0" w:oddHBand="0" w:evenHBand="0" w:firstRowFirstColumn="1" w:firstRowLastColumn="0" w:lastRowFirstColumn="0" w:lastRowLastColumn="0"/>
+            <w:tcW w:w="1738" w:type="pct"/>
+            <w:noWrap/>
+          </w:tcPr>
+          <w:p>
+            <w:pPr>
+              <w:rPr>
+                <w:rFonts w:eastAsiaTheme="minorEastAsia" w:cs="Times New Roman"/>
+                <w:color w:val="000000"/>
+              </w:rPr>
+            </w:pPr>
+            <w:r>
+              <w:rPr>
+                <w:rFonts w:eastAsiaTheme="minorEastAsia" w:cs="Times New Roman"/>
+                <w:color w:val="000000"/>
+              </w:rPr>
+              <w:t>Modell / Ereignis</w:t>
+            </w:r>
+          </w:p>
+        </w:tc>
+        <w:tc>
+          <w:tcPr>
+            <w:tcW w:w="1665" w:type="pct"/>
+          </w:tcPr>
+          <w:p>
+            <w:pPr>
+              <w:jc w:val="center"/>
+              <w:cnfStyle w:val="100000000000" w:firstRow="1" w:lastRow="0" w:firstColumn="0" w:lastColumn="0" w:oddVBand="0" w:evenVBand="0" w:oddHBand="0" w:evenHBand="0" w:firstRowFirstColumn="0" w:firstRowLastColumn="0" w:lastRowFirstColumn="0" w:lastRowLastColumn="0"/>
+              <w:rPr>
+                <w:rFonts w:eastAsiaTheme="minorEastAsia" w:cs="Times New Roman"/>
+                <w:color w:val="000000"/>
+              </w:rPr>
+            </w:pPr>
+            <w:r>
+              <w:rPr>
+                <w:rFonts w:eastAsiaTheme="minorEastAsia" w:cs="Times New Roman"/>
+                <w:color w:val="000000"/>
+              </w:rPr>
+              <w:t>Idee bzw. Eindruck des Sounds/ der Musik</w:t>
+            </w:r>
+          </w:p>
+        </w:tc>
+        <w:tc>
+          <w:tcPr>
+            <w:tcW w:w="1597" w:type="pct"/>
+          </w:tcPr>
+          <w:p>
+            <w:pPr>
+              <w:jc w:val="center"/>
+              <w:cnfStyle w:val="100000000000" w:firstRow="1" w:lastRow="0" w:firstColumn="0" w:lastColumn="0" w:oddVBand="0" w:evenVBand="0" w:oddHBand="0" w:evenHBand="0" w:firstRowFirstColumn="0" w:firstRowLastColumn="0" w:lastRowFirstColumn="0" w:lastRowLastColumn="0"/>
+              <w:rPr>
+                <w:rFonts w:eastAsiaTheme="minorEastAsia" w:cs="Times New Roman"/>
+                <w:color w:val="000000"/>
+              </w:rPr>
+            </w:pPr>
+            <w:r>
+              <w:rPr>
+                <w:rFonts w:eastAsiaTheme="minorEastAsia" w:cs="Times New Roman"/>
+                <w:color w:val="000000"/>
+              </w:rPr>
+              <w:t>Quelle</w:t>
+            </w:r>
+          </w:p>
+        </w:tc>
+      </w:tr>
+      <w:tr>
+        <w:trPr>
+          <w:cnfStyle w:val="000000100000" w:firstRow="0" w:lastRow="0" w:firstColumn="0" w:lastColumn="0" w:oddVBand="0" w:evenVBand="0" w:oddHBand="1" w:evenHBand="0" w:firstRowFirstColumn="0" w:firstRowLastColumn="0" w:lastRowFirstColumn="0" w:lastRowLastColumn="0"/>
+          <w:trHeight w:val="299"/>
+        </w:trPr>
+        <w:tc>
+          <w:tcPr>
+            <w:cnfStyle w:val="001000000000" w:firstRow="0" w:lastRow="0" w:firstColumn="1" w:lastColumn="0" w:oddVBand="0" w:evenVBand="0" w:oddHBand="0" w:evenHBand="0" w:firstRowFirstColumn="0" w:firstRowLastColumn="0" w:lastRowFirstColumn="0" w:lastRowLastColumn="0"/>
+            <w:tcW w:w="1738" w:type="pct"/>
+            <w:noWrap/>
+          </w:tcPr>
+          <w:p>
+            <w:pPr>
+              <w:rPr>
+                <w:rFonts w:eastAsiaTheme="minorEastAsia" w:cs="Times New Roman"/>
+                <w:color w:val="000000"/>
+                <w:szCs w:val="24"/>
+              </w:rPr>
+            </w:pPr>
+            <w:r>
+              <w:rPr>
+                <w:rFonts w:eastAsiaTheme="minorEastAsia" w:cs="Times New Roman"/>
+                <w:color w:val="000000"/>
+                <w:szCs w:val="24"/>
+              </w:rPr>
+              <w:t>Normales Spiel</w:t>
+            </w:r>
+          </w:p>
+        </w:tc>
+        <w:tc>
+          <w:tcPr>
+            <w:tcW w:w="1665" w:type="pct"/>
+          </w:tcPr>
+          <w:p>
+            <w:pPr>
+              <w:cnfStyle w:val="000000100000" w:firstRow="0" w:lastRow="0" w:firstColumn="0" w:lastColumn="0" w:oddVBand="0" w:evenVBand="0" w:oddHBand="1" w:evenHBand="0" w:firstRowFirstColumn="0" w:firstRowLastColumn="0" w:lastRowFirstColumn="0" w:lastRowLastColumn="0"/>
+              <w:rPr>
+                <w:rFonts w:eastAsiaTheme="minorEastAsia" w:cs="Times New Roman"/>
+                <w:color w:val="000000"/>
+                <w:szCs w:val="24"/>
+              </w:rPr>
+            </w:pPr>
+            <w:r>
+              <w:rPr>
+                <w:rFonts w:eastAsiaTheme="minorEastAsia" w:cs="Times New Roman"/>
+                <w:color w:val="000000"/>
+                <w:szCs w:val="24"/>
+              </w:rPr>
+              <w:t>Entspannte, fröhliche Musik</w:t>
+            </w:r>
+          </w:p>
+        </w:tc>
+        <w:tc>
+          <w:tcPr>
+            <w:tcW w:w="1597" w:type="pct"/>
+          </w:tcPr>
+          <w:p>
+            <w:pPr>
+              <w:autoSpaceDE w:val="0"/>
+              <w:autoSpaceDN w:val="0"/>
+              <w:adjustRightInd w:val="0"/>
+              <w:cnfStyle w:val="000000100000" w:firstRow="0" w:lastRow="0" w:firstColumn="0" w:lastColumn="0" w:oddVBand="0" w:evenVBand="0" w:oddHBand="1" w:evenHBand="0" w:firstRowFirstColumn="0" w:firstRowLastColumn="0" w:lastRowFirstColumn="0" w:lastRowLastColumn="0"/>
+              <w:rPr>
+                <w:rFonts w:cs="Times New Roman"/>
+                <w:color w:val="auto"/>
+                <w:szCs w:val="24"/>
+              </w:rPr>
+            </w:pPr>
+            <w:r>
+              <w:rPr>
+                <w:rFonts w:cs="Times New Roman"/>
+                <w:color w:val="auto"/>
+                <w:szCs w:val="24"/>
+              </w:rPr>
+              <w:t>http://longzijun.wordpress.com/2012/12/26/upbeat-background-music-free-instrumentals/</w:t>
+            </w:r>
+          </w:p>
+          <w:p>
+            <w:pPr>
+              <w:cnfStyle w:val="000000100000" w:firstRow="0" w:lastRow="0" w:firstColumn="0" w:lastColumn="0" w:oddVBand="0" w:evenVBand="0" w:oddHBand="1" w:evenHBand="0" w:firstRowFirstColumn="0" w:firstRowLastColumn="0" w:lastRowFirstColumn="0" w:lastRowLastColumn="0"/>
+              <w:rPr>
+                <w:rFonts w:eastAsiaTheme="minorEastAsia" w:cs="Times New Roman"/>
+                <w:color w:val="000000"/>
+                <w:szCs w:val="24"/>
+              </w:rPr>
+            </w:pPr>
+          </w:p>
+        </w:tc>
+      </w:tr>
+      <w:tr>
+        <w:trPr>
+          <w:trHeight w:val="299"/>
+        </w:trPr>
+        <w:tc>
+          <w:tcPr>
+            <w:cnfStyle w:val="001000000000" w:firstRow="0" w:lastRow="0" w:firstColumn="1" w:lastColumn="0" w:oddVBand="0" w:evenVBand="0" w:oddHBand="0" w:evenHBand="0" w:firstRowFirstColumn="0" w:firstRowLastColumn="0" w:lastRowFirstColumn="0" w:lastRowLastColumn="0"/>
+            <w:tcW w:w="1738" w:type="pct"/>
+            <w:noWrap/>
+          </w:tcPr>
+          <w:p>
+            <w:pPr>
+              <w:rPr>
+                <w:rFonts w:eastAsiaTheme="minorEastAsia" w:cs="Times New Roman"/>
+                <w:color w:val="000000"/>
+                <w:szCs w:val="24"/>
+              </w:rPr>
+            </w:pPr>
+            <w:r>
+              <w:rPr>
+                <w:rFonts w:eastAsiaTheme="minorEastAsia" w:cs="Times New Roman"/>
+                <w:color w:val="000000"/>
+                <w:szCs w:val="24"/>
+              </w:rPr>
+              <w:t xml:space="preserve">Verfolgungsjagd und </w:t>
+            </w:r>
+            <w:proofErr w:type="spellStart"/>
+            <w:r>
+              <w:rPr>
+                <w:rFonts w:eastAsiaTheme="minorEastAsia" w:cs="Times New Roman"/>
+                <w:color w:val="000000"/>
+                <w:szCs w:val="24"/>
+              </w:rPr>
+              <w:t>Endlevel</w:t>
+            </w:r>
+            <w:proofErr w:type="spellEnd"/>
+          </w:p>
+        </w:tc>
+        <w:tc>
+          <w:tcPr>
+            <w:tcW w:w="1665" w:type="pct"/>
+          </w:tcPr>
+          <w:p>
+            <w:pPr>
+              <w:cnfStyle w:val="000000000000" w:firstRow="0" w:lastRow="0" w:firstColumn="0" w:lastColumn="0" w:oddVBand="0" w:evenVBand="0" w:oddHBand="0" w:evenHBand="0" w:firstRowFirstColumn="0" w:firstRowLastColumn="0" w:lastRowFirstColumn="0" w:lastRowLastColumn="0"/>
+              <w:rPr>
+                <w:rFonts w:eastAsiaTheme="minorEastAsia" w:cs="Times New Roman"/>
+                <w:color w:val="000000"/>
+                <w:szCs w:val="24"/>
+              </w:rPr>
+            </w:pPr>
+            <w:r>
+              <w:rPr>
+                <w:rFonts w:eastAsiaTheme="minorEastAsia" w:cs="Times New Roman"/>
+                <w:color w:val="000000"/>
+                <w:szCs w:val="24"/>
+              </w:rPr>
+              <w:t>Spannungsvolle, hektische Musik</w:t>
+            </w:r>
+          </w:p>
+        </w:tc>
+        <w:tc>
+          <w:tcPr>
+            <w:tcW w:w="1597" w:type="pct"/>
+          </w:tcPr>
+          <w:p>
+            <w:pPr>
+              <w:cnfStyle w:val="000000000000" w:firstRow="0" w:lastRow="0" w:firstColumn="0" w:lastColumn="0" w:oddVBand="0" w:evenVBand="0" w:oddHBand="0" w:evenHBand="0" w:firstRowFirstColumn="0" w:firstRowLastColumn="0" w:lastRowFirstColumn="0" w:lastRowLastColumn="0"/>
+              <w:rPr>
+                <w:rFonts w:eastAsiaTheme="minorEastAsia" w:cs="Times New Roman"/>
+                <w:color w:val="000000"/>
+                <w:szCs w:val="24"/>
+              </w:rPr>
+            </w:pPr>
+            <w:r>
+              <w:rPr>
+                <w:rFonts w:eastAsiaTheme="minorEastAsia" w:cs="Times New Roman"/>
+                <w:color w:val="000000"/>
+                <w:szCs w:val="24"/>
+              </w:rPr>
+              <w:t>http://www.flashkit.com/loops/Ambient/Soundscapes/The_E-calpomat-7339/index.php</w:t>
+            </w:r>
+          </w:p>
+        </w:tc>
+      </w:tr>
+      <w:tr>
+        <w:trPr>
+          <w:cnfStyle w:val="000000100000" w:firstRow="0" w:lastRow="0" w:firstColumn="0" w:lastColumn="0" w:oddVBand="0" w:evenVBand="0" w:oddHBand="1" w:evenHBand="0" w:firstRowFirstColumn="0" w:firstRowLastColumn="0" w:lastRowFirstColumn="0" w:lastRowLastColumn="0"/>
+          <w:trHeight w:val="299"/>
+        </w:trPr>
+        <w:tc>
+          <w:tcPr>
+            <w:cnfStyle w:val="001000000000" w:firstRow="0" w:lastRow="0" w:firstColumn="1" w:lastColumn="0" w:oddVBand="0" w:evenVBand="0" w:oddHBand="0" w:evenHBand="0" w:firstRowFirstColumn="0" w:firstRowLastColumn="0" w:lastRowFirstColumn="0" w:lastRowLastColumn="0"/>
+            <w:tcW w:w="1738" w:type="pct"/>
+            <w:noWrap/>
+          </w:tcPr>
+          <w:p>
+            <w:pPr>
+              <w:rPr>
+                <w:rFonts w:eastAsiaTheme="minorEastAsia" w:cs="Times New Roman"/>
+                <w:color w:val="000000"/>
+                <w:szCs w:val="24"/>
+              </w:rPr>
+            </w:pPr>
+            <w:r>
+              <w:rPr>
+                <w:rFonts w:eastAsiaTheme="minorEastAsia" w:cs="Times New Roman"/>
+                <w:color w:val="000000"/>
+                <w:szCs w:val="24"/>
+              </w:rPr>
+              <w:t>Zerbrechende Hindernisse</w:t>
+            </w:r>
+          </w:p>
+        </w:tc>
+        <w:tc>
+          <w:tcPr>
+            <w:tcW w:w="1665" w:type="pct"/>
+          </w:tcPr>
+          <w:p>
+            <w:pPr>
+              <w:cnfStyle w:val="000000100000" w:firstRow="0" w:lastRow="0" w:firstColumn="0" w:lastColumn="0" w:oddVBand="0" w:evenVBand="0" w:oddHBand="1" w:evenHBand="0" w:firstRowFirstColumn="0" w:firstRowLastColumn="0" w:lastRowFirstColumn="0" w:lastRowLastColumn="0"/>
+              <w:rPr>
+                <w:rFonts w:eastAsiaTheme="minorEastAsia" w:cs="Times New Roman"/>
+                <w:color w:val="000000"/>
+                <w:szCs w:val="24"/>
+              </w:rPr>
+            </w:pPr>
+            <w:r>
+              <w:rPr>
+                <w:rFonts w:eastAsiaTheme="minorEastAsia" w:cs="Times New Roman"/>
+                <w:color w:val="000000"/>
+                <w:szCs w:val="24"/>
+              </w:rPr>
+              <w:t>Nach und nach wegbrechender Boden</w:t>
+            </w:r>
+          </w:p>
+        </w:tc>
+        <w:tc>
+          <w:tcPr>
+            <w:tcW w:w="1597" w:type="pct"/>
+          </w:tcPr>
+          <w:p>
+            <w:pPr>
+              <w:cnfStyle w:val="000000100000" w:firstRow="0" w:lastRow="0" w:firstColumn="0" w:lastColumn="0" w:oddVBand="0" w:evenVBand="0" w:oddHBand="1" w:evenHBand="0" w:firstRowFirstColumn="0" w:firstRowLastColumn="0" w:lastRowFirstColumn="0" w:lastRowLastColumn="0"/>
+              <w:rPr>
+                <w:rFonts w:eastAsiaTheme="minorEastAsia" w:cs="Times New Roman"/>
+                <w:color w:val="000000"/>
+                <w:szCs w:val="24"/>
+              </w:rPr>
+            </w:pPr>
+            <w:r>
+              <w:rPr>
+                <w:rFonts w:eastAsiaTheme="minorEastAsia" w:cs="Times New Roman"/>
+                <w:color w:val="000000"/>
+                <w:szCs w:val="24"/>
+              </w:rPr>
+              <w:t>http://www.soundjay.com/ice-sound-effect.html</w:t>
+            </w:r>
+          </w:p>
+        </w:tc>
+      </w:tr>
+      <w:tr>
+        <w:trPr>
+          <w:trHeight w:val="315"/>
+        </w:trPr>
+        <w:tc>
+          <w:tcPr>
+            <w:cnfStyle w:val="001000000000" w:firstRow="0" w:lastRow="0" w:firstColumn="1" w:lastColumn="0" w:oddVBand="0" w:evenVBand="0" w:oddHBand="0" w:evenHBand="0" w:firstRowFirstColumn="0" w:firstRowLastColumn="0" w:lastRowFirstColumn="0" w:lastRowLastColumn="0"/>
+            <w:tcW w:w="1738" w:type="pct"/>
+            <w:noWrap/>
+          </w:tcPr>
+          <w:p>
+            <w:pPr>
+              <w:rPr>
+                <w:rFonts w:eastAsiaTheme="minorEastAsia" w:cs="Times New Roman"/>
+                <w:color w:val="000000"/>
+                <w:szCs w:val="24"/>
+              </w:rPr>
+            </w:pPr>
+            <w:r>
+              <w:rPr>
+                <w:rFonts w:eastAsiaTheme="minorEastAsia" w:cs="Times New Roman"/>
+                <w:color w:val="000000"/>
+                <w:szCs w:val="24"/>
+              </w:rPr>
+              <w:t>Zerbrechende Plattform</w:t>
+            </w:r>
+          </w:p>
+        </w:tc>
+        <w:tc>
+          <w:tcPr>
+            <w:tcW w:w="1665" w:type="pct"/>
+          </w:tcPr>
+          <w:p>
+            <w:pPr>
+              <w:cnfStyle w:val="000000000000" w:firstRow="0" w:lastRow="0" w:firstColumn="0" w:lastColumn="0" w:oddVBand="0" w:evenVBand="0" w:oddHBand="0" w:evenHBand="0" w:firstRowFirstColumn="0" w:firstRowLastColumn="0" w:lastRowFirstColumn="0" w:lastRowLastColumn="0"/>
+              <w:rPr>
+                <w:rFonts w:eastAsiaTheme="minorEastAsia" w:cs="Times New Roman"/>
+                <w:color w:val="000000"/>
+                <w:szCs w:val="24"/>
+              </w:rPr>
+            </w:pPr>
+            <w:r>
+              <w:rPr>
+                <w:rFonts w:eastAsiaTheme="minorEastAsia" w:cs="Times New Roman"/>
+                <w:color w:val="000000"/>
+                <w:szCs w:val="24"/>
+              </w:rPr>
+              <w:t>Zerbröselndes Gestein</w:t>
+            </w:r>
+          </w:p>
+        </w:tc>
+        <w:tc>
+          <w:tcPr>
+            <w:tcW w:w="1597" w:type="pct"/>
+          </w:tcPr>
+          <w:p>
+            <w:pPr>
+              <w:cnfStyle w:val="000000000000" w:firstRow="0" w:lastRow="0" w:firstColumn="0" w:lastColumn="0" w:oddVBand="0" w:evenVBand="0" w:oddHBand="0" w:evenHBand="0" w:firstRowFirstColumn="0" w:firstRowLastColumn="0" w:lastRowFirstColumn="0" w:lastRowLastColumn="0"/>
+              <w:rPr>
+                <w:rFonts w:eastAsiaTheme="minorEastAsia" w:cs="Times New Roman"/>
+                <w:color w:val="000000"/>
+                <w:szCs w:val="24"/>
+              </w:rPr>
+            </w:pPr>
+            <w:r>
+              <w:rPr>
+                <w:rFonts w:eastAsiaTheme="minorEastAsia" w:cs="Times New Roman"/>
+                <w:color w:val="000000"/>
+                <w:szCs w:val="24"/>
+              </w:rPr>
+              <w:t>http://www.soundjay.com/ice-sound-effect.html</w:t>
+            </w:r>
+          </w:p>
+        </w:tc>
+      </w:tr>
+      <w:tr>
+        <w:trPr>
+          <w:cnfStyle w:val="000000100000" w:firstRow="0" w:lastRow="0" w:firstColumn="0" w:lastColumn="0" w:oddVBand="0" w:evenVBand="0" w:oddHBand="1" w:evenHBand="0" w:firstRowFirstColumn="0" w:firstRowLastColumn="0" w:lastRowFirstColumn="0" w:lastRowLastColumn="0"/>
+          <w:trHeight w:val="315"/>
+        </w:trPr>
+        <w:tc>
+          <w:tcPr>
+            <w:cnfStyle w:val="001000000000" w:firstRow="0" w:lastRow="0" w:firstColumn="1" w:lastColumn="0" w:oddVBand="0" w:evenVBand="0" w:oddHBand="0" w:evenHBand="0" w:firstRowFirstColumn="0" w:firstRowLastColumn="0" w:lastRowFirstColumn="0" w:lastRowLastColumn="0"/>
+            <w:tcW w:w="1738" w:type="pct"/>
+            <w:noWrap/>
+          </w:tcPr>
+          <w:p>
+            <w:pPr>
+              <w:rPr>
+                <w:rFonts w:eastAsiaTheme="minorEastAsia" w:cs="Times New Roman"/>
+                <w:color w:val="000000"/>
+                <w:szCs w:val="24"/>
+              </w:rPr>
+            </w:pPr>
+            <w:r>
+              <w:rPr>
+                <w:rFonts w:eastAsiaTheme="minorEastAsia" w:cs="Times New Roman"/>
+                <w:color w:val="000000"/>
+                <w:szCs w:val="24"/>
+              </w:rPr>
+              <w:t>Schalter (</w:t>
+            </w:r>
+            <w:proofErr w:type="spellStart"/>
+            <w:r>
+              <w:rPr>
+                <w:rFonts w:eastAsiaTheme="minorEastAsia" w:cs="Times New Roman"/>
+                <w:color w:val="000000"/>
+                <w:szCs w:val="24"/>
+              </w:rPr>
+              <w:t>temp</w:t>
+            </w:r>
+            <w:proofErr w:type="spellEnd"/>
+            <w:r>
+              <w:rPr>
+                <w:rFonts w:eastAsiaTheme="minorEastAsia" w:cs="Times New Roman"/>
+                <w:color w:val="000000"/>
+                <w:szCs w:val="24"/>
+              </w:rPr>
+              <w:t xml:space="preserve">. &amp; </w:t>
+            </w:r>
+            <w:proofErr w:type="spellStart"/>
+            <w:r>
+              <w:rPr>
+                <w:rFonts w:eastAsiaTheme="minorEastAsia" w:cs="Times New Roman"/>
+                <w:color w:val="000000"/>
+                <w:szCs w:val="24"/>
+              </w:rPr>
+              <w:t>perm</w:t>
+            </w:r>
+            <w:proofErr w:type="spellEnd"/>
+            <w:r>
+              <w:rPr>
+                <w:rFonts w:eastAsiaTheme="minorEastAsia" w:cs="Times New Roman"/>
+                <w:color w:val="000000"/>
+                <w:szCs w:val="24"/>
+              </w:rPr>
+              <w:t>.)</w:t>
+            </w:r>
+          </w:p>
+        </w:tc>
+        <w:tc>
+          <w:tcPr>
+            <w:tcW w:w="1665" w:type="pct"/>
+          </w:tcPr>
+          <w:p>
+            <w:pPr>
+              <w:cnfStyle w:val="000000100000" w:firstRow="0" w:lastRow="0" w:firstColumn="0" w:lastColumn="0" w:oddVBand="0" w:evenVBand="0" w:oddHBand="1" w:evenHBand="0" w:firstRowFirstColumn="0" w:firstRowLastColumn="0" w:lastRowFirstColumn="0" w:lastRowLastColumn="0"/>
+              <w:rPr>
+                <w:rFonts w:eastAsiaTheme="minorEastAsia" w:cs="Times New Roman"/>
+                <w:color w:val="000000"/>
+                <w:szCs w:val="24"/>
+              </w:rPr>
+            </w:pPr>
+            <w:r>
+              <w:rPr>
+                <w:rFonts w:eastAsiaTheme="minorEastAsia" w:cs="Times New Roman"/>
+                <w:color w:val="000000"/>
+                <w:szCs w:val="24"/>
+              </w:rPr>
+              <w:t>Unterschiedliches „Klicken“ beim Aktivieren und deaktivieren</w:t>
+            </w:r>
+          </w:p>
+        </w:tc>
+        <w:tc>
+          <w:tcPr>
+            <w:tcW w:w="1597" w:type="pct"/>
+          </w:tcPr>
+          <w:p>
+            <w:pPr>
+              <w:cnfStyle w:val="000000100000" w:firstRow="0" w:lastRow="0" w:firstColumn="0" w:lastColumn="0" w:oddVBand="0" w:evenVBand="0" w:oddHBand="1" w:evenHBand="0" w:firstRowFirstColumn="0" w:firstRowLastColumn="0" w:lastRowFirstColumn="0" w:lastRowLastColumn="0"/>
+              <w:rPr>
+                <w:rFonts w:eastAsiaTheme="minorEastAsia" w:cs="Times New Roman"/>
+                <w:color w:val="000000"/>
+                <w:szCs w:val="24"/>
+              </w:rPr>
+            </w:pPr>
+            <w:r>
+              <w:rPr>
+                <w:rFonts w:eastAsiaTheme="minorEastAsia" w:cs="Times New Roman"/>
+                <w:color w:val="000000"/>
+                <w:szCs w:val="24"/>
+              </w:rPr>
+              <w:t>http://www.soundjay.com/switch-sounds-2.html</w:t>
+            </w:r>
+          </w:p>
+        </w:tc>
+      </w:tr>
+      <w:tr>
+        <w:trPr>
+          <w:trHeight w:val="299"/>
+        </w:trPr>
+        <w:tc>
+          <w:tcPr>
+            <w:cnfStyle w:val="001000000000" w:firstRow="0" w:lastRow="0" w:firstColumn="1" w:lastColumn="0" w:oddVBand="0" w:evenVBand="0" w:oddHBand="0" w:evenHBand="0" w:firstRowFirstColumn="0" w:firstRowLastColumn="0" w:lastRowFirstColumn="0" w:lastRowLastColumn="0"/>
+            <w:tcW w:w="1738" w:type="pct"/>
+            <w:noWrap/>
+          </w:tcPr>
+          <w:p>
+            <w:pPr>
+              <w:rPr>
+                <w:rFonts w:eastAsiaTheme="minorEastAsia" w:cs="Times New Roman"/>
+                <w:color w:val="000000"/>
+                <w:szCs w:val="24"/>
+              </w:rPr>
+            </w:pPr>
+            <w:r>
+              <w:rPr>
+                <w:rFonts w:eastAsiaTheme="minorEastAsia" w:cs="Times New Roman"/>
+                <w:color w:val="000000"/>
+                <w:szCs w:val="24"/>
+              </w:rPr>
+              <w:t>Zeitschalter</w:t>
+            </w:r>
+          </w:p>
+        </w:tc>
+        <w:tc>
+          <w:tcPr>
+            <w:tcW w:w="1665" w:type="pct"/>
+          </w:tcPr>
+          <w:p>
+            <w:pPr>
+              <w:cnfStyle w:val="000000000000" w:firstRow="0" w:lastRow="0" w:firstColumn="0" w:lastColumn="0" w:oddVBand="0" w:evenVBand="0" w:oddHBand="0" w:evenHBand="0" w:firstRowFirstColumn="0" w:firstRowLastColumn="0" w:lastRowFirstColumn="0" w:lastRowLastColumn="0"/>
+              <w:rPr>
+                <w:rFonts w:eastAsiaTheme="minorEastAsia" w:cs="Times New Roman"/>
+                <w:color w:val="000000"/>
+                <w:szCs w:val="24"/>
+              </w:rPr>
+            </w:pPr>
+            <w:r>
+              <w:rPr>
+                <w:rFonts w:eastAsiaTheme="minorEastAsia" w:cs="Times New Roman"/>
+                <w:color w:val="000000"/>
+                <w:szCs w:val="24"/>
+              </w:rPr>
+              <w:t>Tickende Uhr für festgelegtem Zeitraum</w:t>
+            </w:r>
+          </w:p>
+        </w:tc>
+        <w:tc>
+          <w:tcPr>
+            <w:tcW w:w="1597" w:type="pct"/>
+          </w:tcPr>
+          <w:p>
+            <w:pPr>
+              <w:cnfStyle w:val="000000000000" w:firstRow="0" w:lastRow="0" w:firstColumn="0" w:lastColumn="0" w:oddVBand="0" w:evenVBand="0" w:oddHBand="0" w:evenHBand="0" w:firstRowFirstColumn="0" w:firstRowLastColumn="0" w:lastRowFirstColumn="0" w:lastRowLastColumn="0"/>
+              <w:rPr>
+                <w:rFonts w:eastAsiaTheme="minorEastAsia" w:cs="Times New Roman"/>
+                <w:color w:val="000000"/>
+                <w:szCs w:val="24"/>
+              </w:rPr>
+            </w:pPr>
+            <w:r>
+              <w:rPr>
+                <w:rFonts w:eastAsiaTheme="minorEastAsia" w:cs="Times New Roman"/>
+                <w:color w:val="000000"/>
+                <w:szCs w:val="24"/>
+              </w:rPr>
+              <w:t>http://sweetsoundeffects.com/clock-sounds/</w:t>
+            </w:r>
+          </w:p>
+        </w:tc>
+      </w:tr>
+      <w:tr>
+        <w:trPr>
+          <w:cnfStyle w:val="000000100000" w:firstRow="0" w:lastRow="0" w:firstColumn="0" w:lastColumn="0" w:oddVBand="0" w:evenVBand="0" w:oddHBand="1" w:evenHBand="0" w:firstRowFirstColumn="0" w:firstRowLastColumn="0" w:lastRowFirstColumn="0" w:lastRowLastColumn="0"/>
+          <w:trHeight w:val="315"/>
+        </w:trPr>
+        <w:tc>
+          <w:tcPr>
+            <w:cnfStyle w:val="001000000000" w:firstRow="0" w:lastRow="0" w:firstColumn="1" w:lastColumn="0" w:oddVBand="0" w:evenVBand="0" w:oddHBand="0" w:evenHBand="0" w:firstRowFirstColumn="0" w:firstRowLastColumn="0" w:lastRowFirstColumn="0" w:lastRowLastColumn="0"/>
+            <w:tcW w:w="1738" w:type="pct"/>
+            <w:noWrap/>
+          </w:tcPr>
+          <w:p>
+            <w:pPr>
+              <w:rPr>
+                <w:rFonts w:eastAsiaTheme="minorEastAsia" w:cs="Times New Roman"/>
+                <w:color w:val="000000"/>
+                <w:szCs w:val="24"/>
+              </w:rPr>
+            </w:pPr>
+            <w:r>
+              <w:rPr>
+                <w:rFonts w:eastAsiaTheme="minorEastAsia" w:cs="Times New Roman"/>
+                <w:color w:val="000000"/>
+                <w:szCs w:val="24"/>
+              </w:rPr>
+              <w:t>Shop Error</w:t>
+            </w:r>
+          </w:p>
+        </w:tc>
+        <w:tc>
+          <w:tcPr>
+            <w:tcW w:w="1665" w:type="pct"/>
+          </w:tcPr>
+          <w:p>
+            <w:pPr>
+              <w:cnfStyle w:val="000000100000" w:firstRow="0" w:lastRow="0" w:firstColumn="0" w:lastColumn="0" w:oddVBand="0" w:evenVBand="0" w:oddHBand="1" w:evenHBand="0" w:firstRowFirstColumn="0" w:firstRowLastColumn="0" w:lastRowFirstColumn="0" w:lastRowLastColumn="0"/>
+              <w:rPr>
+                <w:rFonts w:eastAsiaTheme="minorEastAsia" w:cs="Times New Roman"/>
+                <w:color w:val="000000"/>
+                <w:szCs w:val="24"/>
+              </w:rPr>
+            </w:pPr>
+            <w:r>
+              <w:rPr>
+                <w:rFonts w:eastAsiaTheme="minorEastAsia" w:cs="Times New Roman"/>
+                <w:color w:val="000000"/>
+                <w:szCs w:val="24"/>
+              </w:rPr>
+              <w:t xml:space="preserve">„Brummen“ </w:t>
+            </w:r>
+          </w:p>
+        </w:tc>
+        <w:tc>
+          <w:tcPr>
+            <w:tcW w:w="1597" w:type="pct"/>
+          </w:tcPr>
+          <w:p>
+            <w:pPr>
+              <w:cnfStyle w:val="000000100000" w:firstRow="0" w:lastRow="0" w:firstColumn="0" w:lastColumn="0" w:oddVBand="0" w:evenVBand="0" w:oddHBand="1" w:evenHBand="0" w:firstRowFirstColumn="0" w:firstRowLastColumn="0" w:lastRowFirstColumn="0" w:lastRowLastColumn="0"/>
+              <w:rPr>
+                <w:rFonts w:eastAsiaTheme="minorEastAsia" w:cs="Times New Roman"/>
+                <w:color w:val="000000"/>
+                <w:szCs w:val="24"/>
+              </w:rPr>
+            </w:pPr>
+            <w:r>
+              <w:rPr>
+                <w:rFonts w:eastAsiaTheme="minorEastAsia" w:cs="Times New Roman"/>
+                <w:color w:val="000000"/>
+                <w:szCs w:val="24"/>
+              </w:rPr>
+              <w:t>http://www.soundjig.com/pages/soundfx/beeps.html</w:t>
+            </w:r>
+          </w:p>
+        </w:tc>
+      </w:tr>
+    </w:tbl>
     <w:p>
       <w:pPr>
         <w:rPr>
@@ -15753,12 +17130,12 @@
           <w:bCs/>
           <w:sz w:val="27"/>
           <w:szCs w:val="27"/>
-          <w:lang w:val="en-US" w:eastAsia="de-DE"/>
+          <w:lang w:eastAsia="de-DE"/>
         </w:rPr>
       </w:pPr>
     </w:p>
     <w:sectPr>
-      <w:footerReference w:type="default" r:id="rId13"/>
+      <w:footerReference w:type="default" r:id="rId17"/>
       <w:pgSz w:w="11906" w:h="16838" w:code="9"/>
       <w:pgMar w:top="1418" w:right="1418" w:bottom="1134" w:left="1418" w:header="709" w:footer="709" w:gutter="0"/>
       <w:cols w:space="708"/>
@@ -15803,6 +17180,7 @@
         <w:docPartUnique/>
       </w:docPartObj>
     </w:sdtPr>
+    <w:sdtEndPr/>
     <w:sdtContent>
       <w:p>
         <w:pPr>
@@ -15822,7 +17200,7 @@
           <w:rPr>
             <w:noProof/>
           </w:rPr>
-          <w:t>20</w:t>
+          <w:t>10</w:t>
         </w:r>
         <w:r>
           <w:fldChar w:fldCharType="end"/>
@@ -20736,6 +22114,7 @@
   <w:style w:type="character" w:default="1" w:styleId="Absatz-Standardschriftart">
     <w:name w:val="Default Paragraph Font"/>
     <w:uiPriority w:val="1"/>
+    <w:semiHidden/>
     <w:unhideWhenUsed/>
   </w:style>
   <w:style w:type="table" w:default="1" w:styleId="NormaleTabelle">
@@ -21839,6 +23218,7 @@
   <w:style w:type="character" w:default="1" w:styleId="Absatz-Standardschriftart">
     <w:name w:val="Default Paragraph Font"/>
     <w:uiPriority w:val="1"/>
+    <w:semiHidden/>
     <w:unhideWhenUsed/>
   </w:style>
   <w:style w:type="table" w:default="1" w:styleId="NormaleTabelle">
@@ -22964,7 +24344,7 @@
 </file>
 
 <file path=customXml/itemProps1.xml><?xml version="1.0" encoding="utf-8"?>
-<ds:datastoreItem xmlns:ds="http://schemas.openxmlformats.org/officeDocument/2006/customXml" ds:itemID="{8AF6FA8D-B08C-4FED-AB48-FEF43FE80B9A}">
+<ds:datastoreItem xmlns:ds="http://schemas.openxmlformats.org/officeDocument/2006/customXml" ds:itemID="{5F61273E-3A95-4DFE-873A-B378B692F700}">
   <ds:schemaRefs>
     <ds:schemaRef ds:uri="http://schemas.openxmlformats.org/officeDocument/2006/bibliography"/>
   </ds:schemaRefs>

</xml_diff>